<commit_message>
Updated ICD to v1.0 (08.06.2025), Fixed GENERIC samples
</commit_message>
<xml_diff>
--- a/Documentation/SEDAP-Express ICD v1.0.docx
+++ b/Documentation/SEDAP-Express ICD v1.0.docx
@@ -34883,34 +34883,7 @@
           <w:szCs w:val="22"/>
           <w:lang w:val="en-US"/>
         </w:rPr>
-        <w:t>0</w:t>
-      </w:r>
-      <w:r>
-        <w:rPr>
-          <w:rFonts w:ascii="Roboto" w:hAnsi="Roboto" w:cs="Segoe UI"/>
-          <w:sz w:val="22"/>
-          <w:szCs w:val="22"/>
-          <w:lang w:val="en-US"/>
-        </w:rPr>
-        <w:t>195238E</w:t>
-      </w:r>
-      <w:r>
-        <w:rPr>
-          <w:rFonts w:ascii="Roboto" w:hAnsi="Roboto" w:cs="Segoe UI"/>
-          <w:sz w:val="22"/>
-          <w:szCs w:val="22"/>
-          <w:lang w:val="en-US"/>
-        </w:rPr>
-        <w:t>2</w:t>
-      </w:r>
-      <w:r>
-        <w:rPr>
-          <w:rFonts w:ascii="Roboto" w:hAnsi="Roboto" w:cs="Segoe UI"/>
-          <w:sz w:val="22"/>
-          <w:szCs w:val="22"/>
-          <w:lang w:val="en-US"/>
-        </w:rPr>
-        <w:t>5AD</w:t>
+        <w:t>0195238E25AD</w:t>
       </w:r>
       <w:r>
         <w:rPr>
@@ -34957,7 +34930,25 @@
           <w:szCs w:val="22"/>
           <w:lang w:val="en-US"/>
         </w:rPr>
-        <w:t>SEDAP;FALSE;</w:t>
+        <w:t>JSON</w:t>
+      </w:r>
+      <w:r>
+        <w:rPr>
+          <w:rFonts w:ascii="Roboto" w:hAnsi="Roboto" w:cs="Segoe UI"/>
+          <w:sz w:val="22"/>
+          <w:szCs w:val="22"/>
+          <w:lang w:val="en-US"/>
+        </w:rPr>
+        <w:t>;;</w:t>
+      </w:r>
+      <w:r>
+        <w:rPr>
+          <w:rFonts w:ascii="Roboto" w:hAnsi="Roboto" w:cs="Segoe UI"/>
+          <w:sz w:val="22"/>
+          <w:szCs w:val="22"/>
+          <w:lang w:val="en-US"/>
+        </w:rPr>
+        <w:t>{"object": {"x": "1","y": "2"},"string": "Hello World"}</w:t>
       </w:r>
     </w:p>
     <w:p>
@@ -35101,7 +35092,34 @@
           <w:szCs w:val="22"/>
           <w:lang w:val="en-US"/>
         </w:rPr>
-        <w:t>SEDAP;TRUE;</w:t>
+        <w:t>BINARY</w:t>
+      </w:r>
+      <w:r>
+        <w:rPr>
+          <w:rFonts w:ascii="Roboto" w:hAnsi="Roboto" w:cs="Segoe UI"/>
+          <w:sz w:val="22"/>
+          <w:szCs w:val="22"/>
+          <w:lang w:val="en-US"/>
+        </w:rPr>
+        <w:t>;</w:t>
+      </w:r>
+      <w:r>
+        <w:rPr>
+          <w:rFonts w:ascii="Roboto" w:hAnsi="Roboto" w:cs="Segoe UI"/>
+          <w:sz w:val="22"/>
+          <w:szCs w:val="22"/>
+          <w:lang w:val="en-US"/>
+        </w:rPr>
+        <w:t>BASE64</w:t>
+      </w:r>
+      <w:r>
+        <w:rPr>
+          <w:rFonts w:ascii="Roboto" w:hAnsi="Roboto" w:cs="Segoe UI"/>
+          <w:sz w:val="22"/>
+          <w:szCs w:val="22"/>
+          <w:lang w:val="en-US"/>
+        </w:rPr>
+        <w:t>;</w:t>
       </w:r>
       <w:r>
         <w:rPr>
@@ -35236,7 +35254,25 @@
           <w:szCs w:val="22"/>
           <w:lang w:val="en-US"/>
         </w:rPr>
-        <w:t>NMEA;;$RATTM,11,11.4,13.6,T,7.0,20.0,T,0.0,0.0,N,,Q,,154125.82,A,*17</w:t>
+        <w:t>NMEA;</w:t>
+      </w:r>
+      <w:r>
+        <w:rPr>
+          <w:rFonts w:ascii="Roboto" w:hAnsi="Roboto" w:cs="Segoe UI"/>
+          <w:sz w:val="22"/>
+          <w:szCs w:val="22"/>
+          <w:lang w:val="en-US"/>
+        </w:rPr>
+        <w:t>NONE</w:t>
+      </w:r>
+      <w:r>
+        <w:rPr>
+          <w:rFonts w:ascii="Roboto" w:hAnsi="Roboto" w:cs="Segoe UI"/>
+          <w:sz w:val="22"/>
+          <w:szCs w:val="22"/>
+          <w:lang w:val="en-US"/>
+        </w:rPr>
+        <w:t>;$RATTM,11,11.4,13.6,T,7.0,20.0,T,0.0,0.0,N,,Q,,154125.82,A,*17</w:t>
       </w:r>
     </w:p>
     <w:p>
@@ -36483,7 +36519,7 @@
           <v:shape id="_x0000_i1025" type="#_x0000_t75" style="width:376.3pt;height:228.85pt" o:ole="">
             <v:imagedata r:id="rId12" o:title=""/>
           </v:shape>
-          <o:OLEObject Type="Embed" ProgID="Visio.Drawing.15" ShapeID="_x0000_i1025" DrawAspect="Content" ObjectID="_1808545819" r:id="rId13"/>
+          <o:OLEObject Type="Embed" ProgID="Visio.Drawing.15" ShapeID="_x0000_i1025" DrawAspect="Content" ObjectID="_1810889117" r:id="rId13"/>
         </w:object>
       </w:r>
     </w:p>
@@ -39821,7 +39857,7 @@
           <v:shape id="_x0000_i1026" type="#_x0000_t75" style="width:608.15pt;height:417pt" o:ole="">
             <v:imagedata r:id="rId15" o:title=""/>
           </v:shape>
-          <o:OLEObject Type="Embed" ProgID="Visio.Drawing.15" ShapeID="_x0000_i1026" DrawAspect="Content" ObjectID="_1808545820" r:id="rId16"/>
+          <o:OLEObject Type="Embed" ProgID="Visio.Drawing.15" ShapeID="_x0000_i1026" DrawAspect="Content" ObjectID="_1810889118" r:id="rId16"/>
         </w:object>
       </w:r>
     </w:p>
@@ -43083,7 +43119,7 @@
         <w:rFonts w:ascii="Roboto" w:hAnsi="Roboto"/>
         <w:lang w:val="en-US"/>
       </w:rPr>
-      <w:t>12</w:t>
+      <w:t>08</w:t>
     </w:r>
     <w:r>
       <w:rPr>
@@ -43104,7 +43140,7 @@
         <w:rFonts w:ascii="Roboto" w:hAnsi="Roboto"/>
         <w:lang w:val="en-US"/>
       </w:rPr>
-      <w:t>5</w:t>
+      <w:t>6</w:t>
     </w:r>
     <w:r>
       <w:rPr>

</xml_diff>

<commit_message>
Updated ICD to v1.0 (12.06.2025), fixed GRAPHIC definition / samples
</commit_message>
<xml_diff>
--- a/Documentation/SEDAP-Express ICD v1.0.docx
+++ b/Documentation/SEDAP-Express ICD v1.0.docx
@@ -21012,7 +21012,49 @@
           <w:rFonts w:ascii="Roboto" w:hAnsi="Roboto" w:cs="Segoe UI"/>
           <w:lang w:val="en-US"/>
         </w:rPr>
-        <w:t xml:space="preserve">&lt;GraphicType&gt;(M);&lt;LineWidth&gt;;&lt;LineColor&gt;;&lt;Annotation&gt;;&lt;additional </w:t>
+        <w:t>&lt;GraphicType&gt;(M);&lt;LineWidth&gt;;&lt;LineColor&gt;;</w:t>
+      </w:r>
+      <w:r>
+        <w:rPr>
+          <w:rFonts w:ascii="Roboto" w:hAnsi="Roboto" w:cs="Segoe UI"/>
+          <w:lang w:val="en-US"/>
+        </w:rPr>
+        <w:t>&lt;</w:t>
+      </w:r>
+      <w:r>
+        <w:rPr>
+          <w:rFonts w:ascii="Roboto" w:hAnsi="Roboto" w:cs="Segoe UI"/>
+          <w:lang w:val="en-US"/>
+        </w:rPr>
+        <w:t>Fill</w:t>
+      </w:r>
+      <w:r>
+        <w:rPr>
+          <w:rFonts w:ascii="Roboto" w:hAnsi="Roboto" w:cs="Segoe UI"/>
+          <w:lang w:val="en-US"/>
+        </w:rPr>
+        <w:t>Color&gt;;&lt;</w:t>
+      </w:r>
+      <w:r>
+        <w:rPr>
+          <w:rFonts w:ascii="Roboto" w:hAnsi="Roboto" w:cs="Segoe UI"/>
+          <w:lang w:val="en-US"/>
+        </w:rPr>
+        <w:t>Text</w:t>
+      </w:r>
+      <w:r>
+        <w:rPr>
+          <w:rFonts w:ascii="Roboto" w:hAnsi="Roboto" w:cs="Segoe UI"/>
+          <w:lang w:val="en-US"/>
+        </w:rPr>
+        <w:t>Color&gt;;</w:t>
+      </w:r>
+      <w:r>
+        <w:rPr>
+          <w:rFonts w:ascii="Roboto" w:hAnsi="Roboto" w:cs="Segoe UI"/>
+          <w:lang w:val="en-US"/>
+        </w:rPr>
+        <w:t xml:space="preserve">&lt;Annotation&gt;;&lt;additional </w:t>
       </w:r>
       <w:proofErr w:type="spellStart"/>
       <w:r>
@@ -22522,7 +22564,7 @@
                 <w:szCs w:val="22"/>
                 <w:lang w:val="en-US"/>
               </w:rPr>
-              <w:t>Color of the line or the point in Web notation 800000</w:t>
+              <w:t>Color of the line in Web notation 800000</w:t>
             </w:r>
             <w:r>
               <w:rPr>
@@ -22620,7 +22662,25 @@
                 <w:szCs w:val="22"/>
                 <w:lang w:val="en-US"/>
               </w:rPr>
-              <w:t xml:space="preserve">Color of the line or the point in Web notation </w:t>
+              <w:t xml:space="preserve">Color of the </w:t>
+            </w:r>
+            <w:r>
+              <w:rPr>
+                <w:rFonts w:ascii="Roboto" w:hAnsi="Roboto" w:cs="Segoe UI"/>
+                <w:sz w:val="22"/>
+                <w:szCs w:val="22"/>
+                <w:lang w:val="en-US"/>
+              </w:rPr>
+              <w:t>filling</w:t>
+            </w:r>
+            <w:r>
+              <w:rPr>
+                <w:rFonts w:ascii="Roboto" w:hAnsi="Roboto" w:cs="Segoe UI"/>
+                <w:sz w:val="22"/>
+                <w:szCs w:val="22"/>
+                <w:lang w:val="en-US"/>
+              </w:rPr>
+              <w:t xml:space="preserve"> in Web notation </w:t>
             </w:r>
             <w:r>
               <w:rPr>
@@ -22666,6 +22726,140 @@
                 <w:lang w:val="en-US"/>
               </w:rPr>
               <w:t>translucent green</w:t>
+            </w:r>
+          </w:p>
+        </w:tc>
+      </w:tr>
+      <w:tr>
+        <w:tc>
+          <w:tcPr>
+            <w:tcW w:w="1701" w:type="dxa"/>
+          </w:tcPr>
+          <w:p>
+            <w:pPr>
+              <w:pStyle w:val="NurText"/>
+              <w:rPr>
+                <w:rFonts w:ascii="Roboto" w:hAnsi="Roboto" w:cs="Segoe UI"/>
+                <w:sz w:val="22"/>
+                <w:szCs w:val="22"/>
+                <w:lang w:val="en-US"/>
+              </w:rPr>
+            </w:pPr>
+            <w:proofErr w:type="spellStart"/>
+            <w:r>
+              <w:rPr>
+                <w:rFonts w:ascii="Roboto" w:hAnsi="Roboto" w:cs="Segoe UI"/>
+                <w:sz w:val="22"/>
+                <w:szCs w:val="22"/>
+                <w:lang w:val="en-US"/>
+              </w:rPr>
+              <w:t>TextColor</w:t>
+            </w:r>
+            <w:proofErr w:type="spellEnd"/>
+          </w:p>
+        </w:tc>
+        <w:tc>
+          <w:tcPr>
+            <w:tcW w:w="1134" w:type="dxa"/>
+          </w:tcPr>
+          <w:p>
+            <w:pPr>
+              <w:pStyle w:val="NurText"/>
+              <w:jc w:val="center"/>
+              <w:rPr>
+                <w:rFonts w:ascii="Roboto" w:hAnsi="Roboto" w:cs="Segoe UI"/>
+                <w:sz w:val="22"/>
+                <w:szCs w:val="22"/>
+                <w:lang w:val="en-US"/>
+              </w:rPr>
+            </w:pPr>
+            <w:r>
+              <w:rPr>
+                <w:rFonts w:ascii="Roboto" w:hAnsi="Roboto" w:cs="Segoe UI"/>
+                <w:sz w:val="22"/>
+                <w:szCs w:val="22"/>
+                <w:lang w:val="en-US"/>
+              </w:rPr>
+              <w:t>RGBA</w:t>
+            </w:r>
+          </w:p>
+        </w:tc>
+        <w:tc>
+          <w:tcPr>
+            <w:tcW w:w="10490" w:type="dxa"/>
+          </w:tcPr>
+          <w:p>
+            <w:pPr>
+              <w:pStyle w:val="NurText"/>
+              <w:rPr>
+                <w:rFonts w:ascii="Roboto" w:hAnsi="Roboto" w:cs="Segoe UI"/>
+                <w:sz w:val="22"/>
+                <w:szCs w:val="22"/>
+                <w:lang w:val="en-US"/>
+              </w:rPr>
+            </w:pPr>
+            <w:r>
+              <w:rPr>
+                <w:rFonts w:ascii="Roboto" w:hAnsi="Roboto" w:cs="Segoe UI"/>
+                <w:sz w:val="22"/>
+                <w:szCs w:val="22"/>
+                <w:lang w:val="en-US"/>
+              </w:rPr>
+              <w:t xml:space="preserve">Color of the </w:t>
+            </w:r>
+            <w:r>
+              <w:rPr>
+                <w:rFonts w:ascii="Roboto" w:hAnsi="Roboto" w:cs="Segoe UI"/>
+                <w:sz w:val="22"/>
+                <w:szCs w:val="22"/>
+                <w:lang w:val="en-US"/>
+              </w:rPr>
+              <w:t>text</w:t>
+            </w:r>
+            <w:r>
+              <w:rPr>
+                <w:rFonts w:ascii="Roboto" w:hAnsi="Roboto" w:cs="Segoe UI"/>
+                <w:sz w:val="22"/>
+                <w:szCs w:val="22"/>
+                <w:lang w:val="en-US"/>
+              </w:rPr>
+              <w:t xml:space="preserve"> in Web notation </w:t>
+            </w:r>
+            <w:r>
+              <w:rPr>
+                <w:rFonts w:ascii="Roboto" w:hAnsi="Roboto" w:cs="Segoe UI"/>
+                <w:sz w:val="22"/>
+                <w:szCs w:val="22"/>
+                <w:lang w:val="en-US"/>
+              </w:rPr>
+              <w:t>32CD32</w:t>
+            </w:r>
+            <w:r>
+              <w:rPr>
+                <w:rFonts w:ascii="Roboto" w:hAnsi="Roboto" w:cs="Segoe UI"/>
+                <w:sz w:val="22"/>
+                <w:szCs w:val="22"/>
+                <w:lang w:val="en-US"/>
+              </w:rPr>
+              <w:t>FF</w:t>
+            </w:r>
+            <w:r>
+              <w:rPr>
+                <w:rFonts w:ascii="Roboto" w:hAnsi="Roboto" w:cs="Segoe UI"/>
+                <w:sz w:val="22"/>
+                <w:szCs w:val="22"/>
+                <w:lang w:val="en-US"/>
+              </w:rPr>
+              <w:t xml:space="preserve"> for </w:t>
+            </w:r>
+            <w:r>
+              <w:rPr>
+                <w:rFonts w:ascii="Roboto" w:hAnsi="Roboto" w:cs="Segoe UI"/>
+                <w:sz w:val="22"/>
+                <w:szCs w:val="22"/>
+                <w:lang w:val="en-US"/>
+              </w:rPr>
+              <w:t>lime</w:t>
             </w:r>
           </w:p>
         </w:tc>
@@ -23089,6 +23283,15 @@
           <w:szCs w:val="22"/>
           <w:lang w:val="en-US"/>
         </w:rPr>
+        <w:t>;;</w:t>
+      </w:r>
+      <w:r>
+        <w:rPr>
+          <w:rFonts w:ascii="Roboto" w:hAnsi="Roboto" w:cs="Segoe UI"/>
+          <w:sz w:val="22"/>
+          <w:szCs w:val="22"/>
+          <w:lang w:val="en-US"/>
+        </w:rPr>
         <w:t>BASE64</w:t>
       </w:r>
       <w:r>
@@ -23223,6 +23426,15 @@
           <w:lang w:val="en-US"/>
         </w:rPr>
         <w:t>;</w:t>
+      </w:r>
+      <w:r>
+        <w:rPr>
+          <w:rFonts w:ascii="Roboto" w:hAnsi="Roboto" w:cs="Segoe UI"/>
+          <w:sz w:val="22"/>
+          <w:szCs w:val="22"/>
+          <w:lang w:val="en-US"/>
+        </w:rPr>
+        <w:t>FFFF00;;</w:t>
       </w:r>
       <w:r>
         <w:rPr>
@@ -36519,7 +36731,7 @@
           <v:shape id="_x0000_i1025" type="#_x0000_t75" style="width:376.3pt;height:228.85pt" o:ole="">
             <v:imagedata r:id="rId12" o:title=""/>
           </v:shape>
-          <o:OLEObject Type="Embed" ProgID="Visio.Drawing.15" ShapeID="_x0000_i1025" DrawAspect="Content" ObjectID="_1810889117" r:id="rId13"/>
+          <o:OLEObject Type="Embed" ProgID="Visio.Drawing.15" ShapeID="_x0000_i1025" DrawAspect="Content" ObjectID="_1811271348" r:id="rId13"/>
         </w:object>
       </w:r>
     </w:p>
@@ -39857,7 +40069,7 @@
           <v:shape id="_x0000_i1026" type="#_x0000_t75" style="width:608.15pt;height:417pt" o:ole="">
             <v:imagedata r:id="rId15" o:title=""/>
           </v:shape>
-          <o:OLEObject Type="Embed" ProgID="Visio.Drawing.15" ShapeID="_x0000_i1026" DrawAspect="Content" ObjectID="_1810889118" r:id="rId16"/>
+          <o:OLEObject Type="Embed" ProgID="Visio.Drawing.15" ShapeID="_x0000_i1026" DrawAspect="Content" ObjectID="_1811271349" r:id="rId16"/>
         </w:object>
       </w:r>
     </w:p>
@@ -43119,7 +43331,7 @@
         <w:rFonts w:ascii="Roboto" w:hAnsi="Roboto"/>
         <w:lang w:val="en-US"/>
       </w:rPr>
-      <w:t>08</w:t>
+      <w:t>12</w:t>
     </w:r>
     <w:r>
       <w:rPr>

</xml_diff>

<commit_message>
Update ICD, Expand emission functions, correct JSON sample
</commit_message>
<xml_diff>
--- a/Documentation/SEDAP-Express ICD v1.0.docx
+++ b/Documentation/SEDAP-Express ICD v1.0.docx
@@ -12074,7 +12074,34 @@
           <w:szCs w:val="22"/>
           <w:lang w:val="en-US"/>
         </w:rPr>
-        <w:t>acoustic emission.</w:t>
+        <w:t>acoustic emission</w:t>
+      </w:r>
+      <w:r>
+        <w:rPr>
+          <w:rFonts w:ascii="Roboto" w:hAnsi="Roboto" w:cs="Segoe UI"/>
+          <w:sz w:val="22"/>
+          <w:szCs w:val="22"/>
+          <w:lang w:val="en-US"/>
+        </w:rPr>
+        <w:t xml:space="preserve"> or the bearing </w:t>
+      </w:r>
+      <w:r>
+        <w:rPr>
+          <w:rFonts w:ascii="Roboto" w:hAnsi="Roboto" w:cs="Segoe UI"/>
+          <w:sz w:val="22"/>
+          <w:szCs w:val="22"/>
+          <w:lang w:val="en-US"/>
+        </w:rPr>
+        <w:t>or visually recognizable objects</w:t>
+      </w:r>
+      <w:r>
+        <w:rPr>
+          <w:rFonts w:ascii="Roboto" w:hAnsi="Roboto" w:cs="Segoe UI"/>
+          <w:sz w:val="22"/>
+          <w:szCs w:val="22"/>
+          <w:lang w:val="en-US"/>
+        </w:rPr>
+        <w:t>.</w:t>
       </w:r>
     </w:p>
     <w:p>
@@ -16635,19 +16662,19 @@
             <w:pPr>
               <w:pStyle w:val="NurText"/>
               <w:rPr>
-                <w:rFonts w:ascii="Roboto" w:hAnsi="Roboto" w:cs="Segoe UI"/>
-                <w:sz w:val="22"/>
-                <w:szCs w:val="22"/>
-                <w:lang w:val="en-US"/>
-              </w:rPr>
-            </w:pPr>
-            <w:r>
-              <w:rPr>
                 <w:rFonts w:ascii="Roboto" w:hAnsi="Roboto"/>
                 <w:sz w:val="22"/>
                 <w:szCs w:val="22"/>
                 <w:lang w:val="en-US"/>
               </w:rPr>
+            </w:pPr>
+            <w:r>
+              <w:rPr>
+                <w:rFonts w:ascii="Roboto" w:hAnsi="Roboto"/>
+                <w:sz w:val="22"/>
+                <w:szCs w:val="22"/>
+                <w:lang w:val="en-US"/>
+              </w:rPr>
               <w:t xml:space="preserve">LASER </w:t>
             </w:r>
             <w:r>
@@ -16658,6 +16685,144 @@
                 <w:lang w:val="en-US"/>
               </w:rPr>
               <w:t>Lidar</w:t>
+            </w:r>
+          </w:p>
+        </w:tc>
+      </w:tr>
+      <w:tr>
+        <w:tc>
+          <w:tcPr>
+            <w:tcW w:w="1737" w:type="dxa"/>
+          </w:tcPr>
+          <w:p>
+            <w:pPr>
+              <w:pStyle w:val="NurText"/>
+              <w:rPr>
+                <w:rFonts w:ascii="Roboto" w:hAnsi="Roboto" w:cs="Segoe UI"/>
+                <w:sz w:val="22"/>
+                <w:szCs w:val="22"/>
+                <w:lang w:val="en-US"/>
+              </w:rPr>
+            </w:pPr>
+          </w:p>
+        </w:tc>
+        <w:tc>
+          <w:tcPr>
+            <w:tcW w:w="1270" w:type="dxa"/>
+          </w:tcPr>
+          <w:p>
+            <w:pPr>
+              <w:pStyle w:val="NurText"/>
+              <w:jc w:val="center"/>
+              <w:rPr>
+                <w:rFonts w:ascii="Roboto" w:hAnsi="Roboto" w:cs="Segoe UI"/>
+                <w:sz w:val="22"/>
+                <w:szCs w:val="22"/>
+                <w:lang w:val="en-US"/>
+              </w:rPr>
+            </w:pPr>
+            <w:r>
+              <w:rPr>
+                <w:rFonts w:ascii="Roboto" w:hAnsi="Roboto" w:cs="Segoe UI"/>
+                <w:sz w:val="22"/>
+                <w:szCs w:val="22"/>
+                <w:lang w:val="en-US"/>
+              </w:rPr>
+              <w:t>1D</w:t>
+            </w:r>
+          </w:p>
+        </w:tc>
+        <w:tc>
+          <w:tcPr>
+            <w:tcW w:w="9042" w:type="dxa"/>
+          </w:tcPr>
+          <w:p>
+            <w:pPr>
+              <w:pStyle w:val="NurText"/>
+              <w:rPr>
+                <w:rFonts w:ascii="Roboto" w:hAnsi="Roboto"/>
+                <w:sz w:val="22"/>
+                <w:szCs w:val="22"/>
+                <w:lang w:val="en-US"/>
+              </w:rPr>
+            </w:pPr>
+            <w:r>
+              <w:rPr>
+                <w:rFonts w:ascii="Roboto" w:hAnsi="Roboto"/>
+                <w:sz w:val="22"/>
+                <w:szCs w:val="22"/>
+                <w:lang w:val="en-US"/>
+              </w:rPr>
+              <w:t>LASER Weapon</w:t>
+            </w:r>
+          </w:p>
+        </w:tc>
+      </w:tr>
+      <w:tr>
+        <w:tc>
+          <w:tcPr>
+            <w:tcW w:w="1737" w:type="dxa"/>
+          </w:tcPr>
+          <w:p>
+            <w:pPr>
+              <w:pStyle w:val="NurText"/>
+              <w:rPr>
+                <w:rFonts w:ascii="Roboto" w:hAnsi="Roboto" w:cs="Segoe UI"/>
+                <w:sz w:val="22"/>
+                <w:szCs w:val="22"/>
+                <w:lang w:val="en-US"/>
+              </w:rPr>
+            </w:pPr>
+          </w:p>
+        </w:tc>
+        <w:tc>
+          <w:tcPr>
+            <w:tcW w:w="1270" w:type="dxa"/>
+          </w:tcPr>
+          <w:p>
+            <w:pPr>
+              <w:pStyle w:val="NurText"/>
+              <w:jc w:val="center"/>
+              <w:rPr>
+                <w:rFonts w:ascii="Roboto" w:hAnsi="Roboto" w:cs="Segoe UI"/>
+                <w:sz w:val="22"/>
+                <w:szCs w:val="22"/>
+                <w:lang w:val="en-US"/>
+              </w:rPr>
+            </w:pPr>
+            <w:r>
+              <w:rPr>
+                <w:rFonts w:ascii="Roboto" w:hAnsi="Roboto" w:cs="Segoe UI"/>
+                <w:sz w:val="22"/>
+                <w:szCs w:val="22"/>
+                <w:lang w:val="en-US"/>
+              </w:rPr>
+              <w:t>1E</w:t>
+            </w:r>
+          </w:p>
+        </w:tc>
+        <w:tc>
+          <w:tcPr>
+            <w:tcW w:w="9042" w:type="dxa"/>
+          </w:tcPr>
+          <w:p>
+            <w:pPr>
+              <w:pStyle w:val="NurText"/>
+              <w:rPr>
+                <w:rFonts w:ascii="Roboto" w:hAnsi="Roboto"/>
+                <w:sz w:val="22"/>
+                <w:szCs w:val="22"/>
+                <w:lang w:val="en-US"/>
+              </w:rPr>
+            </w:pPr>
+            <w:r>
+              <w:rPr>
+                <w:rFonts w:ascii="Roboto" w:hAnsi="Roboto" w:cs="Segoe UI"/>
+                <w:sz w:val="22"/>
+                <w:szCs w:val="22"/>
+                <w:lang w:val="en-US"/>
+              </w:rPr>
+              <w:t>VISUAL Object</w:t>
             </w:r>
           </w:p>
         </w:tc>
@@ -32842,7 +33007,7 @@
           <v:shape id="_x0000_i1025" type="#_x0000_t75" style="width:376.3pt;height:228.85pt" o:ole="">
             <v:imagedata r:id="rId12" o:title=""/>
           </v:shape>
-          <o:OLEObject Type="Embed" ProgID="Visio.Drawing.15" ShapeID="_x0000_i1025" DrawAspect="Content" ObjectID="_1817795695" r:id="rId13"/>
+          <o:OLEObject Type="Embed" ProgID="Visio.Drawing.15" ShapeID="_x0000_i1025" DrawAspect="Content" ObjectID="_1817890858" r:id="rId13"/>
         </w:object>
       </w:r>
     </w:p>
@@ -35848,7 +36013,7 @@
           <v:shape id="_x0000_i1026" type="#_x0000_t75" style="width:608.15pt;height:417pt" o:ole="">
             <v:imagedata r:id="rId15" o:title=""/>
           </v:shape>
-          <o:OLEObject Type="Embed" ProgID="Visio.Drawing.15" ShapeID="_x0000_i1026" DrawAspect="Content" ObjectID="_1817795696" r:id="rId16"/>
+          <o:OLEObject Type="Embed" ProgID="Visio.Drawing.15" ShapeID="_x0000_i1026" DrawAspect="Content" ObjectID="_1817890859" r:id="rId16"/>
         </w:object>
       </w:r>
     </w:p>
@@ -36583,6 +36748,15 @@
         </w:rPr>
         <w:t>;66A3;S;TRUE;102;TRUE;53.32;8.11"</w:t>
       </w:r>
+      <w:r>
+        <w:rPr>
+          <w:rFonts w:ascii="Roboto" w:hAnsi="Roboto" w:cs="Segoe UI"/>
+          <w:sz w:val="22"/>
+          <w:szCs w:val="22"/>
+          <w:lang w:val="en-US"/>
+        </w:rPr>
+        <w:t>,</w:t>
+      </w:r>
     </w:p>
     <w:p>
       <w:pPr>
@@ -36622,6 +36796,15 @@
         </w:rPr>
         <w:t>;74BE;U;;15.4;15.5;;;10.2;72;20.3;;55;1005;25;;;2500;33"</w:t>
       </w:r>
+      <w:r>
+        <w:rPr>
+          <w:rFonts w:ascii="Roboto" w:hAnsi="Roboto" w:cs="Segoe UI"/>
+          <w:sz w:val="22"/>
+          <w:szCs w:val="22"/>
+          <w:lang w:val="en-US"/>
+        </w:rPr>
+        <w:t>,</w:t>
+      </w:r>
     </w:p>
     <w:p>
       <w:pPr>
@@ -36659,7 +36842,16 @@
           <w:szCs w:val="22"/>
           <w:lang w:val="en-US"/>
         </w:rPr>
-        <w:t>;324E;S;;3;"This is a chat message!";E4F1"</w:t>
+        <w:t>;324E;S;;3;This is a chat message!;E4F1"</w:t>
+      </w:r>
+      <w:r>
+        <w:rPr>
+          <w:rFonts w:ascii="Roboto" w:hAnsi="Roboto" w:cs="Segoe UI"/>
+          <w:sz w:val="22"/>
+          <w:szCs w:val="22"/>
+          <w:lang w:val="en-US"/>
+        </w:rPr>
+        <w:t>,</w:t>
       </w:r>
     </w:p>
     <w:p>
@@ -38566,7 +38758,7 @@
         <w:rFonts w:ascii="Roboto" w:hAnsi="Roboto"/>
         <w:lang w:val="en-US"/>
       </w:rPr>
-      <w:t>7</w:t>
+      <w:t>8</w:t>
     </w:r>
     <w:r>
       <w:rPr>

</xml_diff>

<commit_message>
Updated ICD v1.0 (28.08.25), correct JSON sample
</commit_message>
<xml_diff>
--- a/Documentation/SEDAP-Express ICD v1.0.docx
+++ b/Documentation/SEDAP-Express ICD v1.0.docx
@@ -658,6 +658,7 @@
         </w:rPr>
         <w:t xml:space="preserve">nnovative </w:t>
       </w:r>
+      <w:proofErr w:type="spellStart"/>
       <w:r>
         <w:rPr>
           <w:rFonts w:ascii="Roboto" w:hAnsi="Roboto" w:cs="Segoe UI"/>
@@ -689,6 +690,7 @@
         </w:rPr>
         <w:t>Y</w:t>
       </w:r>
+      <w:proofErr w:type="spellEnd"/>
     </w:p>
     <w:p>
       <w:pPr>
@@ -971,6 +973,7 @@
           <w:lang w:val="en-US"/>
         </w:rPr>
       </w:pPr>
+      <w:proofErr w:type="spellStart"/>
       <w:r>
         <w:rPr>
           <w:rFonts w:ascii="Roboto" w:hAnsi="Roboto" w:cs="Segoe UI"/>
@@ -980,15 +983,27 @@
         </w:rPr>
         <w:t>MockUp</w:t>
       </w:r>
-      <w:r>
-        <w:rPr>
-          <w:rFonts w:ascii="Roboto" w:hAnsi="Roboto" w:cs="Segoe UI"/>
-          <w:sz w:val="22"/>
-          <w:szCs w:val="22"/>
-          <w:lang w:val="en-US"/>
-        </w:rPr>
-        <w:t>/TestTool</w:t>
-      </w:r>
+      <w:proofErr w:type="spellEnd"/>
+      <w:r>
+        <w:rPr>
+          <w:rFonts w:ascii="Roboto" w:hAnsi="Roboto" w:cs="Segoe UI"/>
+          <w:sz w:val="22"/>
+          <w:szCs w:val="22"/>
+          <w:lang w:val="en-US"/>
+        </w:rPr>
+        <w:t>/</w:t>
+      </w:r>
+      <w:proofErr w:type="spellStart"/>
+      <w:r>
+        <w:rPr>
+          <w:rFonts w:ascii="Roboto" w:hAnsi="Roboto" w:cs="Segoe UI"/>
+          <w:sz w:val="22"/>
+          <w:szCs w:val="22"/>
+          <w:lang w:val="en-US"/>
+        </w:rPr>
+        <w:t>TestTool</w:t>
+      </w:r>
+      <w:proofErr w:type="spellEnd"/>
       <w:r>
         <w:rPr>
           <w:rFonts w:ascii="Roboto" w:hAnsi="Roboto" w:cs="Segoe UI"/>
@@ -1824,14 +1839,25 @@
         </w:rPr>
         <w:t>(Binary)Data which possibly contains a special character (</w:t>
       </w:r>
-      <w:r>
-        <w:rPr>
-          <w:rFonts w:ascii="Roboto" w:hAnsi="Roboto" w:cs="Segoe UI"/>
-          <w:sz w:val="22"/>
-          <w:szCs w:val="22"/>
-          <w:lang w:val="en-US"/>
-        </w:rPr>
-        <w:t xml:space="preserve">e.g. </w:t>
+      <w:proofErr w:type="gramStart"/>
+      <w:r>
+        <w:rPr>
+          <w:rFonts w:ascii="Roboto" w:hAnsi="Roboto" w:cs="Segoe UI"/>
+          <w:sz w:val="22"/>
+          <w:szCs w:val="22"/>
+          <w:lang w:val="en-US"/>
+        </w:rPr>
+        <w:t>e.g.</w:t>
+      </w:r>
+      <w:proofErr w:type="gramEnd"/>
+      <w:r>
+        <w:rPr>
+          <w:rFonts w:ascii="Roboto" w:hAnsi="Roboto" w:cs="Segoe UI"/>
+          <w:sz w:val="22"/>
+          <w:szCs w:val="22"/>
+          <w:lang w:val="en-US"/>
+        </w:rPr>
+        <w:t xml:space="preserve"> </w:t>
       </w:r>
       <w:r>
         <w:rPr>
@@ -1957,7 +1983,27 @@
           <w:szCs w:val="22"/>
           <w:lang w:val="en-US"/>
         </w:rPr>
-        <w:t>SEC/SECMockUp/Applications can send and receive at any time</w:t>
+        <w:t>SEC/</w:t>
+      </w:r>
+      <w:proofErr w:type="spellStart"/>
+      <w:r>
+        <w:rPr>
+          <w:rFonts w:ascii="Roboto" w:hAnsi="Roboto" w:cs="Segoe UI"/>
+          <w:sz w:val="22"/>
+          <w:szCs w:val="22"/>
+          <w:lang w:val="en-US"/>
+        </w:rPr>
+        <w:t>SECMockUp</w:t>
+      </w:r>
+      <w:proofErr w:type="spellEnd"/>
+      <w:r>
+        <w:rPr>
+          <w:rFonts w:ascii="Roboto" w:hAnsi="Roboto" w:cs="Segoe UI"/>
+          <w:sz w:val="22"/>
+          <w:szCs w:val="22"/>
+          <w:lang w:val="en-US"/>
+        </w:rPr>
+        <w:t>/Applications can send and receive at any time</w:t>
       </w:r>
     </w:p>
     <w:p>
@@ -2005,7 +2051,27 @@
           <w:szCs w:val="22"/>
           <w:lang w:val="en-US"/>
         </w:rPr>
-        <w:t>SEC/SECMockUp answers heartbeat also with a heartbeat message (see chapter IV.2.</w:t>
+        <w:t>SEC/</w:t>
+      </w:r>
+      <w:proofErr w:type="spellStart"/>
+      <w:r>
+        <w:rPr>
+          <w:rFonts w:ascii="Roboto" w:hAnsi="Roboto" w:cs="Segoe UI"/>
+          <w:sz w:val="22"/>
+          <w:szCs w:val="22"/>
+          <w:lang w:val="en-US"/>
+        </w:rPr>
+        <w:t>SECMockUp</w:t>
+      </w:r>
+      <w:proofErr w:type="spellEnd"/>
+      <w:r>
+        <w:rPr>
+          <w:rFonts w:ascii="Roboto" w:hAnsi="Roboto" w:cs="Segoe UI"/>
+          <w:sz w:val="22"/>
+          <w:szCs w:val="22"/>
+          <w:lang w:val="en-US"/>
+        </w:rPr>
+        <w:t xml:space="preserve"> answers heartbeat also with a heartbeat message (see chapter IV.2.</w:t>
       </w:r>
       <w:r>
         <w:rPr>
@@ -2408,6 +2474,7 @@
         </w:rPr>
         <w:t xml:space="preserve">For calculating the </w:t>
       </w:r>
+      <w:proofErr w:type="gramStart"/>
       <w:r>
         <w:rPr>
           <w:rFonts w:ascii="Roboto" w:hAnsi="Roboto" w:cs="Segoe UI"/>
@@ -2417,6 +2484,7 @@
         </w:rPr>
         <w:t>MAC</w:t>
       </w:r>
+      <w:proofErr w:type="gramEnd"/>
       <w:r>
         <w:rPr>
           <w:rFonts w:ascii="Roboto" w:hAnsi="Roboto" w:cs="Segoe UI"/>
@@ -2903,7 +2971,33 @@
           <w:szCs w:val="22"/>
           <w:lang w:val="en-US"/>
         </w:rPr>
-        <w:t>Sample (32Bit CMAC, Password:expressexpressex):</w:t>
+        <w:t xml:space="preserve">Sample (32Bit CMAC, </w:t>
+      </w:r>
+      <w:proofErr w:type="spellStart"/>
+      <w:proofErr w:type="gramStart"/>
+      <w:r>
+        <w:rPr>
+          <w:rFonts w:ascii="Roboto" w:hAnsi="Roboto" w:cs="Segoe UI"/>
+          <w:i/>
+          <w:iCs/>
+          <w:sz w:val="22"/>
+          <w:szCs w:val="22"/>
+          <w:lang w:val="en-US"/>
+        </w:rPr>
+        <w:t>Password:expressexpressex</w:t>
+      </w:r>
+      <w:proofErr w:type="spellEnd"/>
+      <w:proofErr w:type="gramEnd"/>
+      <w:r>
+        <w:rPr>
+          <w:rFonts w:ascii="Roboto" w:hAnsi="Roboto" w:cs="Segoe UI"/>
+          <w:i/>
+          <w:iCs/>
+          <w:sz w:val="22"/>
+          <w:szCs w:val="22"/>
+          <w:lang w:val="en-US"/>
+        </w:rPr>
+        <w:t>):</w:t>
       </w:r>
       <w:r>
         <w:rPr>
@@ -3107,7 +3201,27 @@
           <w:szCs w:val="22"/>
           <w:lang w:val="en-US"/>
         </w:rPr>
-        <w:t xml:space="preserve">CFB/NoPadding </w:t>
+        <w:t>CFB/</w:t>
+      </w:r>
+      <w:proofErr w:type="spellStart"/>
+      <w:r>
+        <w:rPr>
+          <w:rFonts w:ascii="Roboto" w:hAnsi="Roboto" w:cs="Segoe UI"/>
+          <w:sz w:val="22"/>
+          <w:szCs w:val="22"/>
+          <w:lang w:val="en-US"/>
+        </w:rPr>
+        <w:t>NoPadding</w:t>
+      </w:r>
+      <w:proofErr w:type="spellEnd"/>
+      <w:r>
+        <w:rPr>
+          <w:rFonts w:ascii="Roboto" w:hAnsi="Roboto" w:cs="Segoe UI"/>
+          <w:sz w:val="22"/>
+          <w:szCs w:val="22"/>
+          <w:lang w:val="en-US"/>
+        </w:rPr>
+        <w:t xml:space="preserve"> </w:t>
       </w:r>
       <w:r>
         <w:rPr>
@@ -3178,6 +3292,7 @@
         </w:rPr>
         <w:t>/</w:t>
       </w:r>
+      <w:proofErr w:type="spellStart"/>
       <w:r>
         <w:rPr>
           <w:rFonts w:ascii="Roboto" w:hAnsi="Roboto" w:cs="Segoe UI"/>
@@ -3187,6 +3302,7 @@
         </w:rPr>
         <w:t>NoPadding</w:t>
       </w:r>
+      <w:proofErr w:type="spellEnd"/>
       <w:r>
         <w:rPr>
           <w:rFonts w:ascii="Roboto" w:hAnsi="Roboto" w:cs="Segoe UI"/>
@@ -3501,7 +3617,47 @@
           <w:szCs w:val="22"/>
           <w:lang w:val="en-US"/>
         </w:rPr>
-        <w:t>OWNUNIT;5E;01952384BD8D;66A3;R;;;53.32;8.11;0;5.5;21;22;;;FGS Bayern;sfspclff-------</w:t>
+        <w:t>OWNUNIT;5E;01952384BD8D;66A</w:t>
+      </w:r>
+      <w:proofErr w:type="gramStart"/>
+      <w:r>
+        <w:rPr>
+          <w:rFonts w:ascii="Roboto" w:hAnsi="Roboto" w:cs="Segoe UI"/>
+          <w:sz w:val="22"/>
+          <w:szCs w:val="22"/>
+          <w:lang w:val="en-US"/>
+        </w:rPr>
+        <w:t>3;R;;;</w:t>
+      </w:r>
+      <w:proofErr w:type="gramEnd"/>
+      <w:r>
+        <w:rPr>
+          <w:rFonts w:ascii="Roboto" w:hAnsi="Roboto" w:cs="Segoe UI"/>
+          <w:sz w:val="22"/>
+          <w:szCs w:val="22"/>
+          <w:lang w:val="en-US"/>
+        </w:rPr>
+        <w:t xml:space="preserve">53.32;8.11;0;5.5;21;22;;;FGS </w:t>
+      </w:r>
+      <w:proofErr w:type="spellStart"/>
+      <w:r>
+        <w:rPr>
+          <w:rFonts w:ascii="Roboto" w:hAnsi="Roboto" w:cs="Segoe UI"/>
+          <w:sz w:val="22"/>
+          <w:szCs w:val="22"/>
+          <w:lang w:val="en-US"/>
+        </w:rPr>
+        <w:t>Bayern;sfspclff</w:t>
+      </w:r>
+      <w:proofErr w:type="spellEnd"/>
+      <w:r>
+        <w:rPr>
+          <w:rFonts w:ascii="Roboto" w:hAnsi="Roboto" w:cs="Segoe UI"/>
+          <w:sz w:val="22"/>
+          <w:szCs w:val="22"/>
+          <w:lang w:val="en-US"/>
+        </w:rPr>
+        <w:t>-------</w:t>
       </w:r>
     </w:p>
     <w:p>
@@ -3593,8 +3749,10 @@
           <w:szCs w:val="22"/>
           <w:lang w:val="en-US"/>
         </w:rPr>
-        <w:t>B, Passwor</w:t>
-      </w:r>
+        <w:t xml:space="preserve">B, </w:t>
+      </w:r>
+      <w:proofErr w:type="spellStart"/>
+      <w:proofErr w:type="gramStart"/>
       <w:r>
         <w:rPr>
           <w:rFonts w:ascii="Roboto" w:hAnsi="Roboto" w:cs="Segoe UI"/>
@@ -3604,7 +3762,7 @@
           <w:szCs w:val="22"/>
           <w:lang w:val="en-US"/>
         </w:rPr>
-        <w:t>d</w:t>
+        <w:t>Passwor</w:t>
       </w:r>
       <w:r>
         <w:rPr>
@@ -3615,7 +3773,31 @@
           <w:szCs w:val="22"/>
           <w:lang w:val="en-US"/>
         </w:rPr>
-        <w:t>:expressexpressex):</w:t>
+        <w:t>d</w:t>
+      </w:r>
+      <w:r>
+        <w:rPr>
+          <w:rFonts w:ascii="Roboto" w:hAnsi="Roboto" w:cs="Segoe UI"/>
+          <w:i/>
+          <w:iCs/>
+          <w:sz w:val="22"/>
+          <w:szCs w:val="22"/>
+          <w:lang w:val="en-US"/>
+        </w:rPr>
+        <w:t>:expressexpressex</w:t>
+      </w:r>
+      <w:proofErr w:type="spellEnd"/>
+      <w:proofErr w:type="gramEnd"/>
+      <w:r>
+        <w:rPr>
+          <w:rFonts w:ascii="Roboto" w:hAnsi="Roboto" w:cs="Segoe UI"/>
+          <w:i/>
+          <w:iCs/>
+          <w:sz w:val="22"/>
+          <w:szCs w:val="22"/>
+          <w:lang w:val="en-US"/>
+        </w:rPr>
+        <w:t>):</w:t>
       </w:r>
       <w:r>
         <w:rPr>
@@ -4117,14 +4299,25 @@
           <w:lang w:val="en-US"/>
         </w:rPr>
       </w:pPr>
-      <w:r>
-        <w:rPr>
-          <w:rFonts w:ascii="Roboto" w:hAnsi="Roboto" w:cs="Segoe UI"/>
-          <w:sz w:val="22"/>
-          <w:szCs w:val="22"/>
-          <w:lang w:val="en-US"/>
-        </w:rPr>
-        <w:t>TEXT;D3;01952381E21B;324E;S;TRUE;;;;1;NONE;"This is an alert!"</w:t>
+      <w:proofErr w:type="gramStart"/>
+      <w:r>
+        <w:rPr>
+          <w:rFonts w:ascii="Roboto" w:hAnsi="Roboto" w:cs="Segoe UI"/>
+          <w:sz w:val="22"/>
+          <w:szCs w:val="22"/>
+          <w:lang w:val="en-US"/>
+        </w:rPr>
+        <w:t>TEXT;D</w:t>
+      </w:r>
+      <w:proofErr w:type="gramEnd"/>
+      <w:r>
+        <w:rPr>
+          <w:rFonts w:ascii="Roboto" w:hAnsi="Roboto" w:cs="Segoe UI"/>
+          <w:sz w:val="22"/>
+          <w:szCs w:val="22"/>
+          <w:lang w:val="en-US"/>
+        </w:rPr>
+        <w:t>3;01952381E21B;324E;S;TRUE;;;;1;NONE;"This is an alert!"</w:t>
       </w:r>
       <w:r>
         <w:rPr>
@@ -4331,6 +4524,7 @@
         </w:rPr>
         <w:t>/</w:t>
       </w:r>
+      <w:proofErr w:type="spellStart"/>
       <w:r>
         <w:rPr>
           <w:rFonts w:ascii="Roboto" w:hAnsi="Roboto" w:cs="Segoe UI"/>
@@ -4347,7 +4541,17 @@
           <w:szCs w:val="22"/>
           <w:lang w:val="en-US"/>
         </w:rPr>
-        <w:t xml:space="preserve">MockUp </w:t>
+        <w:t>MockUp</w:t>
+      </w:r>
+      <w:proofErr w:type="spellEnd"/>
+      <w:r>
+        <w:rPr>
+          <w:rFonts w:ascii="Roboto" w:hAnsi="Roboto" w:cs="Segoe UI"/>
+          <w:sz w:val="22"/>
+          <w:szCs w:val="22"/>
+          <w:lang w:val="en-US"/>
+        </w:rPr>
+        <w:t xml:space="preserve"> </w:t>
       </w:r>
       <w:r>
         <w:rPr>
@@ -5246,7 +5450,47 @@
           <w:szCs w:val="22"/>
           <w:lang w:val="en-US"/>
         </w:rPr>
-        <w:t>Messages have to be published under “UNIITY-X/&lt;senderid&gt;/&lt;messagetype&gt;</w:t>
+        <w:t>Messages have to be published under “UNIITY-X/&lt;</w:t>
+      </w:r>
+      <w:proofErr w:type="spellStart"/>
+      <w:r>
+        <w:rPr>
+          <w:rFonts w:ascii="Roboto" w:hAnsi="Roboto" w:cs="Segoe UI"/>
+          <w:sz w:val="22"/>
+          <w:szCs w:val="22"/>
+          <w:lang w:val="en-US"/>
+        </w:rPr>
+        <w:t>senderid</w:t>
+      </w:r>
+      <w:proofErr w:type="spellEnd"/>
+      <w:r>
+        <w:rPr>
+          <w:rFonts w:ascii="Roboto" w:hAnsi="Roboto" w:cs="Segoe UI"/>
+          <w:sz w:val="22"/>
+          <w:szCs w:val="22"/>
+          <w:lang w:val="en-US"/>
+        </w:rPr>
+        <w:t>&gt;/&lt;</w:t>
+      </w:r>
+      <w:proofErr w:type="spellStart"/>
+      <w:r>
+        <w:rPr>
+          <w:rFonts w:ascii="Roboto" w:hAnsi="Roboto" w:cs="Segoe UI"/>
+          <w:sz w:val="22"/>
+          <w:szCs w:val="22"/>
+          <w:lang w:val="en-US"/>
+        </w:rPr>
+        <w:t>messagetype</w:t>
+      </w:r>
+      <w:proofErr w:type="spellEnd"/>
+      <w:r>
+        <w:rPr>
+          <w:rFonts w:ascii="Roboto" w:hAnsi="Roboto" w:cs="Segoe UI"/>
+          <w:sz w:val="22"/>
+          <w:szCs w:val="22"/>
+          <w:lang w:val="en-US"/>
+        </w:rPr>
+        <w:t>&gt;</w:t>
       </w:r>
     </w:p>
     <w:p>
@@ -5379,6 +5623,7 @@
         </w:rPr>
         <w:t xml:space="preserve">Deflate or </w:t>
       </w:r>
+      <w:proofErr w:type="spellStart"/>
       <w:r>
         <w:rPr>
           <w:rFonts w:ascii="Roboto" w:hAnsi="Roboto" w:cs="Segoe UI"/>
@@ -5395,7 +5640,17 @@
           <w:szCs w:val="22"/>
           <w:lang w:val="en-US"/>
         </w:rPr>
-        <w:t xml:space="preserve">ip compression should be supported </w:t>
+        <w:t>ip</w:t>
+      </w:r>
+      <w:proofErr w:type="spellEnd"/>
+      <w:r>
+        <w:rPr>
+          <w:rFonts w:ascii="Roboto" w:hAnsi="Roboto" w:cs="Segoe UI"/>
+          <w:sz w:val="22"/>
+          <w:szCs w:val="22"/>
+          <w:lang w:val="en-US"/>
+        </w:rPr>
+        <w:t xml:space="preserve"> compression should be supported </w:t>
       </w:r>
     </w:p>
     <w:p>
@@ -6506,7 +6761,27 @@
                 <w:szCs w:val="22"/>
                 <w:lang w:val="en-US"/>
               </w:rPr>
-              <w:t>, e.g. “OKRA”</w:t>
+              <w:t xml:space="preserve">, </w:t>
+            </w:r>
+            <w:proofErr w:type="gramStart"/>
+            <w:r>
+              <w:rPr>
+                <w:rFonts w:ascii="Roboto" w:hAnsi="Roboto" w:cs="Segoe UI"/>
+                <w:sz w:val="22"/>
+                <w:szCs w:val="22"/>
+                <w:lang w:val="en-US"/>
+              </w:rPr>
+              <w:t>e.g.</w:t>
+            </w:r>
+            <w:proofErr w:type="gramEnd"/>
+            <w:r>
+              <w:rPr>
+                <w:rFonts w:ascii="Roboto" w:hAnsi="Roboto" w:cs="Segoe UI"/>
+                <w:sz w:val="22"/>
+                <w:szCs w:val="22"/>
+                <w:lang w:val="en-US"/>
+              </w:rPr>
+              <w:t xml:space="preserve"> “OKRA”</w:t>
             </w:r>
             <w:r>
               <w:rPr>
@@ -7325,6 +7600,7 @@
           <w:lang w:val="en-US"/>
         </w:rPr>
       </w:pPr>
+      <w:proofErr w:type="spellStart"/>
       <w:r>
         <w:rPr>
           <w:rFonts w:ascii="Roboto" w:hAnsi="Roboto" w:cs="Segoe UI"/>
@@ -7334,7 +7610,19 @@
           <w:szCs w:val="22"/>
           <w:lang w:val="en-US"/>
         </w:rPr>
-        <w:t>Protobuf connection</w:t>
+        <w:t>Protobuf</w:t>
+      </w:r>
+      <w:proofErr w:type="spellEnd"/>
+      <w:r>
+        <w:rPr>
+          <w:rFonts w:ascii="Roboto" w:hAnsi="Roboto" w:cs="Segoe UI"/>
+          <w:b/>
+          <w:bCs/>
+          <w:sz w:val="22"/>
+          <w:szCs w:val="22"/>
+          <w:lang w:val="en-US"/>
+        </w:rPr>
+        <w:t xml:space="preserve"> connection</w:t>
       </w:r>
     </w:p>
     <w:p>
@@ -7623,6 +7911,7 @@
         </w:rPr>
         <w:t xml:space="preserve"> </w:t>
       </w:r>
+      <w:proofErr w:type="spellStart"/>
       <w:r>
         <w:rPr>
           <w:rFonts w:ascii="Roboto" w:hAnsi="Roboto" w:cs="Segoe UI"/>
@@ -7632,6 +7921,7 @@
         </w:rPr>
         <w:t>the</w:t>
       </w:r>
+      <w:proofErr w:type="spellEnd"/>
       <w:r>
         <w:rPr>
           <w:rFonts w:ascii="Roboto" w:hAnsi="Roboto" w:cs="Segoe UI"/>
@@ -8335,7 +8625,17 @@
           <w:szCs w:val="22"/>
           <w:lang w:val="en-US"/>
         </w:rPr>
-        <w:t>(M?)</w:t>
+        <w:t>(M</w:t>
+      </w:r>
+      <w:proofErr w:type="gramStart"/>
+      <w:r>
+        <w:rPr>
+          <w:rFonts w:ascii="Roboto" w:hAnsi="Roboto" w:cs="Segoe UI"/>
+          <w:sz w:val="22"/>
+          <w:szCs w:val="22"/>
+          <w:lang w:val="en-US"/>
+        </w:rPr>
+        <w:t>?)</w:t>
       </w:r>
       <w:r>
         <w:rPr>
@@ -8353,7 +8653,17 @@
           <w:szCs w:val="22"/>
           <w:lang w:val="en-US"/>
         </w:rPr>
-        <w:t>&lt;Classification&gt;</w:t>
+        <w:t>&lt;</w:t>
+      </w:r>
+      <w:proofErr w:type="gramEnd"/>
+      <w:r>
+        <w:rPr>
+          <w:rFonts w:ascii="Roboto" w:hAnsi="Roboto" w:cs="Segoe UI"/>
+          <w:sz w:val="22"/>
+          <w:szCs w:val="22"/>
+          <w:lang w:val="en-US"/>
+        </w:rPr>
+        <w:t>Classification&gt;</w:t>
       </w:r>
       <w:r>
         <w:rPr>
@@ -9047,7 +9357,17 @@
           <w:szCs w:val="22"/>
           <w:lang w:val="en-US"/>
         </w:rPr>
-        <w:t>0191C643A8AF</w:t>
+        <w:t>0191C643A8</w:t>
+      </w:r>
+      <w:proofErr w:type="gramStart"/>
+      <w:r>
+        <w:rPr>
+          <w:rFonts w:ascii="Roboto" w:hAnsi="Roboto" w:cs="Segoe UI"/>
+          <w:sz w:val="22"/>
+          <w:szCs w:val="22"/>
+          <w:lang w:val="en-US"/>
+        </w:rPr>
+        <w:t>AF</w:t>
       </w:r>
       <w:r>
         <w:rPr>
@@ -9067,14 +9387,35 @@
         </w:rPr>
         <w:t>DRONEONE</w:t>
       </w:r>
-      <w:r>
-        <w:rPr>
-          <w:rFonts w:ascii="Roboto" w:hAnsi="Roboto" w:cs="Segoe UI"/>
-          <w:sz w:val="22"/>
-          <w:szCs w:val="22"/>
-          <w:lang w:val="en-US"/>
-        </w:rPr>
-        <w:t>;R;;;53.32;8.11;0;5.5;21;22;;;FGS Bayern;SFSPCLFF------</w:t>
+      <w:proofErr w:type="gramEnd"/>
+      <w:r>
+        <w:rPr>
+          <w:rFonts w:ascii="Roboto" w:hAnsi="Roboto" w:cs="Segoe UI"/>
+          <w:sz w:val="22"/>
+          <w:szCs w:val="22"/>
+          <w:lang w:val="en-US"/>
+        </w:rPr>
+        <w:t xml:space="preserve">;R;;;53.32;8.11;0;5.5;21;22;;;FGS </w:t>
+      </w:r>
+      <w:proofErr w:type="spellStart"/>
+      <w:r>
+        <w:rPr>
+          <w:rFonts w:ascii="Roboto" w:hAnsi="Roboto" w:cs="Segoe UI"/>
+          <w:sz w:val="22"/>
+          <w:szCs w:val="22"/>
+          <w:lang w:val="en-US"/>
+        </w:rPr>
+        <w:t>Bayern;SFSPCLFF</w:t>
+      </w:r>
+      <w:proofErr w:type="spellEnd"/>
+      <w:r>
+        <w:rPr>
+          <w:rFonts w:ascii="Roboto" w:hAnsi="Roboto" w:cs="Segoe UI"/>
+          <w:sz w:val="22"/>
+          <w:szCs w:val="22"/>
+          <w:lang w:val="en-US"/>
+        </w:rPr>
+        <w:t>------</w:t>
       </w:r>
       <w:r>
         <w:rPr>
@@ -9153,7 +9494,27 @@
           <w:szCs w:val="22"/>
           <w:lang w:val="en-US"/>
         </w:rPr>
-        <w:t>;22AA;U;FALSE;4389F10D;77.88;-10.12;5577.0;33.44;55.66;1.1;-2.2;3.3;Ownunit;SFGPIB----H----</w:t>
+        <w:t>;22</w:t>
+      </w:r>
+      <w:proofErr w:type="gramStart"/>
+      <w:r>
+        <w:rPr>
+          <w:rFonts w:ascii="Roboto" w:hAnsi="Roboto" w:cs="Segoe UI"/>
+          <w:sz w:val="22"/>
+          <w:szCs w:val="22"/>
+          <w:lang w:val="en-US"/>
+        </w:rPr>
+        <w:t>AA;U</w:t>
+      </w:r>
+      <w:proofErr w:type="gramEnd"/>
+      <w:r>
+        <w:rPr>
+          <w:rFonts w:ascii="Roboto" w:hAnsi="Roboto" w:cs="Segoe UI"/>
+          <w:sz w:val="22"/>
+          <w:szCs w:val="22"/>
+          <w:lang w:val="en-US"/>
+        </w:rPr>
+        <w:t>;FALSE;4389F10D;77.88;-10.12;5577.0;33.44;55.66;1.1;-2.2;3.3;Ownunit;SFGPIB----H----</w:t>
       </w:r>
     </w:p>
     <w:p>
@@ -9321,7 +9682,27 @@
           <w:szCs w:val="22"/>
           <w:lang w:val="en-US"/>
         </w:rPr>
-        <w:t xml:space="preserve"> You have to choose between Lat/Lon/Alt OR relative distance – one is mandatory. If you choose relative distance, than you also have to provide a OWNUNIT (Chapter 2.1) message – otherwise the position of the receiver will be used as reference point.</w:t>
+        <w:t xml:space="preserve"> You have to choose between Lat/Lon/Alt OR relative distance – one is mandatory. If you choose relative distance, </w:t>
+      </w:r>
+      <w:proofErr w:type="gramStart"/>
+      <w:r>
+        <w:rPr>
+          <w:rFonts w:ascii="Roboto" w:hAnsi="Roboto" w:cs="Segoe UI"/>
+          <w:sz w:val="22"/>
+          <w:szCs w:val="22"/>
+          <w:lang w:val="en-US"/>
+        </w:rPr>
+        <w:t>than</w:t>
+      </w:r>
+      <w:proofErr w:type="gramEnd"/>
+      <w:r>
+        <w:rPr>
+          <w:rFonts w:ascii="Roboto" w:hAnsi="Roboto" w:cs="Segoe UI"/>
+          <w:sz w:val="22"/>
+          <w:szCs w:val="22"/>
+          <w:lang w:val="en-US"/>
+        </w:rPr>
+        <w:t xml:space="preserve"> you also have to provide a OWNUNIT (Chapter 2.1) message – otherwise the position of the receiver will be used as reference point.</w:t>
       </w:r>
     </w:p>
     <w:p>
@@ -10487,6 +10868,7 @@
                 <w:lang w:val="en-US"/>
               </w:rPr>
             </w:pPr>
+            <w:proofErr w:type="spellStart"/>
             <w:r>
               <w:rPr>
                 <w:rFonts w:ascii="Roboto" w:hAnsi="Roboto" w:cs="Segoe UI"/>
@@ -10505,6 +10887,7 @@
               </w:rPr>
               <w:t>ontactID</w:t>
             </w:r>
+            <w:proofErr w:type="spellEnd"/>
           </w:p>
         </w:tc>
         <w:tc>
@@ -10601,6 +10984,7 @@
                 <w:lang w:val="en-US"/>
               </w:rPr>
             </w:pPr>
+            <w:proofErr w:type="spellStart"/>
             <w:r>
               <w:rPr>
                 <w:rFonts w:ascii="Roboto" w:hAnsi="Roboto" w:cs="Segoe UI"/>
@@ -10619,6 +11003,7 @@
               </w:rPr>
               <w:t>eleteFlag</w:t>
             </w:r>
+            <w:proofErr w:type="spellEnd"/>
           </w:p>
         </w:tc>
         <w:tc>
@@ -11795,16 +12180,56 @@
           <w:szCs w:val="22"/>
           <w:lang w:val="en-US"/>
         </w:rPr>
-        <w:t>;83C5</w:t>
-      </w:r>
-      <w:r>
-        <w:rPr>
-          <w:rFonts w:ascii="Roboto" w:hAnsi="Roboto" w:cs="Segoe UI"/>
-          <w:sz w:val="22"/>
-          <w:szCs w:val="22"/>
-          <w:lang w:val="en-US"/>
-        </w:rPr>
-        <w:t>;R;;;100;FALSE;53.32;8.11;0;;;;120;275;;;;;;;FGS Bayern;AR;SFSPCLFF---</w:t>
+        <w:t>;83C</w:t>
+      </w:r>
+      <w:proofErr w:type="gramStart"/>
+      <w:r>
+        <w:rPr>
+          <w:rFonts w:ascii="Roboto" w:hAnsi="Roboto" w:cs="Segoe UI"/>
+          <w:sz w:val="22"/>
+          <w:szCs w:val="22"/>
+          <w:lang w:val="en-US"/>
+        </w:rPr>
+        <w:t>5</w:t>
+      </w:r>
+      <w:r>
+        <w:rPr>
+          <w:rFonts w:ascii="Roboto" w:hAnsi="Roboto" w:cs="Segoe UI"/>
+          <w:sz w:val="22"/>
+          <w:szCs w:val="22"/>
+          <w:lang w:val="en-US"/>
+        </w:rPr>
+        <w:t>;R;;;</w:t>
+      </w:r>
+      <w:proofErr w:type="gramEnd"/>
+      <w:r>
+        <w:rPr>
+          <w:rFonts w:ascii="Roboto" w:hAnsi="Roboto" w:cs="Segoe UI"/>
+          <w:sz w:val="22"/>
+          <w:szCs w:val="22"/>
+          <w:lang w:val="en-US"/>
+        </w:rPr>
+        <w:t xml:space="preserve">100;FALSE;53.32;8.11;0;;;;120;275;;;;;;;FGS </w:t>
+      </w:r>
+      <w:proofErr w:type="spellStart"/>
+      <w:r>
+        <w:rPr>
+          <w:rFonts w:ascii="Roboto" w:hAnsi="Roboto" w:cs="Segoe UI"/>
+          <w:sz w:val="22"/>
+          <w:szCs w:val="22"/>
+          <w:lang w:val="en-US"/>
+        </w:rPr>
+        <w:t>Bayern;AR;SFSPCLFF</w:t>
+      </w:r>
+      <w:proofErr w:type="spellEnd"/>
+      <w:r>
+        <w:rPr>
+          <w:rFonts w:ascii="Roboto" w:hAnsi="Roboto" w:cs="Segoe UI"/>
+          <w:sz w:val="22"/>
+          <w:szCs w:val="22"/>
+          <w:lang w:val="en-US"/>
+        </w:rPr>
+        <w:t>---</w:t>
       </w:r>
       <w:r>
         <w:rPr>
@@ -11822,7 +12247,27 @@
           <w:szCs w:val="22"/>
           <w:lang w:val="en-US"/>
         </w:rPr>
-        <w:t>---;;;;VXNlIENIMjI=</w:t>
+        <w:t>---;;;;</w:t>
+      </w:r>
+      <w:proofErr w:type="spellStart"/>
+      <w:r>
+        <w:rPr>
+          <w:rFonts w:ascii="Roboto" w:hAnsi="Roboto" w:cs="Segoe UI"/>
+          <w:sz w:val="22"/>
+          <w:szCs w:val="22"/>
+          <w:lang w:val="en-US"/>
+        </w:rPr>
+        <w:t>VXNlIENIMjI</w:t>
+      </w:r>
+      <w:proofErr w:type="spellEnd"/>
+      <w:r>
+        <w:rPr>
+          <w:rFonts w:ascii="Roboto" w:hAnsi="Roboto" w:cs="Segoe UI"/>
+          <w:sz w:val="22"/>
+          <w:szCs w:val="22"/>
+          <w:lang w:val="en-US"/>
+        </w:rPr>
+        <w:t>=</w:t>
       </w:r>
     </w:p>
     <w:p>
@@ -11883,7 +12328,27 @@
           <w:szCs w:val="22"/>
           <w:lang w:val="en-US"/>
         </w:rPr>
-        <w:t>;83C5;U;;;101;;36.32;12.11;2000;;;;44;;;;;;;;Unknown;O;;221333201;;;UG9zcyBOZXRoZXJsYW5kcw==</w:t>
+        <w:t>;83C</w:t>
+      </w:r>
+      <w:proofErr w:type="gramStart"/>
+      <w:r>
+        <w:rPr>
+          <w:rFonts w:ascii="Roboto" w:hAnsi="Roboto" w:cs="Segoe UI"/>
+          <w:sz w:val="22"/>
+          <w:szCs w:val="22"/>
+          <w:lang w:val="en-US"/>
+        </w:rPr>
+        <w:t>5;U;;;</w:t>
+      </w:r>
+      <w:proofErr w:type="gramEnd"/>
+      <w:r>
+        <w:rPr>
+          <w:rFonts w:ascii="Roboto" w:hAnsi="Roboto" w:cs="Segoe UI"/>
+          <w:sz w:val="22"/>
+          <w:szCs w:val="22"/>
+          <w:lang w:val="en-US"/>
+        </w:rPr>
+        <w:t>101;;36.32;12.11;2000;;;;44;;;;;;;;Unknown;O;;221333201;;;UG9zcyBOZXRoZXJsYW5kcw==</w:t>
       </w:r>
       <w:r>
         <w:rPr>
@@ -12237,7 +12702,63 @@
           <w:szCs w:val="22"/>
           <w:lang w:val="en-US"/>
         </w:rPr>
-        <w:t>Latitude&gt;[°]</w:t>
+        <w:t>Latitude&gt;[</w:t>
+      </w:r>
+      <w:proofErr w:type="gramStart"/>
+      <w:r>
+        <w:rPr>
+          <w:rFonts w:ascii="Roboto" w:hAnsi="Roboto" w:cs="Segoe UI"/>
+          <w:sz w:val="22"/>
+          <w:szCs w:val="22"/>
+          <w:lang w:val="en-US"/>
+        </w:rPr>
+        <w:t>°]</w:t>
+      </w:r>
+      <w:r>
+        <w:rPr>
+          <w:rFonts w:ascii="Roboto" w:hAnsi="Roboto" w:cs="Segoe UI"/>
+          <w:sz w:val="22"/>
+          <w:szCs w:val="22"/>
+          <w:lang w:val="en-US"/>
+        </w:rPr>
+        <w:t>(</w:t>
+      </w:r>
+      <w:proofErr w:type="gramEnd"/>
+      <w:r>
+        <w:rPr>
+          <w:rFonts w:ascii="Roboto" w:hAnsi="Roboto" w:cs="Segoe UI"/>
+          <w:sz w:val="22"/>
+          <w:szCs w:val="22"/>
+          <w:lang w:val="en-US"/>
+        </w:rPr>
+        <w:t>M)</w:t>
+      </w:r>
+      <w:r>
+        <w:rPr>
+          <w:rFonts w:ascii="Roboto" w:hAnsi="Roboto" w:cs="Segoe UI"/>
+          <w:sz w:val="22"/>
+          <w:szCs w:val="22"/>
+          <w:lang w:val="en-US"/>
+        </w:rPr>
+        <w:t>;&lt;</w:t>
+      </w:r>
+      <w:r>
+        <w:rPr>
+          <w:rFonts w:ascii="Roboto" w:hAnsi="Roboto" w:cs="Segoe UI"/>
+          <w:sz w:val="22"/>
+          <w:szCs w:val="22"/>
+          <w:lang w:val="en-US"/>
+        </w:rPr>
+        <w:t>Sensor</w:t>
+      </w:r>
+      <w:r>
+        <w:rPr>
+          <w:rFonts w:ascii="Roboto" w:hAnsi="Roboto" w:cs="Segoe UI"/>
+          <w:sz w:val="22"/>
+          <w:szCs w:val="22"/>
+          <w:lang w:val="en-US"/>
+        </w:rPr>
+        <w:t>Longitude&gt;[°]</w:t>
       </w:r>
       <w:r>
         <w:rPr>
@@ -12255,25 +12776,157 @@
           <w:szCs w:val="22"/>
           <w:lang w:val="en-US"/>
         </w:rPr>
-        <w:t>;&lt;</w:t>
-      </w:r>
-      <w:r>
-        <w:rPr>
-          <w:rFonts w:ascii="Roboto" w:hAnsi="Roboto" w:cs="Segoe UI"/>
-          <w:sz w:val="22"/>
-          <w:szCs w:val="22"/>
-          <w:lang w:val="en-US"/>
-        </w:rPr>
-        <w:t>Sensor</w:t>
-      </w:r>
-      <w:r>
-        <w:rPr>
-          <w:rFonts w:ascii="Roboto" w:hAnsi="Roboto" w:cs="Segoe UI"/>
-          <w:sz w:val="22"/>
-          <w:szCs w:val="22"/>
-          <w:lang w:val="en-US"/>
-        </w:rPr>
-        <w:t>Longitude&gt;[°]</w:t>
+        <w:t>;</w:t>
+      </w:r>
+      <w:r>
+        <w:rPr>
+          <w:rFonts w:ascii="Roboto" w:hAnsi="Roboto" w:cs="Segoe UI"/>
+          <w:sz w:val="22"/>
+          <w:szCs w:val="22"/>
+          <w:lang w:val="en-US"/>
+        </w:rPr>
+        <w:t>&lt;Sensor</w:t>
+      </w:r>
+      <w:r>
+        <w:rPr>
+          <w:rFonts w:ascii="Roboto" w:hAnsi="Roboto" w:cs="Segoe UI"/>
+          <w:sz w:val="22"/>
+          <w:szCs w:val="22"/>
+          <w:lang w:val="en-US"/>
+        </w:rPr>
+        <w:t>Altitude</w:t>
+      </w:r>
+      <w:r>
+        <w:rPr>
+          <w:rFonts w:ascii="Roboto" w:hAnsi="Roboto" w:cs="Segoe UI"/>
+          <w:sz w:val="22"/>
+          <w:szCs w:val="22"/>
+          <w:lang w:val="en-US"/>
+        </w:rPr>
+        <w:t>&gt;</w:t>
+      </w:r>
+      <w:r>
+        <w:rPr>
+          <w:rFonts w:ascii="Roboto" w:hAnsi="Roboto" w:cs="Segoe UI"/>
+          <w:sz w:val="22"/>
+          <w:szCs w:val="22"/>
+          <w:lang w:val="en-US"/>
+        </w:rPr>
+        <w:t>[m</w:t>
+      </w:r>
+      <w:r>
+        <w:rPr>
+          <w:rFonts w:ascii="Roboto" w:hAnsi="Roboto" w:cs="Segoe UI"/>
+          <w:sz w:val="22"/>
+          <w:szCs w:val="22"/>
+          <w:lang w:val="en-US"/>
+        </w:rPr>
+        <w:t>];</w:t>
+      </w:r>
+      <w:r>
+        <w:rPr>
+          <w:rFonts w:ascii="Roboto" w:hAnsi="Roboto" w:cs="Segoe UI"/>
+          <w:sz w:val="22"/>
+          <w:szCs w:val="22"/>
+          <w:lang w:val="en-US"/>
+        </w:rPr>
+        <w:br/>
+      </w:r>
+      <w:r>
+        <w:rPr>
+          <w:rFonts w:ascii="Roboto" w:hAnsi="Roboto" w:cs="Segoe UI"/>
+          <w:sz w:val="22"/>
+          <w:szCs w:val="22"/>
+          <w:lang w:val="en-US"/>
+        </w:rPr>
+        <w:t>&lt;</w:t>
+      </w:r>
+      <w:proofErr w:type="spellStart"/>
+      <w:r>
+        <w:rPr>
+          <w:rFonts w:ascii="Roboto" w:hAnsi="Roboto" w:cs="Segoe UI"/>
+          <w:sz w:val="22"/>
+          <w:szCs w:val="22"/>
+          <w:lang w:val="en-US"/>
+        </w:rPr>
+        <w:t>EmitterLatitude</w:t>
+      </w:r>
+      <w:proofErr w:type="spellEnd"/>
+      <w:r>
+        <w:rPr>
+          <w:rFonts w:ascii="Roboto" w:hAnsi="Roboto" w:cs="Segoe UI"/>
+          <w:sz w:val="22"/>
+          <w:szCs w:val="22"/>
+          <w:lang w:val="en-US"/>
+        </w:rPr>
+        <w:t>&gt;[°];&lt;</w:t>
+      </w:r>
+      <w:proofErr w:type="spellStart"/>
+      <w:r>
+        <w:rPr>
+          <w:rFonts w:ascii="Roboto" w:hAnsi="Roboto" w:cs="Segoe UI"/>
+          <w:sz w:val="22"/>
+          <w:szCs w:val="22"/>
+          <w:lang w:val="en-US"/>
+        </w:rPr>
+        <w:t>EmitterLongitude</w:t>
+      </w:r>
+      <w:proofErr w:type="spellEnd"/>
+      <w:r>
+        <w:rPr>
+          <w:rFonts w:ascii="Roboto" w:hAnsi="Roboto" w:cs="Segoe UI"/>
+          <w:sz w:val="22"/>
+          <w:szCs w:val="22"/>
+          <w:lang w:val="en-US"/>
+        </w:rPr>
+        <w:t>&gt;[°];&lt;</w:t>
+      </w:r>
+      <w:proofErr w:type="spellStart"/>
+      <w:r>
+        <w:rPr>
+          <w:rFonts w:ascii="Roboto" w:hAnsi="Roboto" w:cs="Segoe UI"/>
+          <w:sz w:val="22"/>
+          <w:szCs w:val="22"/>
+          <w:lang w:val="en-US"/>
+        </w:rPr>
+        <w:t>EmitterAltitude</w:t>
+      </w:r>
+      <w:proofErr w:type="spellEnd"/>
+      <w:r>
+        <w:rPr>
+          <w:rFonts w:ascii="Roboto" w:hAnsi="Roboto" w:cs="Segoe UI"/>
+          <w:sz w:val="22"/>
+          <w:szCs w:val="22"/>
+          <w:lang w:val="en-US"/>
+        </w:rPr>
+        <w:t>&gt;[m</w:t>
+      </w:r>
+      <w:r>
+        <w:rPr>
+          <w:rFonts w:ascii="Roboto" w:hAnsi="Roboto" w:cs="Segoe UI"/>
+          <w:sz w:val="22"/>
+          <w:szCs w:val="22"/>
+          <w:lang w:val="en-US"/>
+        </w:rPr>
+        <w:t>];</w:t>
+      </w:r>
+      <w:r>
+        <w:rPr>
+          <w:rFonts w:ascii="Roboto" w:hAnsi="Roboto" w:cs="Segoe UI"/>
+          <w:sz w:val="22"/>
+          <w:szCs w:val="22"/>
+          <w:lang w:val="en-US"/>
+        </w:rPr>
+        <w:br/>
+      </w:r>
+      <w:r>
+        <w:rPr>
+          <w:rFonts w:ascii="Roboto" w:hAnsi="Roboto" w:cs="Segoe UI"/>
+          <w:sz w:val="22"/>
+          <w:szCs w:val="22"/>
+          <w:lang w:val="en-US"/>
+        </w:rPr>
+        <w:t>&lt;Bearing&gt;[°]</w:t>
       </w:r>
       <w:r>
         <w:rPr>
@@ -12300,43 +12953,97 @@
           <w:szCs w:val="22"/>
           <w:lang w:val="en-US"/>
         </w:rPr>
-        <w:t>&lt;Sensor</w:t>
-      </w:r>
-      <w:r>
-        <w:rPr>
-          <w:rFonts w:ascii="Roboto" w:hAnsi="Roboto" w:cs="Segoe UI"/>
-          <w:sz w:val="22"/>
-          <w:szCs w:val="22"/>
-          <w:lang w:val="en-US"/>
-        </w:rPr>
-        <w:t>Altitude</w:t>
-      </w:r>
-      <w:r>
-        <w:rPr>
-          <w:rFonts w:ascii="Roboto" w:hAnsi="Roboto" w:cs="Segoe UI"/>
-          <w:sz w:val="22"/>
-          <w:szCs w:val="22"/>
-          <w:lang w:val="en-US"/>
-        </w:rPr>
-        <w:t>&gt;</w:t>
-      </w:r>
-      <w:r>
-        <w:rPr>
-          <w:rFonts w:ascii="Roboto" w:hAnsi="Roboto" w:cs="Segoe UI"/>
-          <w:sz w:val="22"/>
-          <w:szCs w:val="22"/>
-          <w:lang w:val="en-US"/>
-        </w:rPr>
-        <w:t>[m</w:t>
-      </w:r>
-      <w:r>
-        <w:rPr>
-          <w:rFonts w:ascii="Roboto" w:hAnsi="Roboto" w:cs="Segoe UI"/>
-          <w:sz w:val="22"/>
-          <w:szCs w:val="22"/>
-          <w:lang w:val="en-US"/>
-        </w:rPr>
-        <w:t>];</w:t>
+        <w:t>&lt;Frequenc</w:t>
+      </w:r>
+      <w:r>
+        <w:rPr>
+          <w:rFonts w:ascii="Roboto" w:hAnsi="Roboto" w:cs="Segoe UI"/>
+          <w:sz w:val="22"/>
+          <w:szCs w:val="22"/>
+          <w:lang w:val="en-US"/>
+        </w:rPr>
+        <w:t>ies</w:t>
+      </w:r>
+      <w:r>
+        <w:rPr>
+          <w:rFonts w:ascii="Roboto" w:hAnsi="Roboto" w:cs="Segoe UI"/>
+          <w:sz w:val="22"/>
+          <w:szCs w:val="22"/>
+          <w:lang w:val="en-US"/>
+        </w:rPr>
+        <w:t>[Hz]</w:t>
+      </w:r>
+      <w:r>
+        <w:rPr>
+          <w:rFonts w:ascii="Roboto" w:hAnsi="Roboto" w:cs="Segoe UI"/>
+          <w:sz w:val="22"/>
+          <w:szCs w:val="22"/>
+          <w:lang w:val="en-US"/>
+        </w:rPr>
+        <w:t>*</w:t>
+      </w:r>
+      <w:r>
+        <w:rPr>
+          <w:rFonts w:ascii="Roboto" w:hAnsi="Roboto" w:cs="Segoe UI"/>
+          <w:sz w:val="22"/>
+          <w:szCs w:val="22"/>
+          <w:lang w:val="en-US"/>
+        </w:rPr>
+        <w:t>&gt;;&lt;Bandwidth</w:t>
+      </w:r>
+      <w:r>
+        <w:rPr>
+          <w:rFonts w:ascii="Roboto" w:hAnsi="Roboto" w:cs="Segoe UI"/>
+          <w:sz w:val="22"/>
+          <w:szCs w:val="22"/>
+          <w:lang w:val="en-US"/>
+        </w:rPr>
+        <w:t>[Hz]</w:t>
+      </w:r>
+      <w:r>
+        <w:rPr>
+          <w:rFonts w:ascii="Roboto" w:hAnsi="Roboto" w:cs="Segoe UI"/>
+          <w:sz w:val="22"/>
+          <w:szCs w:val="22"/>
+          <w:lang w:val="en-US"/>
+        </w:rPr>
+        <w:t>&gt;;&lt;Power</w:t>
+      </w:r>
+      <w:r>
+        <w:rPr>
+          <w:rFonts w:ascii="Roboto" w:hAnsi="Roboto" w:cs="Segoe UI"/>
+          <w:sz w:val="22"/>
+          <w:szCs w:val="22"/>
+          <w:lang w:val="en-US"/>
+        </w:rPr>
+        <w:t>[db(A)]</w:t>
+      </w:r>
+      <w:r>
+        <w:rPr>
+          <w:rFonts w:ascii="Roboto" w:hAnsi="Roboto" w:cs="Segoe UI"/>
+          <w:sz w:val="22"/>
+          <w:szCs w:val="22"/>
+          <w:lang w:val="en-US"/>
+        </w:rPr>
+        <w:t>&gt;;</w:t>
+      </w:r>
+      <w:r>
+        <w:rPr>
+          <w:rFonts w:ascii="Roboto" w:hAnsi="Roboto" w:cs="Segoe UI"/>
+          <w:sz w:val="22"/>
+          <w:szCs w:val="22"/>
+          <w:lang w:val="en-US"/>
+        </w:rPr>
+        <w:t>&lt;FreqAgility&gt;;&lt;PRFAgility&gt;</w:t>
+      </w:r>
+      <w:r>
+        <w:rPr>
+          <w:rFonts w:ascii="Roboto" w:hAnsi="Roboto" w:cs="Segoe UI"/>
+          <w:sz w:val="22"/>
+          <w:szCs w:val="22"/>
+          <w:lang w:val="en-US"/>
+        </w:rPr>
+        <w:t>;</w:t>
       </w:r>
       <w:r>
         <w:rPr>
@@ -12354,125 +13061,28 @@
           <w:szCs w:val="22"/>
           <w:lang w:val="en-US"/>
         </w:rPr>
-        <w:t>&lt;EmitterLatitude&gt;[°];&lt;EmitterLongitude&gt;[°];&lt;EmitterAltitude&gt;[m</w:t>
-      </w:r>
-      <w:r>
-        <w:rPr>
-          <w:rFonts w:ascii="Roboto" w:hAnsi="Roboto" w:cs="Segoe UI"/>
-          <w:sz w:val="22"/>
-          <w:szCs w:val="22"/>
-          <w:lang w:val="en-US"/>
-        </w:rPr>
-        <w:t>];</w:t>
-      </w:r>
-      <w:r>
-        <w:rPr>
-          <w:rFonts w:ascii="Roboto" w:hAnsi="Roboto" w:cs="Segoe UI"/>
-          <w:sz w:val="22"/>
-          <w:szCs w:val="22"/>
-          <w:lang w:val="en-US"/>
-        </w:rPr>
-        <w:br/>
-      </w:r>
-      <w:r>
-        <w:rPr>
-          <w:rFonts w:ascii="Roboto" w:hAnsi="Roboto" w:cs="Segoe UI"/>
-          <w:sz w:val="22"/>
-          <w:szCs w:val="22"/>
-          <w:lang w:val="en-US"/>
-        </w:rPr>
-        <w:t>&lt;Bearing&gt;[°]</w:t>
-      </w:r>
-      <w:r>
-        <w:rPr>
-          <w:rFonts w:ascii="Roboto" w:hAnsi="Roboto" w:cs="Segoe UI"/>
-          <w:sz w:val="22"/>
-          <w:szCs w:val="22"/>
-          <w:lang w:val="en-US"/>
-        </w:rPr>
-        <w:t>(M)</w:t>
-      </w:r>
-      <w:r>
-        <w:rPr>
-          <w:rFonts w:ascii="Roboto" w:hAnsi="Roboto" w:cs="Segoe UI"/>
-          <w:sz w:val="22"/>
-          <w:szCs w:val="22"/>
-          <w:lang w:val="en-US"/>
-        </w:rPr>
-        <w:t>;</w:t>
-      </w:r>
-      <w:r>
-        <w:rPr>
-          <w:rFonts w:ascii="Roboto" w:hAnsi="Roboto" w:cs="Segoe UI"/>
-          <w:sz w:val="22"/>
-          <w:szCs w:val="22"/>
-          <w:lang w:val="en-US"/>
-        </w:rPr>
-        <w:t>&lt;Frequenc</w:t>
-      </w:r>
-      <w:r>
-        <w:rPr>
-          <w:rFonts w:ascii="Roboto" w:hAnsi="Roboto" w:cs="Segoe UI"/>
-          <w:sz w:val="22"/>
-          <w:szCs w:val="22"/>
-          <w:lang w:val="en-US"/>
-        </w:rPr>
-        <w:t>ies</w:t>
-      </w:r>
-      <w:r>
-        <w:rPr>
-          <w:rFonts w:ascii="Roboto" w:hAnsi="Roboto" w:cs="Segoe UI"/>
-          <w:sz w:val="22"/>
-          <w:szCs w:val="22"/>
-          <w:lang w:val="en-US"/>
-        </w:rPr>
-        <w:t>[Hz]</w:t>
-      </w:r>
-      <w:r>
-        <w:rPr>
-          <w:rFonts w:ascii="Roboto" w:hAnsi="Roboto" w:cs="Segoe UI"/>
-          <w:sz w:val="22"/>
-          <w:szCs w:val="22"/>
-          <w:lang w:val="en-US"/>
-        </w:rPr>
-        <w:t>*</w:t>
-      </w:r>
-      <w:r>
-        <w:rPr>
-          <w:rFonts w:ascii="Roboto" w:hAnsi="Roboto" w:cs="Segoe UI"/>
-          <w:sz w:val="22"/>
-          <w:szCs w:val="22"/>
-          <w:lang w:val="en-US"/>
-        </w:rPr>
-        <w:t>&gt;;&lt;Bandwidth</w:t>
-      </w:r>
-      <w:r>
-        <w:rPr>
-          <w:rFonts w:ascii="Roboto" w:hAnsi="Roboto" w:cs="Segoe UI"/>
-          <w:sz w:val="22"/>
-          <w:szCs w:val="22"/>
-          <w:lang w:val="en-US"/>
-        </w:rPr>
-        <w:t>[Hz]</w:t>
-      </w:r>
-      <w:r>
-        <w:rPr>
-          <w:rFonts w:ascii="Roboto" w:hAnsi="Roboto" w:cs="Segoe UI"/>
-          <w:sz w:val="22"/>
-          <w:szCs w:val="22"/>
-          <w:lang w:val="en-US"/>
-        </w:rPr>
-        <w:t>&gt;;&lt;Power</w:t>
-      </w:r>
-      <w:r>
-        <w:rPr>
-          <w:rFonts w:ascii="Roboto" w:hAnsi="Roboto" w:cs="Segoe UI"/>
-          <w:sz w:val="22"/>
-          <w:szCs w:val="22"/>
-          <w:lang w:val="en-US"/>
-        </w:rPr>
-        <w:t>[db(A)]</w:t>
-      </w:r>
+        <w:t>&lt;Function&gt;;</w:t>
+      </w:r>
+      <w:r>
+        <w:rPr>
+          <w:rFonts w:ascii="Roboto" w:hAnsi="Roboto" w:cs="Segoe UI"/>
+          <w:sz w:val="22"/>
+          <w:szCs w:val="22"/>
+          <w:lang w:val="en-US"/>
+        </w:rPr>
+        <w:t>&lt;</w:t>
+      </w:r>
+      <w:proofErr w:type="spellStart"/>
+      <w:r>
+        <w:rPr>
+          <w:rFonts w:ascii="Roboto" w:hAnsi="Roboto" w:cs="Segoe UI"/>
+          <w:sz w:val="22"/>
+          <w:szCs w:val="22"/>
+          <w:lang w:val="en-US"/>
+        </w:rPr>
+        <w:t>SpotNumber</w:t>
+      </w:r>
+      <w:proofErr w:type="spellEnd"/>
       <w:r>
         <w:rPr>
           <w:rFonts w:ascii="Roboto" w:hAnsi="Roboto" w:cs="Segoe UI"/>
@@ -12481,51 +13091,6 @@
           <w:lang w:val="en-US"/>
         </w:rPr>
         <w:t>&gt;;</w:t>
-      </w:r>
-      <w:r>
-        <w:rPr>
-          <w:rFonts w:ascii="Roboto" w:hAnsi="Roboto" w:cs="Segoe UI"/>
-          <w:sz w:val="22"/>
-          <w:szCs w:val="22"/>
-          <w:lang w:val="en-US"/>
-        </w:rPr>
-        <w:t>&lt;FreqAgility&gt;;&lt;PRFAgility&gt;</w:t>
-      </w:r>
-      <w:r>
-        <w:rPr>
-          <w:rFonts w:ascii="Roboto" w:hAnsi="Roboto" w:cs="Segoe UI"/>
-          <w:sz w:val="22"/>
-          <w:szCs w:val="22"/>
-          <w:lang w:val="en-US"/>
-        </w:rPr>
-        <w:t>;</w:t>
-      </w:r>
-      <w:r>
-        <w:rPr>
-          <w:rFonts w:ascii="Roboto" w:hAnsi="Roboto" w:cs="Segoe UI"/>
-          <w:sz w:val="22"/>
-          <w:szCs w:val="22"/>
-          <w:lang w:val="en-US"/>
-        </w:rPr>
-        <w:br/>
-      </w:r>
-      <w:r>
-        <w:rPr>
-          <w:rFonts w:ascii="Roboto" w:hAnsi="Roboto" w:cs="Segoe UI"/>
-          <w:sz w:val="22"/>
-          <w:szCs w:val="22"/>
-          <w:lang w:val="en-US"/>
-        </w:rPr>
-        <w:t>&lt;Function&gt;;</w:t>
-      </w:r>
-      <w:r>
-        <w:rPr>
-          <w:rFonts w:ascii="Roboto" w:hAnsi="Roboto" w:cs="Segoe UI"/>
-          <w:sz w:val="22"/>
-          <w:szCs w:val="22"/>
-          <w:lang w:val="en-US"/>
-        </w:rPr>
-        <w:t>&lt;SpotNumber&gt;;</w:t>
       </w:r>
       <w:r>
         <w:rPr>
@@ -12592,6 +13157,7 @@
                 <w:lang w:val="en-US"/>
               </w:rPr>
             </w:pPr>
+            <w:proofErr w:type="spellStart"/>
             <w:r>
               <w:rPr>
                 <w:rFonts w:ascii="Roboto" w:hAnsi="Roboto" w:cs="Segoe UI"/>
@@ -12601,6 +13167,7 @@
               </w:rPr>
               <w:t>EmissionID</w:t>
             </w:r>
+            <w:proofErr w:type="spellEnd"/>
           </w:p>
         </w:tc>
         <w:tc>
@@ -12707,6 +13274,7 @@
                 <w:lang w:val="en-US"/>
               </w:rPr>
             </w:pPr>
+            <w:proofErr w:type="spellStart"/>
             <w:r>
               <w:rPr>
                 <w:rFonts w:ascii="Roboto" w:hAnsi="Roboto" w:cs="Segoe UI"/>
@@ -12716,6 +13284,7 @@
               </w:rPr>
               <w:t>DeleteFlag</w:t>
             </w:r>
+            <w:proofErr w:type="spellEnd"/>
           </w:p>
         </w:tc>
         <w:tc>
@@ -12855,6 +13424,7 @@
                 <w:lang w:val="en-US"/>
               </w:rPr>
             </w:pPr>
+            <w:proofErr w:type="spellStart"/>
             <w:r>
               <w:rPr>
                 <w:rFonts w:ascii="Roboto" w:hAnsi="Roboto" w:cs="Segoe UI"/>
@@ -12864,6 +13434,7 @@
               </w:rPr>
               <w:t>FreqAgility</w:t>
             </w:r>
+            <w:proofErr w:type="spellEnd"/>
           </w:p>
         </w:tc>
         <w:tc>
@@ -13377,6 +13948,7 @@
                 <w:lang w:val="en-US"/>
               </w:rPr>
             </w:pPr>
+            <w:proofErr w:type="spellStart"/>
             <w:r>
               <w:rPr>
                 <w:rFonts w:ascii="Roboto" w:hAnsi="Roboto" w:cs="Segoe UI"/>
@@ -13386,6 +13958,7 @@
               </w:rPr>
               <w:t>PRFAgility</w:t>
             </w:r>
+            <w:proofErr w:type="spellEnd"/>
           </w:p>
         </w:tc>
         <w:tc>
@@ -13689,6 +14262,7 @@
                 <w:lang w:val="en-US"/>
               </w:rPr>
             </w:pPr>
+            <w:proofErr w:type="spellStart"/>
             <w:r>
               <w:rPr>
                 <w:rFonts w:ascii="Roboto" w:hAnsi="Roboto"/>
@@ -13698,6 +14272,7 @@
               </w:rPr>
               <w:t>Wobbulated</w:t>
             </w:r>
+            <w:proofErr w:type="spellEnd"/>
           </w:p>
         </w:tc>
       </w:tr>
@@ -15684,6 +16259,7 @@
               </w:rPr>
               <w:t xml:space="preserve">ACOUSTIC </w:t>
             </w:r>
+            <w:proofErr w:type="spellStart"/>
             <w:r>
               <w:rPr>
                 <w:rFonts w:ascii="Roboto" w:hAnsi="Roboto"/>
@@ -15691,7 +16267,17 @@
                 <w:szCs w:val="22"/>
                 <w:lang w:val="en-US"/>
               </w:rPr>
-              <w:t xml:space="preserve">Sono </w:t>
+              <w:t>Sono</w:t>
+            </w:r>
+            <w:proofErr w:type="spellEnd"/>
+            <w:r>
+              <w:rPr>
+                <w:rFonts w:ascii="Roboto" w:hAnsi="Roboto"/>
+                <w:sz w:val="22"/>
+                <w:szCs w:val="22"/>
+                <w:lang w:val="en-US"/>
+              </w:rPr>
+              <w:t xml:space="preserve"> </w:t>
             </w:r>
             <w:r>
               <w:rPr>
@@ -17054,7 +17640,17 @@
           <w:szCs w:val="22"/>
           <w:lang w:val="en-US"/>
         </w:rPr>
-        <w:t>;66A3;R;;</w:t>
+        <w:t>;66A</w:t>
+      </w:r>
+      <w:proofErr w:type="gramStart"/>
+      <w:r>
+        <w:rPr>
+          <w:rFonts w:ascii="Roboto" w:hAnsi="Roboto" w:cs="Segoe UI"/>
+          <w:sz w:val="22"/>
+          <w:szCs w:val="22"/>
+          <w:lang w:val="en-US"/>
+        </w:rPr>
+        <w:t>3;R;;</w:t>
       </w:r>
       <w:r>
         <w:rPr>
@@ -17065,6 +17661,7 @@
         </w:rPr>
         <w:t>;</w:t>
       </w:r>
+      <w:proofErr w:type="gramEnd"/>
       <w:r>
         <w:rPr>
           <w:rFonts w:ascii="Roboto" w:hAnsi="Roboto" w:cs="Segoe UI"/>
@@ -17185,7 +17782,17 @@
           <w:szCs w:val="22"/>
           <w:lang w:val="en-US"/>
         </w:rPr>
-        <w:t>;66A3;R;;</w:t>
+        <w:t>;66A</w:t>
+      </w:r>
+      <w:proofErr w:type="gramStart"/>
+      <w:r>
+        <w:rPr>
+          <w:rFonts w:ascii="Roboto" w:hAnsi="Roboto" w:cs="Segoe UI"/>
+          <w:sz w:val="22"/>
+          <w:szCs w:val="22"/>
+          <w:lang w:val="en-US"/>
+        </w:rPr>
+        <w:t>3;R;;</w:t>
       </w:r>
       <w:r>
         <w:rPr>
@@ -17196,6 +17803,7 @@
         </w:rPr>
         <w:t>;</w:t>
       </w:r>
+      <w:proofErr w:type="gramEnd"/>
       <w:r>
         <w:rPr>
           <w:rFonts w:ascii="Roboto" w:hAnsi="Roboto" w:cs="Segoe UI"/>
@@ -17549,8 +18157,19 @@
           <w:szCs w:val="22"/>
           <w:lang w:val="en-US"/>
         </w:rPr>
-        <w:t>peedThroughWater&gt;[m/s];&lt;</w:t>
-      </w:r>
+        <w:t>peedThroughWater&gt;[m/</w:t>
+      </w:r>
+      <w:proofErr w:type="gramStart"/>
+      <w:r>
+        <w:rPr>
+          <w:rFonts w:ascii="Roboto" w:hAnsi="Roboto" w:cs="Segoe UI"/>
+          <w:sz w:val="22"/>
+          <w:szCs w:val="22"/>
+          <w:lang w:val="en-US"/>
+        </w:rPr>
+        <w:t>s];&lt;</w:t>
+      </w:r>
+      <w:proofErr w:type="gramEnd"/>
       <w:r>
         <w:rPr>
           <w:rFonts w:ascii="Roboto" w:hAnsi="Roboto" w:cs="Segoe UI"/>
@@ -17839,6 +18458,7 @@
         </w:rPr>
         <w:t>isibility&gt;[km];&lt;</w:t>
       </w:r>
+      <w:proofErr w:type="spellStart"/>
       <w:r>
         <w:rPr>
           <w:rFonts w:ascii="Roboto" w:hAnsi="Roboto" w:cs="Segoe UI"/>
@@ -17855,8 +18475,19 @@
           <w:szCs w:val="22"/>
           <w:lang w:val="en-US"/>
         </w:rPr>
-        <w:t>loudHeight&gt;[m];&lt;</w:t>
-      </w:r>
+        <w:t>loudHeight</w:t>
+      </w:r>
+      <w:proofErr w:type="spellEnd"/>
+      <w:r>
+        <w:rPr>
+          <w:rFonts w:ascii="Roboto" w:hAnsi="Roboto" w:cs="Segoe UI"/>
+          <w:sz w:val="22"/>
+          <w:szCs w:val="22"/>
+          <w:lang w:val="en-US"/>
+        </w:rPr>
+        <w:t>&gt;[m];&lt;</w:t>
+      </w:r>
+      <w:proofErr w:type="spellStart"/>
       <w:r>
         <w:rPr>
           <w:rFonts w:ascii="Roboto" w:hAnsi="Roboto" w:cs="Segoe UI"/>
@@ -17873,7 +18504,17 @@
           <w:szCs w:val="22"/>
           <w:lang w:val="en-US"/>
         </w:rPr>
-        <w:t>loudCover&gt;[%]</w:t>
+        <w:t>loudCover</w:t>
+      </w:r>
+      <w:proofErr w:type="spellEnd"/>
+      <w:r>
+        <w:rPr>
+          <w:rFonts w:ascii="Roboto" w:hAnsi="Roboto" w:cs="Segoe UI"/>
+          <w:sz w:val="22"/>
+          <w:szCs w:val="22"/>
+          <w:lang w:val="en-US"/>
+        </w:rPr>
+        <w:t>&gt;[%]</w:t>
       </w:r>
     </w:p>
     <w:p>
@@ -17918,7 +18559,27 @@
           <w:szCs w:val="22"/>
           <w:lang w:val="en-US"/>
         </w:rPr>
-        <w:t xml:space="preserve"> METEO;AC;</w:t>
+        <w:t xml:space="preserve"> </w:t>
+      </w:r>
+      <w:proofErr w:type="gramStart"/>
+      <w:r>
+        <w:rPr>
+          <w:rFonts w:ascii="Roboto" w:hAnsi="Roboto" w:cs="Segoe UI"/>
+          <w:sz w:val="22"/>
+          <w:szCs w:val="22"/>
+          <w:lang w:val="en-US"/>
+        </w:rPr>
+        <w:t>METEO;AC</w:t>
+      </w:r>
+      <w:proofErr w:type="gramEnd"/>
+      <w:r>
+        <w:rPr>
+          <w:rFonts w:ascii="Roboto" w:hAnsi="Roboto" w:cs="Segoe UI"/>
+          <w:sz w:val="22"/>
+          <w:szCs w:val="22"/>
+          <w:lang w:val="en-US"/>
+        </w:rPr>
+        <w:t>;</w:t>
       </w:r>
       <w:r>
         <w:rPr>
@@ -18163,6 +18824,7 @@
         </w:rPr>
         <w:t xml:space="preserve"> If the text possibly contains special characters (</w:t>
       </w:r>
+      <w:proofErr w:type="gramStart"/>
       <w:r>
         <w:rPr>
           <w:rFonts w:ascii="Roboto" w:hAnsi="Roboto" w:cs="Segoe UI"/>
@@ -18172,6 +18834,7 @@
         </w:rPr>
         <w:t>e.g.</w:t>
       </w:r>
+      <w:proofErr w:type="gramEnd"/>
       <w:r>
         <w:rPr>
           <w:rFonts w:ascii="Roboto" w:hAnsi="Roboto" w:cs="Segoe UI"/>
@@ -19396,14 +20059,25 @@
         </w:rPr>
         <w:t xml:space="preserve"> </w:t>
       </w:r>
-      <w:r>
-        <w:rPr>
-          <w:rFonts w:ascii="Roboto" w:hAnsi="Roboto" w:cs="Segoe UI"/>
-          <w:sz w:val="22"/>
-          <w:szCs w:val="22"/>
-          <w:lang w:val="en-US"/>
-        </w:rPr>
-        <w:t>TEXT;D3;</w:t>
+      <w:proofErr w:type="gramStart"/>
+      <w:r>
+        <w:rPr>
+          <w:rFonts w:ascii="Roboto" w:hAnsi="Roboto" w:cs="Segoe UI"/>
+          <w:sz w:val="22"/>
+          <w:szCs w:val="22"/>
+          <w:lang w:val="en-US"/>
+        </w:rPr>
+        <w:t>TEXT;D</w:t>
+      </w:r>
+      <w:proofErr w:type="gramEnd"/>
+      <w:r>
+        <w:rPr>
+          <w:rFonts w:ascii="Roboto" w:hAnsi="Roboto" w:cs="Segoe UI"/>
+          <w:sz w:val="22"/>
+          <w:szCs w:val="22"/>
+          <w:lang w:val="en-US"/>
+        </w:rPr>
+        <w:t>3;</w:t>
       </w:r>
       <w:r>
         <w:rPr>
@@ -19529,6 +20203,7 @@
         </w:rPr>
         <w:t xml:space="preserve">: </w:t>
       </w:r>
+      <w:proofErr w:type="gramStart"/>
       <w:r>
         <w:rPr>
           <w:rFonts w:ascii="Roboto" w:hAnsi="Roboto" w:cs="Segoe UI"/>
@@ -19538,6 +20213,7 @@
         </w:rPr>
         <w:t>TEXT;D</w:t>
       </w:r>
+      <w:proofErr w:type="gramEnd"/>
       <w:r>
         <w:rPr>
           <w:rFonts w:ascii="Roboto" w:hAnsi="Roboto" w:cs="Segoe UI"/>
@@ -19689,6 +20365,7 @@
         </w:rPr>
         <w:t xml:space="preserve">: </w:t>
       </w:r>
+      <w:proofErr w:type="gramStart"/>
       <w:r>
         <w:rPr>
           <w:rFonts w:ascii="Roboto" w:hAnsi="Roboto" w:cs="Segoe UI"/>
@@ -19698,6 +20375,7 @@
         </w:rPr>
         <w:t>TEXT;D</w:t>
       </w:r>
+      <w:proofErr w:type="gramEnd"/>
       <w:r>
         <w:rPr>
           <w:rFonts w:ascii="Roboto" w:hAnsi="Roboto" w:cs="Segoe UI"/>
@@ -19849,6 +20527,7 @@
         </w:rPr>
         <w:t xml:space="preserve">: </w:t>
       </w:r>
+      <w:proofErr w:type="gramStart"/>
       <w:r>
         <w:rPr>
           <w:rFonts w:ascii="Roboto" w:hAnsi="Roboto" w:cs="Segoe UI"/>
@@ -19858,6 +20537,7 @@
         </w:rPr>
         <w:t>TEXT;D</w:t>
       </w:r>
+      <w:proofErr w:type="gramEnd"/>
       <w:r>
         <w:rPr>
           <w:rFonts w:ascii="Roboto" w:hAnsi="Roboto" w:cs="Segoe UI"/>
@@ -20167,7 +20847,23 @@
           <w:rFonts w:ascii="Roboto" w:hAnsi="Roboto" w:cs="Segoe UI"/>
           <w:lang w:val="en-US"/>
         </w:rPr>
-        <w:t>&lt;Annotation&gt;;&lt;additional GraphicType-dependent parameters&gt;*</w:t>
+        <w:t xml:space="preserve">&lt;Annotation&gt;;&lt;additional </w:t>
+      </w:r>
+      <w:proofErr w:type="spellStart"/>
+      <w:r>
+        <w:rPr>
+          <w:rFonts w:ascii="Roboto" w:hAnsi="Roboto" w:cs="Segoe UI"/>
+          <w:lang w:val="en-US"/>
+        </w:rPr>
+        <w:t>GraphicType</w:t>
+      </w:r>
+      <w:proofErr w:type="spellEnd"/>
+      <w:r>
+        <w:rPr>
+          <w:rFonts w:ascii="Roboto" w:hAnsi="Roboto" w:cs="Segoe UI"/>
+          <w:lang w:val="en-US"/>
+        </w:rPr>
+        <w:t>-dependent parameters&gt;*</w:t>
       </w:r>
     </w:p>
     <w:tbl>
@@ -20207,6 +20903,7 @@
                 <w:lang w:val="en-US"/>
               </w:rPr>
             </w:pPr>
+            <w:proofErr w:type="spellStart"/>
             <w:r>
               <w:rPr>
                 <w:rFonts w:ascii="Roboto" w:hAnsi="Roboto" w:cs="Segoe UI"/>
@@ -20216,6 +20913,7 @@
               </w:rPr>
               <w:t>GraphicType</w:t>
             </w:r>
+            <w:proofErr w:type="spellEnd"/>
           </w:p>
         </w:tc>
         <w:tc>
@@ -20265,7 +20963,27 @@
                 <w:szCs w:val="22"/>
                 <w:lang w:val="en-US"/>
               </w:rPr>
-              <w:t>Point: &lt;Latitude&gt;[°];&lt;Longitude&gt;[°];&lt;Altitude&gt;[m]</w:t>
+              <w:t>Point: &lt;Latitude&gt;[</w:t>
+            </w:r>
+            <w:proofErr w:type="gramStart"/>
+            <w:r>
+              <w:rPr>
+                <w:rFonts w:ascii="Roboto" w:hAnsi="Roboto" w:cs="Segoe UI"/>
+                <w:sz w:val="22"/>
+                <w:szCs w:val="22"/>
+                <w:lang w:val="en-US"/>
+              </w:rPr>
+              <w:t>°];&lt;</w:t>
+            </w:r>
+            <w:proofErr w:type="gramEnd"/>
+            <w:r>
+              <w:rPr>
+                <w:rFonts w:ascii="Roboto" w:hAnsi="Roboto" w:cs="Segoe UI"/>
+                <w:sz w:val="22"/>
+                <w:szCs w:val="22"/>
+                <w:lang w:val="en-US"/>
+              </w:rPr>
+              <w:t>Longitude&gt;[°];&lt;Altitude&gt;[m]</w:t>
             </w:r>
           </w:p>
         </w:tc>
@@ -20335,7 +21053,27 @@
                 <w:szCs w:val="22"/>
                 <w:lang w:val="en-US"/>
               </w:rPr>
-              <w:t>Path: &lt;Latitude&gt;[°],&lt;Longitude&gt;[°],&lt;Altitude&gt;[m] # …</w:t>
+              <w:t>Path: &lt;Latitude&gt;[°</w:t>
+            </w:r>
+            <w:proofErr w:type="gramStart"/>
+            <w:r>
+              <w:rPr>
+                <w:rFonts w:ascii="Roboto" w:hAnsi="Roboto" w:cs="Segoe UI"/>
+                <w:sz w:val="22"/>
+                <w:szCs w:val="22"/>
+                <w:lang w:val="en-US"/>
+              </w:rPr>
+              <w:t>],&lt;</w:t>
+            </w:r>
+            <w:proofErr w:type="gramEnd"/>
+            <w:r>
+              <w:rPr>
+                <w:rFonts w:ascii="Roboto" w:hAnsi="Roboto" w:cs="Segoe UI"/>
+                <w:sz w:val="22"/>
+                <w:szCs w:val="22"/>
+                <w:lang w:val="en-US"/>
+              </w:rPr>
+              <w:t>Longitude&gt;[°],&lt;Altitude&gt;[m] # …</w:t>
             </w:r>
           </w:p>
         </w:tc>
@@ -20413,7 +21151,27 @@
                 <w:szCs w:val="22"/>
                 <w:lang w:val="en-US"/>
               </w:rPr>
-              <w:t>Polygon: &lt;Latitude&gt;[°],&lt;Longitude&gt;[°],&lt;Altitude&gt;[m] # …</w:t>
+              <w:t>Polygon: &lt;Latitude&gt;[°</w:t>
+            </w:r>
+            <w:proofErr w:type="gramStart"/>
+            <w:r>
+              <w:rPr>
+                <w:rFonts w:ascii="Roboto" w:hAnsi="Roboto" w:cs="Segoe UI"/>
+                <w:sz w:val="22"/>
+                <w:szCs w:val="22"/>
+                <w:lang w:val="en-US"/>
+              </w:rPr>
+              <w:t>],&lt;</w:t>
+            </w:r>
+            <w:proofErr w:type="gramEnd"/>
+            <w:r>
+              <w:rPr>
+                <w:rFonts w:ascii="Roboto" w:hAnsi="Roboto" w:cs="Segoe UI"/>
+                <w:sz w:val="22"/>
+                <w:szCs w:val="22"/>
+                <w:lang w:val="en-US"/>
+              </w:rPr>
+              <w:t>Longitude&gt;[°],&lt;Altitude&gt;[m] # …</w:t>
             </w:r>
           </w:p>
         </w:tc>
@@ -20491,7 +21249,27 @@
                 <w:szCs w:val="22"/>
                 <w:lang w:val="en-US"/>
               </w:rPr>
-              <w:t>Rectangle: &lt;RotationAngle&gt;[°];&lt;Latitude1&gt;[°],&lt;Longitude1&gt;[°],&lt;Altitude1&gt;[m]#&lt;Latitude2&gt;[°],</w:t>
+              <w:t>Rectangle: &lt;RotationAngle&gt;[</w:t>
+            </w:r>
+            <w:proofErr w:type="gramStart"/>
+            <w:r>
+              <w:rPr>
+                <w:rFonts w:ascii="Roboto" w:hAnsi="Roboto" w:cs="Segoe UI"/>
+                <w:sz w:val="22"/>
+                <w:szCs w:val="22"/>
+                <w:lang w:val="en-US"/>
+              </w:rPr>
+              <w:t>°];&lt;</w:t>
+            </w:r>
+            <w:proofErr w:type="gramEnd"/>
+            <w:r>
+              <w:rPr>
+                <w:rFonts w:ascii="Roboto" w:hAnsi="Roboto" w:cs="Segoe UI"/>
+                <w:sz w:val="22"/>
+                <w:szCs w:val="22"/>
+                <w:lang w:val="en-US"/>
+              </w:rPr>
+              <w:t>Latitude1&gt;[°],&lt;Longitude1&gt;[°],&lt;Altitude1&gt;[m]#&lt;Latitude2&gt;[°],</w:t>
             </w:r>
             <w:r>
               <w:rPr>
@@ -20579,7 +21357,27 @@
                 <w:szCs w:val="22"/>
                 <w:lang w:val="en-US"/>
               </w:rPr>
-              <w:t>Square: &lt;Latitude&gt;[°];&lt;Longitude&gt;[°];&lt;Altitude&gt;[m];Radius-X[m];Radius-Y[m]</w:t>
+              <w:t>Square: &lt;Latitude&gt;[</w:t>
+            </w:r>
+            <w:proofErr w:type="gramStart"/>
+            <w:r>
+              <w:rPr>
+                <w:rFonts w:ascii="Roboto" w:hAnsi="Roboto" w:cs="Segoe UI"/>
+                <w:sz w:val="22"/>
+                <w:szCs w:val="22"/>
+                <w:lang w:val="en-US"/>
+              </w:rPr>
+              <w:t>°];&lt;</w:t>
+            </w:r>
+            <w:proofErr w:type="gramEnd"/>
+            <w:r>
+              <w:rPr>
+                <w:rFonts w:ascii="Roboto" w:hAnsi="Roboto" w:cs="Segoe UI"/>
+                <w:sz w:val="22"/>
+                <w:szCs w:val="22"/>
+                <w:lang w:val="en-US"/>
+              </w:rPr>
+              <w:t>Longitude&gt;[°];&lt;Altitude&gt;[m];Radius-X[m];Radius-Y[m]</w:t>
             </w:r>
           </w:p>
         </w:tc>
@@ -20657,7 +21455,27 @@
                 <w:szCs w:val="22"/>
                 <w:lang w:val="en-US"/>
               </w:rPr>
-              <w:t>Circle: &lt;Radius&gt;[m];&lt;Latitude&gt;[°];&lt;Longitude&gt;[°];&lt;Altitude&gt;[m]</w:t>
+              <w:t>Circle: &lt;Radius&gt;[m];&lt;Latitude&gt;[</w:t>
+            </w:r>
+            <w:proofErr w:type="gramStart"/>
+            <w:r>
+              <w:rPr>
+                <w:rFonts w:ascii="Roboto" w:hAnsi="Roboto" w:cs="Segoe UI"/>
+                <w:sz w:val="22"/>
+                <w:szCs w:val="22"/>
+                <w:lang w:val="en-US"/>
+              </w:rPr>
+              <w:t>°];&lt;</w:t>
+            </w:r>
+            <w:proofErr w:type="gramEnd"/>
+            <w:r>
+              <w:rPr>
+                <w:rFonts w:ascii="Roboto" w:hAnsi="Roboto" w:cs="Segoe UI"/>
+                <w:sz w:val="22"/>
+                <w:szCs w:val="22"/>
+                <w:lang w:val="en-US"/>
+              </w:rPr>
+              <w:t>Longitude&gt;[°];&lt;Altitude&gt;[m]</w:t>
             </w:r>
           </w:p>
         </w:tc>
@@ -20735,7 +21553,27 @@
                 <w:szCs w:val="22"/>
                 <w:lang w:val="en-US"/>
               </w:rPr>
-              <w:t>Ellipse: &lt;Radius-X&gt;[m];&lt;Radius-Y&gt;[m];&lt;CenterLatitude&gt;[°];&lt;CenterLongitude&gt;[°];&lt;CenterAltitude&gt;[m]</w:t>
+              <w:t>Ellipse: &lt;Radius-X&gt;[m];&lt;Radius-Y&gt;[m];&lt;CenterLatitude&gt;[</w:t>
+            </w:r>
+            <w:proofErr w:type="gramStart"/>
+            <w:r>
+              <w:rPr>
+                <w:rFonts w:ascii="Roboto" w:hAnsi="Roboto" w:cs="Segoe UI"/>
+                <w:sz w:val="22"/>
+                <w:szCs w:val="22"/>
+                <w:lang w:val="en-US"/>
+              </w:rPr>
+              <w:t>°];&lt;</w:t>
+            </w:r>
+            <w:proofErr w:type="gramEnd"/>
+            <w:r>
+              <w:rPr>
+                <w:rFonts w:ascii="Roboto" w:hAnsi="Roboto" w:cs="Segoe UI"/>
+                <w:sz w:val="22"/>
+                <w:szCs w:val="22"/>
+                <w:lang w:val="en-US"/>
+              </w:rPr>
+              <w:t>CenterLongitude&gt;[°];&lt;CenterAltitude&gt;[m]</w:t>
             </w:r>
           </w:p>
         </w:tc>
@@ -20813,7 +21651,27 @@
                 <w:szCs w:val="22"/>
                 <w:lang w:val="en-US"/>
               </w:rPr>
-              <w:t>Block: &lt;Latitude&gt;[°];&lt;Longitude&gt;[°];&lt;Altitude&gt;[m];X-Radius [m];Y-Radius [m];Z-Radius [m]</w:t>
+              <w:t>Block: &lt;Latitude&gt;[</w:t>
+            </w:r>
+            <w:proofErr w:type="gramStart"/>
+            <w:r>
+              <w:rPr>
+                <w:rFonts w:ascii="Roboto" w:hAnsi="Roboto" w:cs="Segoe UI"/>
+                <w:sz w:val="22"/>
+                <w:szCs w:val="22"/>
+                <w:lang w:val="en-US"/>
+              </w:rPr>
+              <w:t>°];&lt;</w:t>
+            </w:r>
+            <w:proofErr w:type="gramEnd"/>
+            <w:r>
+              <w:rPr>
+                <w:rFonts w:ascii="Roboto" w:hAnsi="Roboto" w:cs="Segoe UI"/>
+                <w:sz w:val="22"/>
+                <w:szCs w:val="22"/>
+                <w:lang w:val="en-US"/>
+              </w:rPr>
+              <w:t>Longitude&gt;[°];&lt;Altitude&gt;[m];X-Radius [m];Y-Radius [m];Z-Radius [m]</w:t>
             </w:r>
           </w:p>
         </w:tc>
@@ -20891,7 +21749,27 @@
                 <w:szCs w:val="22"/>
                 <w:lang w:val="en-US"/>
               </w:rPr>
-              <w:t>Sphere: &lt;Latitude&gt;[°];&lt;Longitude&gt;[°];&lt;Altitude&gt;[m];Radius[m]</w:t>
+              <w:t>Sphere: &lt;Latitude&gt;[</w:t>
+            </w:r>
+            <w:proofErr w:type="gramStart"/>
+            <w:r>
+              <w:rPr>
+                <w:rFonts w:ascii="Roboto" w:hAnsi="Roboto" w:cs="Segoe UI"/>
+                <w:sz w:val="22"/>
+                <w:szCs w:val="22"/>
+                <w:lang w:val="en-US"/>
+              </w:rPr>
+              <w:t>°];&lt;</w:t>
+            </w:r>
+            <w:proofErr w:type="gramEnd"/>
+            <w:r>
+              <w:rPr>
+                <w:rFonts w:ascii="Roboto" w:hAnsi="Roboto" w:cs="Segoe UI"/>
+                <w:sz w:val="22"/>
+                <w:szCs w:val="22"/>
+                <w:lang w:val="en-US"/>
+              </w:rPr>
+              <w:t>Longitude&gt;[°];&lt;Altitude&gt;[m];Radius[m]</w:t>
             </w:r>
           </w:p>
         </w:tc>
@@ -20969,7 +21847,78 @@
                 <w:szCs w:val="22"/>
                 <w:lang w:val="en-US"/>
               </w:rPr>
-              <w:t>Ellipsoid: &lt;Center_Latitude&gt;[°];&lt;Center_Longitude&gt;[°];&lt;Center_Altitude&gt;[m];</w:t>
+              <w:t>Ellipsoid: &lt;</w:t>
+            </w:r>
+            <w:proofErr w:type="spellStart"/>
+            <w:r>
+              <w:rPr>
+                <w:rFonts w:ascii="Roboto" w:hAnsi="Roboto" w:cs="Segoe UI"/>
+                <w:sz w:val="22"/>
+                <w:szCs w:val="22"/>
+                <w:lang w:val="en-US"/>
+              </w:rPr>
+              <w:t>Center_Latitude</w:t>
+            </w:r>
+            <w:proofErr w:type="spellEnd"/>
+            <w:r>
+              <w:rPr>
+                <w:rFonts w:ascii="Roboto" w:hAnsi="Roboto" w:cs="Segoe UI"/>
+                <w:sz w:val="22"/>
+                <w:szCs w:val="22"/>
+                <w:lang w:val="en-US"/>
+              </w:rPr>
+              <w:t>&gt;[</w:t>
+            </w:r>
+            <w:proofErr w:type="gramStart"/>
+            <w:r>
+              <w:rPr>
+                <w:rFonts w:ascii="Roboto" w:hAnsi="Roboto" w:cs="Segoe UI"/>
+                <w:sz w:val="22"/>
+                <w:szCs w:val="22"/>
+                <w:lang w:val="en-US"/>
+              </w:rPr>
+              <w:t>°];&lt;</w:t>
+            </w:r>
+            <w:proofErr w:type="spellStart"/>
+            <w:proofErr w:type="gramEnd"/>
+            <w:r>
+              <w:rPr>
+                <w:rFonts w:ascii="Roboto" w:hAnsi="Roboto" w:cs="Segoe UI"/>
+                <w:sz w:val="22"/>
+                <w:szCs w:val="22"/>
+                <w:lang w:val="en-US"/>
+              </w:rPr>
+              <w:t>Center_Longitude</w:t>
+            </w:r>
+            <w:proofErr w:type="spellEnd"/>
+            <w:r>
+              <w:rPr>
+                <w:rFonts w:ascii="Roboto" w:hAnsi="Roboto" w:cs="Segoe UI"/>
+                <w:sz w:val="22"/>
+                <w:szCs w:val="22"/>
+                <w:lang w:val="en-US"/>
+              </w:rPr>
+              <w:t>&gt;[°];&lt;</w:t>
+            </w:r>
+            <w:proofErr w:type="spellStart"/>
+            <w:r>
+              <w:rPr>
+                <w:rFonts w:ascii="Roboto" w:hAnsi="Roboto" w:cs="Segoe UI"/>
+                <w:sz w:val="22"/>
+                <w:szCs w:val="22"/>
+                <w:lang w:val="en-US"/>
+              </w:rPr>
+              <w:t>Center_Altitude</w:t>
+            </w:r>
+            <w:proofErr w:type="spellEnd"/>
+            <w:r>
+              <w:rPr>
+                <w:rFonts w:ascii="Roboto" w:hAnsi="Roboto" w:cs="Segoe UI"/>
+                <w:sz w:val="22"/>
+                <w:szCs w:val="22"/>
+                <w:lang w:val="en-US"/>
+              </w:rPr>
+              <w:t>&gt;[m];</w:t>
             </w:r>
             <w:r>
               <w:rPr>
@@ -20999,6 +21948,7 @@
                 <w:lang w:val="en-US"/>
               </w:rPr>
             </w:pPr>
+            <w:proofErr w:type="spellStart"/>
             <w:r>
               <w:rPr>
                 <w:rFonts w:ascii="Roboto" w:hAnsi="Roboto" w:cs="Segoe UI"/>
@@ -21008,6 +21958,7 @@
               </w:rPr>
               <w:t>LineWidth</w:t>
             </w:r>
+            <w:proofErr w:type="spellEnd"/>
           </w:p>
         </w:tc>
         <w:tc>
@@ -21077,6 +22028,7 @@
                 <w:lang w:val="en-US"/>
               </w:rPr>
             </w:pPr>
+            <w:proofErr w:type="spellStart"/>
             <w:r>
               <w:rPr>
                 <w:rFonts w:ascii="Roboto" w:hAnsi="Roboto" w:cs="Segoe UI"/>
@@ -21086,6 +22038,7 @@
               </w:rPr>
               <w:t>LineColor</w:t>
             </w:r>
+            <w:proofErr w:type="spellEnd"/>
           </w:p>
         </w:tc>
         <w:tc>
@@ -21155,6 +22108,7 @@
                 <w:lang w:val="en-US"/>
               </w:rPr>
             </w:pPr>
+            <w:proofErr w:type="spellStart"/>
             <w:r>
               <w:rPr>
                 <w:rFonts w:ascii="Roboto" w:hAnsi="Roboto" w:cs="Segoe UI"/>
@@ -21164,6 +22118,7 @@
               </w:rPr>
               <w:t>FillColor</w:t>
             </w:r>
+            <w:proofErr w:type="spellEnd"/>
           </w:p>
         </w:tc>
         <w:tc>
@@ -21251,6 +22206,7 @@
                 <w:lang w:val="en-US"/>
               </w:rPr>
             </w:pPr>
+            <w:proofErr w:type="spellStart"/>
             <w:r>
               <w:rPr>
                 <w:rFonts w:ascii="Roboto" w:hAnsi="Roboto" w:cs="Segoe UI"/>
@@ -21260,6 +22216,7 @@
               </w:rPr>
               <w:t>TextColor</w:t>
             </w:r>
+            <w:proofErr w:type="spellEnd"/>
           </w:p>
         </w:tc>
         <w:tc>
@@ -21384,14 +22341,32 @@
                 <w:sz w:val="22"/>
                 <w:szCs w:val="22"/>
               </w:rPr>
-              <w:t xml:space="preserve">Text is </w:t>
-            </w:r>
+              <w:t xml:space="preserve">Text </w:t>
+            </w:r>
+            <w:proofErr w:type="spellStart"/>
             <w:r>
               <w:rPr>
                 <w:rFonts w:ascii="Roboto" w:hAnsi="Roboto"/>
                 <w:sz w:val="22"/>
                 <w:szCs w:val="22"/>
               </w:rPr>
+              <w:t>is</w:t>
+            </w:r>
+            <w:proofErr w:type="spellEnd"/>
+            <w:r>
+              <w:rPr>
+                <w:rFonts w:ascii="Roboto" w:hAnsi="Roboto"/>
+                <w:sz w:val="22"/>
+                <w:szCs w:val="22"/>
+              </w:rPr>
+              <w:t xml:space="preserve"> </w:t>
+            </w:r>
+            <w:r>
+              <w:rPr>
+                <w:rFonts w:ascii="Roboto" w:hAnsi="Roboto"/>
+                <w:sz w:val="22"/>
+                <w:szCs w:val="22"/>
+              </w:rPr>
               <w:t>BASE64</w:t>
             </w:r>
             <w:r>
@@ -21400,8 +22375,18 @@
                 <w:sz w:val="22"/>
                 <w:szCs w:val="22"/>
               </w:rPr>
-              <w:t xml:space="preserve"> encoded</w:t>
-            </w:r>
+              <w:t xml:space="preserve"> </w:t>
+            </w:r>
+            <w:proofErr w:type="spellStart"/>
+            <w:r>
+              <w:rPr>
+                <w:rFonts w:ascii="Roboto" w:hAnsi="Roboto"/>
+                <w:sz w:val="22"/>
+                <w:szCs w:val="22"/>
+              </w:rPr>
+              <w:t>encoded</w:t>
+            </w:r>
+            <w:proofErr w:type="spellEnd"/>
           </w:p>
         </w:tc>
       </w:tr>
@@ -21467,8 +22452,36 @@
                 <w:sz w:val="22"/>
                 <w:szCs w:val="22"/>
               </w:rPr>
-              <w:t>Text is not encoded</w:t>
-            </w:r>
+              <w:t xml:space="preserve">Text </w:t>
+            </w:r>
+            <w:proofErr w:type="spellStart"/>
+            <w:r>
+              <w:rPr>
+                <w:rFonts w:ascii="Roboto" w:hAnsi="Roboto"/>
+                <w:sz w:val="22"/>
+                <w:szCs w:val="22"/>
+              </w:rPr>
+              <w:t>is</w:t>
+            </w:r>
+            <w:proofErr w:type="spellEnd"/>
+            <w:r>
+              <w:rPr>
+                <w:rFonts w:ascii="Roboto" w:hAnsi="Roboto"/>
+                <w:sz w:val="22"/>
+                <w:szCs w:val="22"/>
+              </w:rPr>
+              <w:t xml:space="preserve"> not </w:t>
+            </w:r>
+            <w:proofErr w:type="spellStart"/>
+            <w:r>
+              <w:rPr>
+                <w:rFonts w:ascii="Roboto" w:hAnsi="Roboto"/>
+                <w:sz w:val="22"/>
+                <w:szCs w:val="22"/>
+              </w:rPr>
+              <w:t>encoded</w:t>
+            </w:r>
+            <w:proofErr w:type="spellEnd"/>
           </w:p>
         </w:tc>
       </w:tr>
@@ -21621,7 +22634,27 @@
           <w:szCs w:val="22"/>
           <w:lang w:val="en-US"/>
         </w:rPr>
-        <w:t>;910E;U;;;8;1;FF8000;</w:t>
+        <w:t>;910</w:t>
+      </w:r>
+      <w:proofErr w:type="gramStart"/>
+      <w:r>
+        <w:rPr>
+          <w:rFonts w:ascii="Roboto" w:hAnsi="Roboto" w:cs="Segoe UI"/>
+          <w:sz w:val="22"/>
+          <w:szCs w:val="22"/>
+          <w:lang w:val="en-US"/>
+        </w:rPr>
+        <w:t>E;U;;;</w:t>
+      </w:r>
+      <w:proofErr w:type="gramEnd"/>
+      <w:r>
+        <w:rPr>
+          <w:rFonts w:ascii="Roboto" w:hAnsi="Roboto" w:cs="Segoe UI"/>
+          <w:sz w:val="22"/>
+          <w:szCs w:val="22"/>
+          <w:lang w:val="en-US"/>
+        </w:rPr>
+        <w:t>8;1;FF8000;</w:t>
       </w:r>
       <w:r>
         <w:rPr>
@@ -21698,7 +22731,27 @@
           <w:szCs w:val="22"/>
           <w:lang w:val="en-US"/>
         </w:rPr>
-        <w:t>;910E;U;;;1;1;808080;;</w:t>
+        <w:t>;910</w:t>
+      </w:r>
+      <w:proofErr w:type="gramStart"/>
+      <w:r>
+        <w:rPr>
+          <w:rFonts w:ascii="Roboto" w:hAnsi="Roboto" w:cs="Segoe UI"/>
+          <w:sz w:val="22"/>
+          <w:szCs w:val="22"/>
+          <w:lang w:val="en-US"/>
+        </w:rPr>
+        <w:t>E;U;;;</w:t>
+      </w:r>
+      <w:proofErr w:type="gramEnd"/>
+      <w:r>
+        <w:rPr>
+          <w:rFonts w:ascii="Roboto" w:hAnsi="Roboto" w:cs="Segoe UI"/>
+          <w:sz w:val="22"/>
+          <w:szCs w:val="22"/>
+          <w:lang w:val="en-US"/>
+        </w:rPr>
+        <w:t>1;1;808080;;</w:t>
       </w:r>
       <w:r>
         <w:rPr>
@@ -21877,7 +22930,27 @@
           <w:szCs w:val="22"/>
           <w:lang w:val="en-US"/>
         </w:rPr>
-        <w:t xml:space="preserve"> platform. The same also applies in particular for the generic </w:t>
+        <w:t xml:space="preserve"> </w:t>
+      </w:r>
+      <w:proofErr w:type="gramStart"/>
+      <w:r>
+        <w:rPr>
+          <w:rFonts w:ascii="Roboto" w:hAnsi="Roboto" w:cs="Segoe UI"/>
+          <w:sz w:val="22"/>
+          <w:szCs w:val="22"/>
+          <w:lang w:val="en-US"/>
+        </w:rPr>
+        <w:t>platform.</w:t>
+      </w:r>
+      <w:proofErr w:type="gramEnd"/>
+      <w:r>
+        <w:rPr>
+          <w:rFonts w:ascii="Roboto" w:hAnsi="Roboto" w:cs="Segoe UI"/>
+          <w:sz w:val="22"/>
+          <w:szCs w:val="22"/>
+          <w:lang w:val="en-US"/>
+        </w:rPr>
+        <w:t xml:space="preserve"> The same also applies in particular for the generic </w:t>
       </w:r>
       <w:r>
         <w:rPr>
@@ -22177,16 +23250,56 @@
           <w:szCs w:val="22"/>
           <w:lang w:val="en-US"/>
         </w:rPr>
-        <w:t>&lt;CmdID&gt;;</w:t>
-      </w:r>
-      <w:r>
-        <w:rPr>
-          <w:rFonts w:ascii="Roboto" w:hAnsi="Roboto" w:cs="Segoe UI"/>
-          <w:sz w:val="22"/>
-          <w:szCs w:val="22"/>
-          <w:lang w:val="en-US"/>
-        </w:rPr>
-        <w:t>&lt;CmdFlag&gt;</w:t>
+        <w:t>&lt;</w:t>
+      </w:r>
+      <w:proofErr w:type="spellStart"/>
+      <w:r>
+        <w:rPr>
+          <w:rFonts w:ascii="Roboto" w:hAnsi="Roboto" w:cs="Segoe UI"/>
+          <w:sz w:val="22"/>
+          <w:szCs w:val="22"/>
+          <w:lang w:val="en-US"/>
+        </w:rPr>
+        <w:t>CmdID</w:t>
+      </w:r>
+      <w:proofErr w:type="spellEnd"/>
+      <w:r>
+        <w:rPr>
+          <w:rFonts w:ascii="Roboto" w:hAnsi="Roboto" w:cs="Segoe UI"/>
+          <w:sz w:val="22"/>
+          <w:szCs w:val="22"/>
+          <w:lang w:val="en-US"/>
+        </w:rPr>
+        <w:t>&gt;;</w:t>
+      </w:r>
+      <w:r>
+        <w:rPr>
+          <w:rFonts w:ascii="Roboto" w:hAnsi="Roboto" w:cs="Segoe UI"/>
+          <w:sz w:val="22"/>
+          <w:szCs w:val="22"/>
+          <w:lang w:val="en-US"/>
+        </w:rPr>
+        <w:t>&lt;</w:t>
+      </w:r>
+      <w:proofErr w:type="spellStart"/>
+      <w:r>
+        <w:rPr>
+          <w:rFonts w:ascii="Roboto" w:hAnsi="Roboto" w:cs="Segoe UI"/>
+          <w:sz w:val="22"/>
+          <w:szCs w:val="22"/>
+          <w:lang w:val="en-US"/>
+        </w:rPr>
+        <w:t>CmdFlag</w:t>
+      </w:r>
+      <w:proofErr w:type="spellEnd"/>
+      <w:r>
+        <w:rPr>
+          <w:rFonts w:ascii="Roboto" w:hAnsi="Roboto" w:cs="Segoe UI"/>
+          <w:sz w:val="22"/>
+          <w:szCs w:val="22"/>
+          <w:lang w:val="en-US"/>
+        </w:rPr>
+        <w:t>&gt;</w:t>
       </w:r>
       <w:r>
         <w:rPr>
@@ -22215,6 +23328,7 @@
         </w:rPr>
         <w:t>&lt;</w:t>
       </w:r>
+      <w:proofErr w:type="spellStart"/>
       <w:r>
         <w:rPr>
           <w:rFonts w:ascii="Roboto" w:hAnsi="Roboto" w:cs="Segoe UI"/>
@@ -22249,7 +23363,17 @@
           <w:szCs w:val="22"/>
           <w:lang w:val="en-US"/>
         </w:rPr>
-        <w:t>ype&gt;</w:t>
+        <w:t>ype</w:t>
+      </w:r>
+      <w:proofErr w:type="spellEnd"/>
+      <w:r>
+        <w:rPr>
+          <w:rFonts w:ascii="Roboto" w:hAnsi="Roboto" w:cs="Segoe UI"/>
+          <w:sz w:val="22"/>
+          <w:szCs w:val="22"/>
+          <w:lang w:val="en-US"/>
+        </w:rPr>
+        <w:t>&gt;</w:t>
       </w:r>
       <w:r>
         <w:rPr>
@@ -22267,7 +23391,17 @@
           <w:szCs w:val="22"/>
           <w:lang w:val="en-US"/>
         </w:rPr>
-        <w:t>;&lt;additional c</w:t>
+        <w:t xml:space="preserve">;&lt;additional </w:t>
+      </w:r>
+      <w:proofErr w:type="spellStart"/>
+      <w:r>
+        <w:rPr>
+          <w:rFonts w:ascii="Roboto" w:hAnsi="Roboto" w:cs="Segoe UI"/>
+          <w:sz w:val="22"/>
+          <w:szCs w:val="22"/>
+          <w:lang w:val="en-US"/>
+        </w:rPr>
+        <w:t>c</w:t>
       </w:r>
       <w:r>
         <w:rPr>
@@ -22287,6 +23421,7 @@
         </w:rPr>
         <w:t>dType</w:t>
       </w:r>
+      <w:proofErr w:type="spellEnd"/>
       <w:r>
         <w:rPr>
           <w:rFonts w:ascii="Roboto" w:hAnsi="Roboto" w:cs="Segoe UI"/>
@@ -22458,6 +23593,7 @@
                 <w:lang w:val="en-US"/>
               </w:rPr>
             </w:pPr>
+            <w:proofErr w:type="spellStart"/>
             <w:r>
               <w:rPr>
                 <w:rFonts w:ascii="Roboto" w:hAnsi="Roboto" w:cs="Segoe UI"/>
@@ -22467,6 +23603,7 @@
               </w:rPr>
               <w:t>CmdID</w:t>
             </w:r>
+            <w:proofErr w:type="spellEnd"/>
           </w:p>
         </w:tc>
         <w:tc>
@@ -22483,6 +23620,7 @@
                 <w:lang w:val="en-US"/>
               </w:rPr>
             </w:pPr>
+            <w:proofErr w:type="spellStart"/>
             <w:r>
               <w:rPr>
                 <w:rFonts w:ascii="Roboto" w:hAnsi="Roboto" w:cs="Segoe UI"/>
@@ -22492,6 +23630,7 @@
               </w:rPr>
               <w:t>HexString</w:t>
             </w:r>
+            <w:proofErr w:type="spellEnd"/>
           </w:p>
         </w:tc>
         <w:tc>
@@ -22553,6 +23692,7 @@
                 <w:lang w:val="en-US"/>
               </w:rPr>
             </w:pPr>
+            <w:proofErr w:type="spellStart"/>
             <w:r>
               <w:rPr>
                 <w:rFonts w:ascii="Roboto" w:hAnsi="Roboto" w:cs="Segoe UI"/>
@@ -22571,6 +23711,7 @@
               </w:rPr>
               <w:t>Flag</w:t>
             </w:r>
+            <w:proofErr w:type="spellEnd"/>
           </w:p>
         </w:tc>
         <w:tc>
@@ -22910,6 +24051,7 @@
                 <w:lang w:val="en-US"/>
               </w:rPr>
             </w:pPr>
+            <w:proofErr w:type="spellStart"/>
             <w:r>
               <w:rPr>
                 <w:rFonts w:ascii="Roboto" w:hAnsi="Roboto" w:cs="Segoe UI"/>
@@ -22928,6 +24070,7 @@
               </w:rPr>
               <w:t>mdType</w:t>
             </w:r>
+            <w:proofErr w:type="spellEnd"/>
           </w:p>
         </w:tc>
         <w:tc>
@@ -22995,7 +24138,27 @@
                 <w:szCs w:val="22"/>
                 <w:lang w:val="en-US"/>
               </w:rPr>
-              <w:t>off: &lt;Unix time stamp&gt;;&lt;Power on unix time stamp&gt;(optional)</w:t>
+              <w:t xml:space="preserve">off: &lt;Unix time stamp&gt;;&lt;Power on </w:t>
+            </w:r>
+            <w:proofErr w:type="spellStart"/>
+            <w:r>
+              <w:rPr>
+                <w:rFonts w:ascii="Roboto" w:hAnsi="Roboto" w:cs="Segoe UI"/>
+                <w:sz w:val="22"/>
+                <w:szCs w:val="22"/>
+                <w:lang w:val="en-US"/>
+              </w:rPr>
+              <w:t>unix</w:t>
+            </w:r>
+            <w:proofErr w:type="spellEnd"/>
+            <w:r>
+              <w:rPr>
+                <w:rFonts w:ascii="Roboto" w:hAnsi="Roboto" w:cs="Segoe UI"/>
+                <w:sz w:val="22"/>
+                <w:szCs w:val="22"/>
+                <w:lang w:val="en-US"/>
+              </w:rPr>
+              <w:t xml:space="preserve"> time stamp&gt;(optional)</w:t>
             </w:r>
           </w:p>
         </w:tc>
@@ -23133,7 +24296,27 @@
                 <w:szCs w:val="22"/>
                 <w:lang w:val="en-US"/>
               </w:rPr>
-              <w:t>Standby: &lt;Unix time stamp&gt;;&lt;Wakeup unix time stamp&gt;(optional)</w:t>
+              <w:t xml:space="preserve">Standby: &lt;Unix time stamp&gt;;&lt;Wakeup </w:t>
+            </w:r>
+            <w:proofErr w:type="spellStart"/>
+            <w:r>
+              <w:rPr>
+                <w:rFonts w:ascii="Roboto" w:hAnsi="Roboto" w:cs="Segoe UI"/>
+                <w:sz w:val="22"/>
+                <w:szCs w:val="22"/>
+                <w:lang w:val="en-US"/>
+              </w:rPr>
+              <w:t>unix</w:t>
+            </w:r>
+            <w:proofErr w:type="spellEnd"/>
+            <w:r>
+              <w:rPr>
+                <w:rFonts w:ascii="Roboto" w:hAnsi="Roboto" w:cs="Segoe UI"/>
+                <w:sz w:val="22"/>
+                <w:szCs w:val="22"/>
+                <w:lang w:val="en-US"/>
+              </w:rPr>
+              <w:t xml:space="preserve"> time stamp&gt;(optional)</w:t>
             </w:r>
           </w:p>
         </w:tc>
@@ -23475,7 +24658,17 @@
                 <w:szCs w:val="22"/>
                 <w:lang w:val="en-US"/>
               </w:rPr>
-              <w:t>&gt;[°]</w:t>
+              <w:t>&gt;[</w:t>
+            </w:r>
+            <w:proofErr w:type="gramStart"/>
+            <w:r>
+              <w:rPr>
+                <w:rFonts w:ascii="Roboto" w:hAnsi="Roboto" w:cs="Segoe UI"/>
+                <w:sz w:val="22"/>
+                <w:szCs w:val="22"/>
+                <w:lang w:val="en-US"/>
+              </w:rPr>
+              <w:t>°]</w:t>
             </w:r>
             <w:r>
               <w:rPr>
@@ -23493,7 +24686,17 @@
                 <w:szCs w:val="22"/>
                 <w:lang w:val="en-US"/>
               </w:rPr>
-              <w:t>&lt;Long</w:t>
+              <w:t>&lt;</w:t>
+            </w:r>
+            <w:proofErr w:type="gramEnd"/>
+            <w:r>
+              <w:rPr>
+                <w:rFonts w:ascii="Roboto" w:hAnsi="Roboto" w:cs="Segoe UI"/>
+                <w:sz w:val="22"/>
+                <w:szCs w:val="22"/>
+                <w:lang w:val="en-US"/>
+              </w:rPr>
+              <w:t>Long</w:t>
             </w:r>
             <w:r>
               <w:rPr>
@@ -23636,6 +24839,7 @@
               </w:rPr>
               <w:t>Rotate: &lt;</w:t>
             </w:r>
+            <w:proofErr w:type="spellStart"/>
             <w:r>
               <w:rPr>
                 <w:rFonts w:ascii="Roboto" w:hAnsi="Roboto" w:cs="Segoe UI"/>
@@ -23652,16 +24856,77 @@
                 <w:szCs w:val="22"/>
                 <w:lang w:val="en-US"/>
               </w:rPr>
-              <w:t>Angle&gt;[°]</w:t>
-            </w:r>
-            <w:r>
-              <w:rPr>
-                <w:rFonts w:ascii="Roboto" w:hAnsi="Roboto" w:cs="Segoe UI"/>
-                <w:sz w:val="22"/>
-                <w:szCs w:val="22"/>
-                <w:lang w:val="en-US"/>
-              </w:rPr>
-              <w:t>;&lt;RollAngle&gt;[°];&lt;PitchAngle&gt;[°]</w:t>
+              <w:t>Angle</w:t>
+            </w:r>
+            <w:proofErr w:type="spellEnd"/>
+            <w:r>
+              <w:rPr>
+                <w:rFonts w:ascii="Roboto" w:hAnsi="Roboto" w:cs="Segoe UI"/>
+                <w:sz w:val="22"/>
+                <w:szCs w:val="22"/>
+                <w:lang w:val="en-US"/>
+              </w:rPr>
+              <w:t>&gt;[</w:t>
+            </w:r>
+            <w:proofErr w:type="gramStart"/>
+            <w:r>
+              <w:rPr>
+                <w:rFonts w:ascii="Roboto" w:hAnsi="Roboto" w:cs="Segoe UI"/>
+                <w:sz w:val="22"/>
+                <w:szCs w:val="22"/>
+                <w:lang w:val="en-US"/>
+              </w:rPr>
+              <w:t>°]</w:t>
+            </w:r>
+            <w:r>
+              <w:rPr>
+                <w:rFonts w:ascii="Roboto" w:hAnsi="Roboto" w:cs="Segoe UI"/>
+                <w:sz w:val="22"/>
+                <w:szCs w:val="22"/>
+                <w:lang w:val="en-US"/>
+              </w:rPr>
+              <w:t>;&lt;</w:t>
+            </w:r>
+            <w:proofErr w:type="spellStart"/>
+            <w:proofErr w:type="gramEnd"/>
+            <w:r>
+              <w:rPr>
+                <w:rFonts w:ascii="Roboto" w:hAnsi="Roboto" w:cs="Segoe UI"/>
+                <w:sz w:val="22"/>
+                <w:szCs w:val="22"/>
+                <w:lang w:val="en-US"/>
+              </w:rPr>
+              <w:t>RollAngle</w:t>
+            </w:r>
+            <w:proofErr w:type="spellEnd"/>
+            <w:r>
+              <w:rPr>
+                <w:rFonts w:ascii="Roboto" w:hAnsi="Roboto" w:cs="Segoe UI"/>
+                <w:sz w:val="22"/>
+                <w:szCs w:val="22"/>
+                <w:lang w:val="en-US"/>
+              </w:rPr>
+              <w:t>&gt;[°];&lt;</w:t>
+            </w:r>
+            <w:proofErr w:type="spellStart"/>
+            <w:r>
+              <w:rPr>
+                <w:rFonts w:ascii="Roboto" w:hAnsi="Roboto" w:cs="Segoe UI"/>
+                <w:sz w:val="22"/>
+                <w:szCs w:val="22"/>
+                <w:lang w:val="en-US"/>
+              </w:rPr>
+              <w:t>PitchAngle</w:t>
+            </w:r>
+            <w:proofErr w:type="spellEnd"/>
+            <w:r>
+              <w:rPr>
+                <w:rFonts w:ascii="Roboto" w:hAnsi="Roboto" w:cs="Segoe UI"/>
+                <w:sz w:val="22"/>
+                <w:szCs w:val="22"/>
+                <w:lang w:val="en-US"/>
+              </w:rPr>
+              <w:t>&gt;[°]</w:t>
             </w:r>
           </w:p>
         </w:tc>
@@ -23739,7 +25004,27 @@
                 <w:szCs w:val="22"/>
                 <w:lang w:val="en-US"/>
               </w:rPr>
-              <w:t>Loiter: &lt;CenterLatitude&gt;[°];&lt;CenterLongitude&gt;[°]</w:t>
+              <w:t>Loiter: &lt;CenterLatitude&gt;[</w:t>
+            </w:r>
+            <w:proofErr w:type="gramStart"/>
+            <w:r>
+              <w:rPr>
+                <w:rFonts w:ascii="Roboto" w:hAnsi="Roboto" w:cs="Segoe UI"/>
+                <w:sz w:val="22"/>
+                <w:szCs w:val="22"/>
+                <w:lang w:val="en-US"/>
+              </w:rPr>
+              <w:t>°];&lt;</w:t>
+            </w:r>
+            <w:proofErr w:type="gramEnd"/>
+            <w:r>
+              <w:rPr>
+                <w:rFonts w:ascii="Roboto" w:hAnsi="Roboto" w:cs="Segoe UI"/>
+                <w:sz w:val="22"/>
+                <w:szCs w:val="22"/>
+                <w:lang w:val="en-US"/>
+              </w:rPr>
+              <w:t>CenterLongitude&gt;[°]</w:t>
             </w:r>
             <w:r>
               <w:rPr>
@@ -23898,7 +25183,17 @@
                 <w:szCs w:val="22"/>
                 <w:lang w:val="en-US"/>
               </w:rPr>
-              <w:t>[°]</w:t>
+              <w:t>[</w:t>
+            </w:r>
+            <w:proofErr w:type="gramStart"/>
+            <w:r>
+              <w:rPr>
+                <w:rFonts w:ascii="Roboto" w:hAnsi="Roboto" w:cs="Segoe UI"/>
+                <w:sz w:val="22"/>
+                <w:szCs w:val="22"/>
+                <w:lang w:val="en-US"/>
+              </w:rPr>
+              <w:t>°]</w:t>
             </w:r>
             <w:r>
               <w:rPr>
@@ -23916,7 +25211,17 @@
                 <w:szCs w:val="22"/>
                 <w:lang w:val="en-US"/>
               </w:rPr>
-              <w:t>&lt;Long</w:t>
+              <w:t>&lt;</w:t>
+            </w:r>
+            <w:proofErr w:type="gramEnd"/>
+            <w:r>
+              <w:rPr>
+                <w:rFonts w:ascii="Roboto" w:hAnsi="Roboto" w:cs="Segoe UI"/>
+                <w:sz w:val="22"/>
+                <w:szCs w:val="22"/>
+                <w:lang w:val="en-US"/>
+              </w:rPr>
+              <w:t>Long</w:t>
             </w:r>
             <w:r>
               <w:rPr>
@@ -24192,8 +25497,19 @@
                 <w:szCs w:val="22"/>
                 <w:lang w:val="en-US"/>
               </w:rPr>
-              <w:t>umber of camera</w:t>
-            </w:r>
+              <w:t xml:space="preserve">umber of </w:t>
+            </w:r>
+            <w:proofErr w:type="gramStart"/>
+            <w:r>
+              <w:rPr>
+                <w:rFonts w:ascii="Roboto" w:hAnsi="Roboto" w:cs="Segoe UI"/>
+                <w:sz w:val="22"/>
+                <w:szCs w:val="22"/>
+                <w:lang w:val="en-US"/>
+              </w:rPr>
+              <w:t>camera</w:t>
+            </w:r>
+            <w:proofErr w:type="gramEnd"/>
             <w:r>
               <w:rPr>
                 <w:rFonts w:ascii="Roboto" w:hAnsi="Roboto" w:cs="Segoe UI"/>
@@ -24315,7 +25631,27 @@
                 <w:szCs w:val="22"/>
                 <w:lang w:val="en-US"/>
               </w:rPr>
-              <w:t>Make video: &lt;Number of camera&gt;;&lt;Camera mode&gt;;&lt;Duration&gt;</w:t>
+              <w:t xml:space="preserve">Make video: &lt;Number of </w:t>
+            </w:r>
+            <w:proofErr w:type="gramStart"/>
+            <w:r>
+              <w:rPr>
+                <w:rFonts w:ascii="Roboto" w:hAnsi="Roboto" w:cs="Segoe UI"/>
+                <w:sz w:val="22"/>
+                <w:szCs w:val="22"/>
+                <w:lang w:val="en-US"/>
+              </w:rPr>
+              <w:t>camera</w:t>
+            </w:r>
+            <w:proofErr w:type="gramEnd"/>
+            <w:r>
+              <w:rPr>
+                <w:rFonts w:ascii="Roboto" w:hAnsi="Roboto" w:cs="Segoe UI"/>
+                <w:sz w:val="22"/>
+                <w:szCs w:val="22"/>
+                <w:lang w:val="en-US"/>
+              </w:rPr>
+              <w:t>&gt;;&lt;Camera mode&gt;;&lt;Duration&gt;</w:t>
             </w:r>
           </w:p>
         </w:tc>
@@ -24447,8 +25783,19 @@
                 <w:szCs w:val="22"/>
                 <w:lang w:val="en-US"/>
               </w:rPr>
-              <w:t>umber of camera</w:t>
-            </w:r>
+              <w:t xml:space="preserve">umber of </w:t>
+            </w:r>
+            <w:proofErr w:type="gramStart"/>
+            <w:r>
+              <w:rPr>
+                <w:rFonts w:ascii="Roboto" w:hAnsi="Roboto" w:cs="Segoe UI"/>
+                <w:sz w:val="22"/>
+                <w:szCs w:val="22"/>
+                <w:lang w:val="en-US"/>
+              </w:rPr>
+              <w:t>camera</w:t>
+            </w:r>
+            <w:proofErr w:type="gramEnd"/>
             <w:r>
               <w:rPr>
                 <w:rFonts w:ascii="Roboto" w:hAnsi="Roboto" w:cs="Segoe UI"/>
@@ -24624,7 +25971,17 @@
                 <w:szCs w:val="22"/>
                 <w:lang w:val="en-US"/>
               </w:rPr>
-              <w:t>start-engagement|hold-engagement|stop-engagement</w:t>
+              <w:t>start-engagement|hold-engagement|stop-</w:t>
+            </w:r>
+            <w:proofErr w:type="gramStart"/>
+            <w:r>
+              <w:rPr>
+                <w:rFonts w:ascii="Roboto" w:hAnsi="Roboto" w:cs="Segoe UI"/>
+                <w:sz w:val="22"/>
+                <w:szCs w:val="22"/>
+                <w:lang w:val="en-US"/>
+              </w:rPr>
+              <w:t>engagement</w:t>
             </w:r>
             <w:r>
               <w:rPr>
@@ -24653,6 +26010,7 @@
               </w:rPr>
               <w:t>&lt;</w:t>
             </w:r>
+            <w:proofErr w:type="gramEnd"/>
             <w:r>
               <w:rPr>
                 <w:rFonts w:ascii="Roboto" w:hAnsi="Roboto" w:cs="Segoe UI"/>
@@ -24774,7 +26132,27 @@
                 <w:szCs w:val="22"/>
                 <w:lang w:val="en-US"/>
               </w:rPr>
-              <w:t>Sanitize system (e.g. in a case of emergency or drone hijacking)</w:t>
+              <w:t>Sanitize system (</w:t>
+            </w:r>
+            <w:proofErr w:type="gramStart"/>
+            <w:r>
+              <w:rPr>
+                <w:rFonts w:ascii="Roboto" w:hAnsi="Roboto" w:cs="Segoe UI"/>
+                <w:sz w:val="22"/>
+                <w:szCs w:val="22"/>
+                <w:lang w:val="en-US"/>
+              </w:rPr>
+              <w:t>e.g.</w:t>
+            </w:r>
+            <w:proofErr w:type="gramEnd"/>
+            <w:r>
+              <w:rPr>
+                <w:rFonts w:ascii="Roboto" w:hAnsi="Roboto" w:cs="Segoe UI"/>
+                <w:sz w:val="22"/>
+                <w:szCs w:val="22"/>
+                <w:lang w:val="en-US"/>
+              </w:rPr>
+              <w:t xml:space="preserve"> in a case of emergency or drone hijacking)</w:t>
             </w:r>
           </w:p>
         </w:tc>
@@ -25030,7 +26408,27 @@
           <w:szCs w:val="22"/>
           <w:lang w:val="en-US"/>
         </w:rPr>
-        <w:t>;5BCD;S;TRUE;4389F10D;</w:t>
+        <w:t>;5</w:t>
+      </w:r>
+      <w:proofErr w:type="gramStart"/>
+      <w:r>
+        <w:rPr>
+          <w:rFonts w:ascii="Roboto" w:hAnsi="Roboto" w:cs="Segoe UI"/>
+          <w:sz w:val="22"/>
+          <w:szCs w:val="22"/>
+          <w:lang w:val="en-US"/>
+        </w:rPr>
+        <w:t>BCD;S</w:t>
+      </w:r>
+      <w:proofErr w:type="gramEnd"/>
+      <w:r>
+        <w:rPr>
+          <w:rFonts w:ascii="Roboto" w:hAnsi="Roboto" w:cs="Segoe UI"/>
+          <w:sz w:val="22"/>
+          <w:szCs w:val="22"/>
+          <w:lang w:val="en-US"/>
+        </w:rPr>
+        <w:t>;TRUE;4389F10D;</w:t>
       </w:r>
       <w:r>
         <w:rPr>
@@ -25219,16 +26617,36 @@
           <w:szCs w:val="22"/>
           <w:lang w:val="en-US"/>
         </w:rPr>
-        <w:t>0195238F55AD</w:t>
-      </w:r>
-      <w:r>
-        <w:rPr>
-          <w:rFonts w:ascii="Roboto" w:hAnsi="Roboto" w:cs="Segoe UI"/>
-          <w:sz w:val="22"/>
-          <w:szCs w:val="22"/>
-          <w:lang w:val="en-US"/>
-        </w:rPr>
-        <w:t>;E4B3;C;TRUE;;Drone2;0000;0</w:t>
+        <w:t>0195238F55</w:t>
+      </w:r>
+      <w:proofErr w:type="gramStart"/>
+      <w:r>
+        <w:rPr>
+          <w:rFonts w:ascii="Roboto" w:hAnsi="Roboto" w:cs="Segoe UI"/>
+          <w:sz w:val="22"/>
+          <w:szCs w:val="22"/>
+          <w:lang w:val="en-US"/>
+        </w:rPr>
+        <w:t>AD</w:t>
+      </w:r>
+      <w:r>
+        <w:rPr>
+          <w:rFonts w:ascii="Roboto" w:hAnsi="Roboto" w:cs="Segoe UI"/>
+          <w:sz w:val="22"/>
+          <w:szCs w:val="22"/>
+          <w:lang w:val="en-US"/>
+        </w:rPr>
+        <w:t>;E</w:t>
+      </w:r>
+      <w:proofErr w:type="gramEnd"/>
+      <w:r>
+        <w:rPr>
+          <w:rFonts w:ascii="Roboto" w:hAnsi="Roboto" w:cs="Segoe UI"/>
+          <w:sz w:val="22"/>
+          <w:szCs w:val="22"/>
+          <w:lang w:val="en-US"/>
+        </w:rPr>
+        <w:t>4B3;C;TRUE;;Drone2;0000;0</w:t>
       </w:r>
       <w:r>
         <w:rPr>
@@ -25364,16 +26782,36 @@
           <w:szCs w:val="22"/>
           <w:lang w:val="en-US"/>
         </w:rPr>
-        <w:t>0195238E25AD</w:t>
-      </w:r>
-      <w:r>
-        <w:rPr>
-          <w:rFonts w:ascii="Roboto" w:hAnsi="Roboto" w:cs="Segoe UI"/>
-          <w:sz w:val="22"/>
-          <w:szCs w:val="22"/>
-          <w:lang w:val="en-US"/>
-        </w:rPr>
-        <w:t>;E4B3;C;TRUE;;</w:t>
+        <w:t>0195238E25</w:t>
+      </w:r>
+      <w:proofErr w:type="gramStart"/>
+      <w:r>
+        <w:rPr>
+          <w:rFonts w:ascii="Roboto" w:hAnsi="Roboto" w:cs="Segoe UI"/>
+          <w:sz w:val="22"/>
+          <w:szCs w:val="22"/>
+          <w:lang w:val="en-US"/>
+        </w:rPr>
+        <w:t>AD</w:t>
+      </w:r>
+      <w:r>
+        <w:rPr>
+          <w:rFonts w:ascii="Roboto" w:hAnsi="Roboto" w:cs="Segoe UI"/>
+          <w:sz w:val="22"/>
+          <w:szCs w:val="22"/>
+          <w:lang w:val="en-US"/>
+        </w:rPr>
+        <w:t>;E</w:t>
+      </w:r>
+      <w:proofErr w:type="gramEnd"/>
+      <w:r>
+        <w:rPr>
+          <w:rFonts w:ascii="Roboto" w:hAnsi="Roboto" w:cs="Segoe UI"/>
+          <w:sz w:val="22"/>
+          <w:szCs w:val="22"/>
+          <w:lang w:val="en-US"/>
+        </w:rPr>
+        <w:t>4B3;C;TRUE;;</w:t>
       </w:r>
       <w:r>
         <w:rPr>
@@ -25448,16 +26886,36 @@
           <w:szCs w:val="22"/>
           <w:lang w:val="en-US"/>
         </w:rPr>
-        <w:t>0195238E25AD</w:t>
-      </w:r>
-      <w:r>
-        <w:rPr>
-          <w:rFonts w:ascii="Roboto" w:hAnsi="Roboto" w:cs="Segoe UI"/>
-          <w:sz w:val="22"/>
-          <w:szCs w:val="22"/>
-          <w:lang w:val="en-US"/>
-        </w:rPr>
-        <w:t>;E4B3;C;TRUE;;ORKA;0331;00;0</w:t>
+        <w:t>0195238E25</w:t>
+      </w:r>
+      <w:proofErr w:type="gramStart"/>
+      <w:r>
+        <w:rPr>
+          <w:rFonts w:ascii="Roboto" w:hAnsi="Roboto" w:cs="Segoe UI"/>
+          <w:sz w:val="22"/>
+          <w:szCs w:val="22"/>
+          <w:lang w:val="en-US"/>
+        </w:rPr>
+        <w:t>AD</w:t>
+      </w:r>
+      <w:r>
+        <w:rPr>
+          <w:rFonts w:ascii="Roboto" w:hAnsi="Roboto" w:cs="Segoe UI"/>
+          <w:sz w:val="22"/>
+          <w:szCs w:val="22"/>
+          <w:lang w:val="en-US"/>
+        </w:rPr>
+        <w:t>;E</w:t>
+      </w:r>
+      <w:proofErr w:type="gramEnd"/>
+      <w:r>
+        <w:rPr>
+          <w:rFonts w:ascii="Roboto" w:hAnsi="Roboto" w:cs="Segoe UI"/>
+          <w:sz w:val="22"/>
+          <w:szCs w:val="22"/>
+          <w:lang w:val="en-US"/>
+        </w:rPr>
+        <w:t>4B3;C;TRUE;;ORKA;0331;00;0</w:t>
       </w:r>
       <w:r>
         <w:rPr>
@@ -25514,16 +26972,36 @@
           <w:szCs w:val="22"/>
           <w:lang w:val="en-US"/>
         </w:rPr>
-        <w:t>0195238E25AD</w:t>
-      </w:r>
-      <w:r>
-        <w:rPr>
-          <w:rFonts w:ascii="Roboto" w:hAnsi="Roboto" w:cs="Segoe UI"/>
-          <w:sz w:val="22"/>
-          <w:szCs w:val="22"/>
-          <w:lang w:val="en-US"/>
-        </w:rPr>
-        <w:t>;E4B3;C;TRUE;;ORKA;0331;00;0</w:t>
+        <w:t>0195238E25</w:t>
+      </w:r>
+      <w:proofErr w:type="gramStart"/>
+      <w:r>
+        <w:rPr>
+          <w:rFonts w:ascii="Roboto" w:hAnsi="Roboto" w:cs="Segoe UI"/>
+          <w:sz w:val="22"/>
+          <w:szCs w:val="22"/>
+          <w:lang w:val="en-US"/>
+        </w:rPr>
+        <w:t>AD</w:t>
+      </w:r>
+      <w:r>
+        <w:rPr>
+          <w:rFonts w:ascii="Roboto" w:hAnsi="Roboto" w:cs="Segoe UI"/>
+          <w:sz w:val="22"/>
+          <w:szCs w:val="22"/>
+          <w:lang w:val="en-US"/>
+        </w:rPr>
+        <w:t>;E</w:t>
+      </w:r>
+      <w:proofErr w:type="gramEnd"/>
+      <w:r>
+        <w:rPr>
+          <w:rFonts w:ascii="Roboto" w:hAnsi="Roboto" w:cs="Segoe UI"/>
+          <w:sz w:val="22"/>
+          <w:szCs w:val="22"/>
+          <w:lang w:val="en-US"/>
+        </w:rPr>
+        <w:t>4B3;C;TRUE;;ORKA;0331;00;0</w:t>
       </w:r>
       <w:r>
         <w:rPr>
@@ -25580,16 +27058,36 @@
           <w:szCs w:val="22"/>
           <w:lang w:val="en-US"/>
         </w:rPr>
-        <w:t>0195238E25AD</w:t>
-      </w:r>
-      <w:r>
-        <w:rPr>
-          <w:rFonts w:ascii="Roboto" w:hAnsi="Roboto" w:cs="Segoe UI"/>
-          <w:sz w:val="22"/>
-          <w:szCs w:val="22"/>
-          <w:lang w:val="en-US"/>
-        </w:rPr>
-        <w:t>;E4B3;C;TRUE;;ORKA;0331;00;0</w:t>
+        <w:t>0195238E25</w:t>
+      </w:r>
+      <w:proofErr w:type="gramStart"/>
+      <w:r>
+        <w:rPr>
+          <w:rFonts w:ascii="Roboto" w:hAnsi="Roboto" w:cs="Segoe UI"/>
+          <w:sz w:val="22"/>
+          <w:szCs w:val="22"/>
+          <w:lang w:val="en-US"/>
+        </w:rPr>
+        <w:t>AD</w:t>
+      </w:r>
+      <w:r>
+        <w:rPr>
+          <w:rFonts w:ascii="Roboto" w:hAnsi="Roboto" w:cs="Segoe UI"/>
+          <w:sz w:val="22"/>
+          <w:szCs w:val="22"/>
+          <w:lang w:val="en-US"/>
+        </w:rPr>
+        <w:t>;E</w:t>
+      </w:r>
+      <w:proofErr w:type="gramEnd"/>
+      <w:r>
+        <w:rPr>
+          <w:rFonts w:ascii="Roboto" w:hAnsi="Roboto" w:cs="Segoe UI"/>
+          <w:sz w:val="22"/>
+          <w:szCs w:val="22"/>
+          <w:lang w:val="en-US"/>
+        </w:rPr>
+        <w:t>4B3;C;TRUE;;ORKA;0331;00;0</w:t>
       </w:r>
       <w:r>
         <w:rPr>
@@ -25664,16 +27162,36 @@
           <w:szCs w:val="22"/>
           <w:lang w:val="en-US"/>
         </w:rPr>
-        <w:t>0195238E25AD</w:t>
-      </w:r>
-      <w:r>
-        <w:rPr>
-          <w:rFonts w:ascii="Roboto" w:hAnsi="Roboto" w:cs="Segoe UI"/>
-          <w:sz w:val="22"/>
-          <w:szCs w:val="22"/>
-          <w:lang w:val="en-US"/>
-        </w:rPr>
-        <w:t>;E4B3;C;TRUE;;ORKA;0331;00;0</w:t>
+        <w:t>0195238E25</w:t>
+      </w:r>
+      <w:proofErr w:type="gramStart"/>
+      <w:r>
+        <w:rPr>
+          <w:rFonts w:ascii="Roboto" w:hAnsi="Roboto" w:cs="Segoe UI"/>
+          <w:sz w:val="22"/>
+          <w:szCs w:val="22"/>
+          <w:lang w:val="en-US"/>
+        </w:rPr>
+        <w:t>AD</w:t>
+      </w:r>
+      <w:r>
+        <w:rPr>
+          <w:rFonts w:ascii="Roboto" w:hAnsi="Roboto" w:cs="Segoe UI"/>
+          <w:sz w:val="22"/>
+          <w:szCs w:val="22"/>
+          <w:lang w:val="en-US"/>
+        </w:rPr>
+        <w:t>;E</w:t>
+      </w:r>
+      <w:proofErr w:type="gramEnd"/>
+      <w:r>
+        <w:rPr>
+          <w:rFonts w:ascii="Roboto" w:hAnsi="Roboto" w:cs="Segoe UI"/>
+          <w:sz w:val="22"/>
+          <w:szCs w:val="22"/>
+          <w:lang w:val="en-US"/>
+        </w:rPr>
+        <w:t>4B3;C;TRUE;;ORKA;0331;00;0</w:t>
       </w:r>
       <w:r>
         <w:rPr>
@@ -26500,6 +28018,7 @@
                 <w:lang w:val="en-US"/>
               </w:rPr>
             </w:pPr>
+            <w:proofErr w:type="spellStart"/>
             <w:r>
               <w:rPr>
                 <w:rFonts w:ascii="Roboto" w:hAnsi="Roboto" w:cs="Segoe UI"/>
@@ -26518,6 +28037,7 @@
               </w:rPr>
               <w:t>ecStatus</w:t>
             </w:r>
+            <w:proofErr w:type="spellEnd"/>
           </w:p>
         </w:tc>
         <w:tc>
@@ -26872,6 +28392,7 @@
                 <w:lang w:val="en-US"/>
               </w:rPr>
             </w:pPr>
+            <w:proofErr w:type="spellStart"/>
             <w:r>
               <w:rPr>
                 <w:rFonts w:ascii="Roboto" w:hAnsi="Roboto" w:cs="Segoe UI"/>
@@ -26908,6 +28429,7 @@
               </w:rPr>
               <w:t>Status</w:t>
             </w:r>
+            <w:proofErr w:type="spellEnd"/>
           </w:p>
         </w:tc>
         <w:tc>
@@ -27124,6 +28646,7 @@
                 <w:lang w:val="en-US"/>
               </w:rPr>
             </w:pPr>
+            <w:proofErr w:type="spellStart"/>
             <w:r>
               <w:rPr>
                 <w:rFonts w:ascii="Roboto" w:hAnsi="Roboto" w:cs="Segoe UI"/>
@@ -27133,6 +28656,7 @@
               </w:rPr>
               <w:t>AmmunitionLevel</w:t>
             </w:r>
+            <w:proofErr w:type="spellEnd"/>
           </w:p>
         </w:tc>
         <w:tc>
@@ -27220,6 +28744,7 @@
                 <w:lang w:val="en-US"/>
               </w:rPr>
             </w:pPr>
+            <w:proofErr w:type="spellStart"/>
             <w:r>
               <w:rPr>
                 <w:rFonts w:ascii="Roboto" w:hAnsi="Roboto" w:cs="Segoe UI"/>
@@ -27238,6 +28763,7 @@
               </w:rPr>
               <w:t>uelLevel</w:t>
             </w:r>
+            <w:proofErr w:type="spellEnd"/>
           </w:p>
         </w:tc>
         <w:tc>
@@ -27325,6 +28851,7 @@
                 <w:lang w:val="en-US"/>
               </w:rPr>
             </w:pPr>
+            <w:proofErr w:type="spellStart"/>
             <w:r>
               <w:rPr>
                 <w:rFonts w:ascii="Roboto" w:hAnsi="Roboto" w:cs="Segoe UI"/>
@@ -27343,6 +28870,7 @@
               </w:rPr>
               <w:t>atterieLevel</w:t>
             </w:r>
+            <w:proofErr w:type="spellEnd"/>
           </w:p>
         </w:tc>
         <w:tc>
@@ -27430,6 +28958,7 @@
                 <w:lang w:val="en-US"/>
               </w:rPr>
             </w:pPr>
+            <w:proofErr w:type="spellStart"/>
             <w:r>
               <w:rPr>
                 <w:rFonts w:ascii="Roboto" w:hAnsi="Roboto" w:cs="Segoe UI"/>
@@ -27439,6 +28968,7 @@
               </w:rPr>
               <w:t>CmdID</w:t>
             </w:r>
+            <w:proofErr w:type="spellEnd"/>
           </w:p>
         </w:tc>
         <w:tc>
@@ -27456,6 +28986,7 @@
                 <w:lang w:val="en-US"/>
               </w:rPr>
             </w:pPr>
+            <w:proofErr w:type="spellStart"/>
             <w:r>
               <w:rPr>
                 <w:rFonts w:ascii="Roboto" w:hAnsi="Roboto" w:cs="Segoe UI"/>
@@ -27465,6 +28996,7 @@
               </w:rPr>
               <w:t>HexString</w:t>
             </w:r>
+            <w:proofErr w:type="spellEnd"/>
           </w:p>
         </w:tc>
         <w:tc>
@@ -27553,6 +29085,7 @@
                 <w:lang w:val="en-US"/>
               </w:rPr>
             </w:pPr>
+            <w:proofErr w:type="spellStart"/>
             <w:r>
               <w:rPr>
                 <w:rFonts w:ascii="Roboto" w:hAnsi="Roboto" w:cs="Segoe UI"/>
@@ -27562,6 +29095,7 @@
               </w:rPr>
               <w:t>CmdState</w:t>
             </w:r>
+            <w:proofErr w:type="spellEnd"/>
           </w:p>
         </w:tc>
         <w:tc>
@@ -28336,7 +29870,17 @@
           <w:szCs w:val="22"/>
           <w:lang w:val="en-US"/>
         </w:rPr>
-        <w:t>;75DA;U;</w:t>
+        <w:t>;75</w:t>
+      </w:r>
+      <w:proofErr w:type="gramStart"/>
+      <w:r>
+        <w:rPr>
+          <w:rFonts w:ascii="Roboto" w:hAnsi="Roboto" w:cs="Segoe UI"/>
+          <w:sz w:val="22"/>
+          <w:szCs w:val="22"/>
+          <w:lang w:val="en-US"/>
+        </w:rPr>
+        <w:t>DA;U;</w:t>
       </w:r>
       <w:r>
         <w:rPr>
@@ -28356,6 +29900,7 @@
         </w:rPr>
         <w:t>;</w:t>
       </w:r>
+      <w:proofErr w:type="gramEnd"/>
       <w:r>
         <w:rPr>
           <w:rFonts w:ascii="Roboto" w:hAnsi="Roboto" w:cs="Segoe UI"/>
@@ -28497,7 +30042,17 @@
           <w:szCs w:val="22"/>
           <w:lang w:val="en-US"/>
         </w:rPr>
-        <w:t>;129E;R;</w:t>
+        <w:t>;129</w:t>
+      </w:r>
+      <w:proofErr w:type="gramStart"/>
+      <w:r>
+        <w:rPr>
+          <w:rFonts w:ascii="Roboto" w:hAnsi="Roboto" w:cs="Segoe UI"/>
+          <w:sz w:val="22"/>
+          <w:szCs w:val="22"/>
+          <w:lang w:val="en-US"/>
+        </w:rPr>
+        <w:t>E;R;</w:t>
       </w:r>
       <w:r>
         <w:rPr>
@@ -28517,6 +30072,7 @@
         </w:rPr>
         <w:t>;</w:t>
       </w:r>
+      <w:proofErr w:type="gramEnd"/>
       <w:r>
         <w:rPr>
           <w:rFonts w:ascii="Roboto" w:hAnsi="Roboto" w:cs="Segoe UI"/>
@@ -28764,7 +30320,17 @@
           <w:szCs w:val="22"/>
           <w:lang w:val="en-US"/>
         </w:rPr>
-        <w:t>ACKNOWLEDGE;&lt;Number&gt;;&lt;Time&gt;;&lt;Sender&gt;;&lt;Classification&gt;;;</w:t>
+        <w:t>ACKNOWLEDGE;&lt;Number&gt;;&lt;Time&gt;;&lt;Sender&gt;;&lt;Classification</w:t>
+      </w:r>
+      <w:proofErr w:type="gramStart"/>
+      <w:r>
+        <w:rPr>
+          <w:rFonts w:ascii="Roboto" w:hAnsi="Roboto" w:cs="Segoe UI"/>
+          <w:sz w:val="22"/>
+          <w:szCs w:val="22"/>
+          <w:lang w:val="en-US"/>
+        </w:rPr>
+        <w:t>&gt;;;</w:t>
       </w:r>
       <w:r>
         <w:rPr>
@@ -28775,6 +30341,7 @@
         </w:rPr>
         <w:t>&lt;</w:t>
       </w:r>
+      <w:proofErr w:type="gramEnd"/>
       <w:r>
         <w:rPr>
           <w:rFonts w:ascii="Roboto" w:hAnsi="Roboto" w:cs="Segoe UI"/>
@@ -29130,7 +30697,27 @@
                 <w:szCs w:val="22"/>
                 <w:lang w:val="en-US"/>
               </w:rPr>
-              <w:t xml:space="preserve"> (e.g. CONTACT, RESEND, …)</w:t>
+              <w:t xml:space="preserve"> (</w:t>
+            </w:r>
+            <w:proofErr w:type="gramStart"/>
+            <w:r>
+              <w:rPr>
+                <w:rFonts w:ascii="Roboto" w:hAnsi="Roboto" w:cs="Segoe UI"/>
+                <w:sz w:val="22"/>
+                <w:szCs w:val="22"/>
+                <w:lang w:val="en-US"/>
+              </w:rPr>
+              <w:t>e.g.</w:t>
+            </w:r>
+            <w:proofErr w:type="gramEnd"/>
+            <w:r>
+              <w:rPr>
+                <w:rFonts w:ascii="Roboto" w:hAnsi="Roboto" w:cs="Segoe UI"/>
+                <w:sz w:val="22"/>
+                <w:szCs w:val="22"/>
+                <w:lang w:val="en-US"/>
+              </w:rPr>
+              <w:t xml:space="preserve"> CONTACT, RESEND, …)</w:t>
             </w:r>
             <w:r>
               <w:rPr>
@@ -29185,6 +30772,7 @@
                 <w:lang w:val="en-US"/>
               </w:rPr>
             </w:pPr>
+            <w:proofErr w:type="spellStart"/>
             <w:r>
               <w:rPr>
                 <w:rFonts w:ascii="Roboto" w:hAnsi="Roboto" w:cs="Segoe UI"/>
@@ -29194,6 +30782,7 @@
               </w:rPr>
               <w:t>HexString</w:t>
             </w:r>
+            <w:proofErr w:type="spellEnd"/>
           </w:p>
         </w:tc>
         <w:tc>
@@ -29217,7 +30806,27 @@
                 <w:szCs w:val="22"/>
                 <w:lang w:val="en-US"/>
               </w:rPr>
-              <w:t xml:space="preserve">The number of the message which should be acknowledged. This is a hexadecimal string representation of an </w:t>
+              <w:t xml:space="preserve">The number of the message which should be acknowledged. This is a hexadecimal string representation of </w:t>
+            </w:r>
+            <w:proofErr w:type="gramStart"/>
+            <w:r>
+              <w:rPr>
+                <w:rFonts w:ascii="Roboto" w:hAnsi="Roboto" w:cs="Segoe UI"/>
+                <w:sz w:val="22"/>
+                <w:szCs w:val="22"/>
+                <w:lang w:val="en-US"/>
+              </w:rPr>
+              <w:t>an</w:t>
+            </w:r>
+            <w:proofErr w:type="gramEnd"/>
+            <w:r>
+              <w:rPr>
+                <w:rFonts w:ascii="Roboto" w:hAnsi="Roboto" w:cs="Segoe UI"/>
+                <w:sz w:val="22"/>
+                <w:szCs w:val="22"/>
+                <w:lang w:val="en-US"/>
+              </w:rPr>
+              <w:t xml:space="preserve"> </w:t>
             </w:r>
             <w:r>
               <w:rPr>
@@ -29300,7 +30909,17 @@
           <w:szCs w:val="22"/>
           <w:lang w:val="en-US"/>
         </w:rPr>
-        <w:t>;129E;R;;</w:t>
+        <w:t>;129</w:t>
+      </w:r>
+      <w:proofErr w:type="gramStart"/>
+      <w:r>
+        <w:rPr>
+          <w:rFonts w:ascii="Roboto" w:hAnsi="Roboto" w:cs="Segoe UI"/>
+          <w:sz w:val="22"/>
+          <w:szCs w:val="22"/>
+          <w:lang w:val="en-US"/>
+        </w:rPr>
+        <w:t>E;R;;</w:t>
       </w:r>
       <w:r>
         <w:rPr>
@@ -29311,6 +30930,7 @@
         </w:rPr>
         <w:t>;</w:t>
       </w:r>
+      <w:proofErr w:type="gramEnd"/>
       <w:r>
         <w:rPr>
           <w:rFonts w:ascii="Roboto" w:hAnsi="Roboto" w:cs="Segoe UI"/>
@@ -30152,7 +31772,17 @@
           <w:szCs w:val="22"/>
           <w:lang w:val="en-US"/>
         </w:rPr>
-        <w:t>;129E;R</w:t>
+        <w:t>;129</w:t>
+      </w:r>
+      <w:proofErr w:type="gramStart"/>
+      <w:r>
+        <w:rPr>
+          <w:rFonts w:ascii="Roboto" w:hAnsi="Roboto" w:cs="Segoe UI"/>
+          <w:sz w:val="22"/>
+          <w:szCs w:val="22"/>
+          <w:lang w:val="en-US"/>
+        </w:rPr>
+        <w:t>E;R</w:t>
       </w:r>
       <w:r>
         <w:rPr>
@@ -30181,6 +31811,7 @@
         </w:rPr>
         <w:t>;</w:t>
       </w:r>
+      <w:proofErr w:type="gramEnd"/>
       <w:r>
         <w:rPr>
           <w:rFonts w:ascii="Roboto" w:hAnsi="Roboto" w:cs="Segoe UI"/>
@@ -30643,6 +32274,7 @@
         </w:rPr>
         <w:t>&lt;</w:t>
       </w:r>
+      <w:proofErr w:type="spellStart"/>
       <w:r>
         <w:rPr>
           <w:rFonts w:ascii="Roboto" w:hAnsi="Roboto" w:cs="Segoe UI"/>
@@ -30659,7 +32291,17 @@
           <w:szCs w:val="22"/>
           <w:lang w:val="en-US"/>
         </w:rPr>
-        <w:t>ontentType&gt;;&lt;</w:t>
+        <w:t>ontentType</w:t>
+      </w:r>
+      <w:proofErr w:type="spellEnd"/>
+      <w:r>
+        <w:rPr>
+          <w:rFonts w:ascii="Roboto" w:hAnsi="Roboto" w:cs="Segoe UI"/>
+          <w:sz w:val="22"/>
+          <w:szCs w:val="22"/>
+          <w:lang w:val="en-US"/>
+        </w:rPr>
+        <w:t>&gt;;&lt;</w:t>
       </w:r>
       <w:r>
         <w:rPr>
@@ -30737,6 +32379,7 @@
                 <w:lang w:val="en-US"/>
               </w:rPr>
             </w:pPr>
+            <w:proofErr w:type="spellStart"/>
             <w:r>
               <w:rPr>
                 <w:rFonts w:ascii="Roboto" w:hAnsi="Roboto" w:cs="Segoe UI"/>
@@ -30755,6 +32398,7 @@
               </w:rPr>
               <w:t>ontentType</w:t>
             </w:r>
+            <w:proofErr w:type="spellEnd"/>
           </w:p>
         </w:tc>
         <w:tc>
@@ -31642,7 +33286,17 @@
           <w:szCs w:val="22"/>
           <w:lang w:val="en-US"/>
         </w:rPr>
-        <w:t>;66A3;R;</w:t>
+        <w:t>;66A</w:t>
+      </w:r>
+      <w:proofErr w:type="gramStart"/>
+      <w:r>
+        <w:rPr>
+          <w:rFonts w:ascii="Roboto" w:hAnsi="Roboto" w:cs="Segoe UI"/>
+          <w:sz w:val="22"/>
+          <w:szCs w:val="22"/>
+          <w:lang w:val="en-US"/>
+        </w:rPr>
+        <w:t>3;R;</w:t>
       </w:r>
       <w:r>
         <w:rPr>
@@ -31662,6 +33316,7 @@
         </w:rPr>
         <w:t>;</w:t>
       </w:r>
+      <w:proofErr w:type="gramEnd"/>
       <w:r>
         <w:rPr>
           <w:rFonts w:ascii="Roboto" w:hAnsi="Roboto" w:cs="Segoe UI"/>
@@ -31739,7 +33394,27 @@
           <w:szCs w:val="22"/>
           <w:lang w:val="en-US"/>
         </w:rPr>
-        <w:t>;66A3;R;TRUE</w:t>
+        <w:t>;66A</w:t>
+      </w:r>
+      <w:proofErr w:type="gramStart"/>
+      <w:r>
+        <w:rPr>
+          <w:rFonts w:ascii="Roboto" w:hAnsi="Roboto" w:cs="Segoe UI"/>
+          <w:sz w:val="22"/>
+          <w:szCs w:val="22"/>
+          <w:lang w:val="en-US"/>
+        </w:rPr>
+        <w:t>3;R</w:t>
+      </w:r>
+      <w:proofErr w:type="gramEnd"/>
+      <w:r>
+        <w:rPr>
+          <w:rFonts w:ascii="Roboto" w:hAnsi="Roboto" w:cs="Segoe UI"/>
+          <w:sz w:val="22"/>
+          <w:szCs w:val="22"/>
+          <w:lang w:val="en-US"/>
+        </w:rPr>
+        <w:t>;TRUE</w:t>
       </w:r>
       <w:r>
         <w:rPr>
@@ -31872,7 +33547,17 @@
           <w:szCs w:val="22"/>
           <w:lang w:val="en-US"/>
         </w:rPr>
-        <w:t>;66A3;R;;</w:t>
+        <w:t>;66A</w:t>
+      </w:r>
+      <w:proofErr w:type="gramStart"/>
+      <w:r>
+        <w:rPr>
+          <w:rFonts w:ascii="Roboto" w:hAnsi="Roboto" w:cs="Segoe UI"/>
+          <w:sz w:val="22"/>
+          <w:szCs w:val="22"/>
+          <w:lang w:val="en-US"/>
+        </w:rPr>
+        <w:t>3;R;;</w:t>
       </w:r>
       <w:r>
         <w:rPr>
@@ -31883,6 +33568,7 @@
         </w:rPr>
         <w:t>;</w:t>
       </w:r>
+      <w:proofErr w:type="gramEnd"/>
       <w:r>
         <w:rPr>
           <w:rFonts w:ascii="Roboto" w:hAnsi="Roboto" w:cs="Segoe UI"/>
@@ -32341,7 +34027,17 @@
           <w:szCs w:val="22"/>
           <w:lang w:val="en-US"/>
         </w:rPr>
-        <w:t>;89AD;U;;</w:t>
+        <w:t>;89</w:t>
+      </w:r>
+      <w:proofErr w:type="gramStart"/>
+      <w:r>
+        <w:rPr>
+          <w:rFonts w:ascii="Roboto" w:hAnsi="Roboto" w:cs="Segoe UI"/>
+          <w:sz w:val="22"/>
+          <w:szCs w:val="22"/>
+          <w:lang w:val="en-US"/>
+        </w:rPr>
+        <w:t>AD;U;;</w:t>
       </w:r>
       <w:r>
         <w:rPr>
@@ -32352,6 +34048,7 @@
         </w:rPr>
         <w:t>;</w:t>
       </w:r>
+      <w:proofErr w:type="gramEnd"/>
       <w:r>
         <w:rPr>
           <w:rFonts w:ascii="Roboto" w:hAnsi="Roboto" w:cs="Segoe UI"/>
@@ -32391,7 +34088,27 @@
           <w:szCs w:val="22"/>
           <w:lang w:val="en-US"/>
         </w:rPr>
-        <w:t xml:space="preserve"> HEARTBEAT;43;;1022</w:t>
+        <w:t xml:space="preserve"> </w:t>
+      </w:r>
+      <w:proofErr w:type="gramStart"/>
+      <w:r>
+        <w:rPr>
+          <w:rFonts w:ascii="Roboto" w:hAnsi="Roboto" w:cs="Segoe UI"/>
+          <w:sz w:val="22"/>
+          <w:szCs w:val="22"/>
+          <w:lang w:val="en-US"/>
+        </w:rPr>
+        <w:t>HEARTBEAT;43;;</w:t>
+      </w:r>
+      <w:proofErr w:type="gramEnd"/>
+      <w:r>
+        <w:rPr>
+          <w:rFonts w:ascii="Roboto" w:hAnsi="Roboto" w:cs="Segoe UI"/>
+          <w:sz w:val="22"/>
+          <w:szCs w:val="22"/>
+          <w:lang w:val="en-US"/>
+        </w:rPr>
+        <w:t>1022</w:t>
       </w:r>
     </w:p>
     <w:p>
@@ -32776,6 +34493,7 @@
                 <w:lang w:val="en-US"/>
               </w:rPr>
             </w:pPr>
+            <w:proofErr w:type="spellStart"/>
             <w:r>
               <w:rPr>
                 <w:rFonts w:ascii="Roboto" w:hAnsi="Roboto" w:cs="Segoe UI"/>
@@ -32785,6 +34503,7 @@
               </w:rPr>
               <w:t>HexString</w:t>
             </w:r>
+            <w:proofErr w:type="spellEnd"/>
           </w:p>
         </w:tc>
         <w:tc>
@@ -32882,8 +34601,19 @@
           <w:szCs w:val="22"/>
           <w:lang w:val="en-US"/>
         </w:rPr>
-        <w:t>;89AD;U</w:t>
-      </w:r>
+        <w:t>;89</w:t>
+      </w:r>
+      <w:proofErr w:type="gramStart"/>
+      <w:r>
+        <w:rPr>
+          <w:rFonts w:ascii="Roboto" w:hAnsi="Roboto" w:cs="Segoe UI"/>
+          <w:sz w:val="22"/>
+          <w:szCs w:val="22"/>
+          <w:lang w:val="en-US"/>
+        </w:rPr>
+        <w:t>AD;U</w:t>
+      </w:r>
+      <w:proofErr w:type="gramEnd"/>
     </w:p>
     <w:p>
       <w:pPr>
@@ -32916,6 +34646,7 @@
         </w:rPr>
         <w:t xml:space="preserve"> </w:t>
       </w:r>
+      <w:proofErr w:type="gramStart"/>
       <w:r>
         <w:rPr>
           <w:rFonts w:ascii="Roboto" w:hAnsi="Roboto" w:cs="Segoe UI"/>
@@ -32952,6 +34683,7 @@
         </w:rPr>
         <w:t>;;</w:t>
       </w:r>
+      <w:proofErr w:type="gramEnd"/>
       <w:r>
         <w:rPr>
           <w:rFonts w:ascii="Roboto" w:hAnsi="Roboto" w:cs="Segoe UI"/>
@@ -33007,7 +34739,7 @@
           <v:shape id="_x0000_i1025" type="#_x0000_t75" style="width:376.3pt;height:228.85pt" o:ole="">
             <v:imagedata r:id="rId12" o:title=""/>
           </v:shape>
-          <o:OLEObject Type="Embed" ProgID="Visio.Drawing.15" ShapeID="_x0000_i1025" DrawAspect="Content" ObjectID="_1817890858" r:id="rId13"/>
+          <o:OLEObject Type="Embed" ProgID="Visio.Drawing.15" ShapeID="_x0000_i1025" DrawAspect="Content" ObjectID="_1817898630" r:id="rId13"/>
         </w:object>
       </w:r>
     </w:p>
@@ -33179,16 +34911,47 @@
           <w:szCs w:val="22"/>
           <w:lang w:val="en-US"/>
         </w:rPr>
-        <w:t>or via the post-quantum Kyber</w:t>
-      </w:r>
-      <w:r>
-        <w:rPr>
-          <w:rFonts w:ascii="Roboto" w:hAnsi="Roboto" w:cs="Segoe UI"/>
-          <w:sz w:val="22"/>
-          <w:szCs w:val="22"/>
-          <w:lang w:val="en-US"/>
-        </w:rPr>
-        <w:t xml:space="preserve">-/FrodoKEM </w:t>
+        <w:t xml:space="preserve">or via the post-quantum </w:t>
+      </w:r>
+      <w:proofErr w:type="spellStart"/>
+      <w:r>
+        <w:rPr>
+          <w:rFonts w:ascii="Roboto" w:hAnsi="Roboto" w:cs="Segoe UI"/>
+          <w:sz w:val="22"/>
+          <w:szCs w:val="22"/>
+          <w:lang w:val="en-US"/>
+        </w:rPr>
+        <w:t>Kyber</w:t>
+      </w:r>
+      <w:proofErr w:type="spellEnd"/>
+      <w:r>
+        <w:rPr>
+          <w:rFonts w:ascii="Roboto" w:hAnsi="Roboto" w:cs="Segoe UI"/>
+          <w:sz w:val="22"/>
+          <w:szCs w:val="22"/>
+          <w:lang w:val="en-US"/>
+        </w:rPr>
+        <w:t>-/</w:t>
+      </w:r>
+      <w:proofErr w:type="spellStart"/>
+      <w:r>
+        <w:rPr>
+          <w:rFonts w:ascii="Roboto" w:hAnsi="Roboto" w:cs="Segoe UI"/>
+          <w:sz w:val="22"/>
+          <w:szCs w:val="22"/>
+          <w:lang w:val="en-US"/>
+        </w:rPr>
+        <w:t>FrodoKEM</w:t>
+      </w:r>
+      <w:proofErr w:type="spellEnd"/>
+      <w:r>
+        <w:rPr>
+          <w:rFonts w:ascii="Roboto" w:hAnsi="Roboto" w:cs="Segoe UI"/>
+          <w:sz w:val="22"/>
+          <w:szCs w:val="22"/>
+          <w:lang w:val="en-US"/>
+        </w:rPr>
+        <w:t xml:space="preserve"> </w:t>
       </w:r>
       <w:r>
         <w:rPr>
@@ -33431,17 +35194,39 @@
           <w:szCs w:val="22"/>
           <w:lang w:val="en-US"/>
         </w:rPr>
-        <w:t xml:space="preserve"> or Kyber</w:t>
-      </w:r>
-      <w:r>
-        <w:rPr>
-          <w:rFonts w:ascii="Roboto" w:hAnsi="Roboto" w:cs="Segoe UI"/>
-          <w:sz w:val="22"/>
-          <w:szCs w:val="22"/>
-          <w:lang w:val="en-US"/>
-        </w:rPr>
-        <w:t>-/FrodoKEM</w:t>
-      </w:r>
+        <w:t xml:space="preserve"> or </w:t>
+      </w:r>
+      <w:proofErr w:type="spellStart"/>
+      <w:r>
+        <w:rPr>
+          <w:rFonts w:ascii="Roboto" w:hAnsi="Roboto" w:cs="Segoe UI"/>
+          <w:sz w:val="22"/>
+          <w:szCs w:val="22"/>
+          <w:lang w:val="en-US"/>
+        </w:rPr>
+        <w:t>Kyber</w:t>
+      </w:r>
+      <w:proofErr w:type="spellEnd"/>
+      <w:r>
+        <w:rPr>
+          <w:rFonts w:ascii="Roboto" w:hAnsi="Roboto" w:cs="Segoe UI"/>
+          <w:sz w:val="22"/>
+          <w:szCs w:val="22"/>
+          <w:lang w:val="en-US"/>
+        </w:rPr>
+        <w:t>-/</w:t>
+      </w:r>
+      <w:proofErr w:type="spellStart"/>
+      <w:r>
+        <w:rPr>
+          <w:rFonts w:ascii="Roboto" w:hAnsi="Roboto" w:cs="Segoe UI"/>
+          <w:sz w:val="22"/>
+          <w:szCs w:val="22"/>
+          <w:lang w:val="en-US"/>
+        </w:rPr>
+        <w:t>FrodoKEM</w:t>
+      </w:r>
+      <w:proofErr w:type="spellEnd"/>
       <w:r>
         <w:rPr>
           <w:rFonts w:ascii="Roboto" w:hAnsi="Roboto" w:cs="Segoe UI"/>
@@ -33768,6 +35553,7 @@
         </w:rPr>
         <w:t xml:space="preserve"> &lt;</w:t>
       </w:r>
+      <w:proofErr w:type="spellStart"/>
       <w:r>
         <w:rPr>
           <w:rFonts w:ascii="Roboto" w:hAnsi="Roboto" w:cs="Segoe UI"/>
@@ -33777,6 +35563,7 @@
         </w:rPr>
         <w:t>KeyLengthSharedSecret</w:t>
       </w:r>
+      <w:proofErr w:type="spellEnd"/>
       <w:r>
         <w:rPr>
           <w:rFonts w:ascii="Roboto" w:hAnsi="Roboto" w:cs="Segoe UI"/>
@@ -33793,7 +35580,17 @@
           <w:szCs w:val="22"/>
           <w:lang w:val="en-US"/>
         </w:rPr>
-        <w:t>&lt;Key</w:t>
+        <w:t>&lt;</w:t>
+      </w:r>
+      <w:proofErr w:type="spellStart"/>
+      <w:r>
+        <w:rPr>
+          <w:rFonts w:ascii="Roboto" w:hAnsi="Roboto" w:cs="Segoe UI"/>
+          <w:sz w:val="22"/>
+          <w:szCs w:val="22"/>
+          <w:lang w:val="en-US"/>
+        </w:rPr>
+        <w:t>Key</w:t>
       </w:r>
       <w:r>
         <w:rPr>
@@ -33822,6 +35619,7 @@
         </w:rPr>
         <w:t>KEM</w:t>
       </w:r>
+      <w:proofErr w:type="spellEnd"/>
       <w:r>
         <w:rPr>
           <w:rFonts w:ascii="Roboto" w:hAnsi="Roboto" w:cs="Segoe UI"/>
@@ -33919,7 +35717,27 @@
           <w:szCs w:val="22"/>
           <w:lang w:val="en-US"/>
         </w:rPr>
-        <w:t>&lt;InitialisationVector&gt;(M);</w:t>
+        <w:t>&lt;</w:t>
+      </w:r>
+      <w:proofErr w:type="spellStart"/>
+      <w:r>
+        <w:rPr>
+          <w:rFonts w:ascii="Roboto" w:hAnsi="Roboto" w:cs="Segoe UI"/>
+          <w:sz w:val="22"/>
+          <w:szCs w:val="22"/>
+          <w:lang w:val="en-US"/>
+        </w:rPr>
+        <w:t>InitialisationVector</w:t>
+      </w:r>
+      <w:proofErr w:type="spellEnd"/>
+      <w:r>
+        <w:rPr>
+          <w:rFonts w:ascii="Roboto" w:hAnsi="Roboto" w:cs="Segoe UI"/>
+          <w:sz w:val="22"/>
+          <w:szCs w:val="22"/>
+          <w:lang w:val="en-US"/>
+        </w:rPr>
+        <w:t>&gt;(M);</w:t>
       </w:r>
       <w:r>
         <w:rPr>
@@ -34015,6 +35833,7 @@
                 <w:lang w:val="en-US"/>
               </w:rPr>
             </w:pPr>
+            <w:proofErr w:type="spellStart"/>
             <w:r>
               <w:rPr>
                 <w:rFonts w:ascii="Roboto" w:hAnsi="Roboto" w:cs="Segoe UI"/>
@@ -34033,6 +35852,7 @@
               </w:rPr>
               <w:t>Type</w:t>
             </w:r>
+            <w:proofErr w:type="spellEnd"/>
           </w:p>
         </w:tc>
         <w:tc>
@@ -34093,6 +35913,7 @@
               </w:rPr>
               <w:t xml:space="preserve"> </w:t>
             </w:r>
+            <w:proofErr w:type="gramStart"/>
             <w:r>
               <w:rPr>
                 <w:rFonts w:ascii="Roboto" w:hAnsi="Roboto" w:cs="Segoe UI"/>
@@ -34147,6 +35968,7 @@
               </w:rPr>
               <w:t>it</w:t>
             </w:r>
+            <w:proofErr w:type="gramEnd"/>
             <w:r>
               <w:rPr>
                 <w:rFonts w:ascii="Roboto" w:hAnsi="Roboto" w:cs="Segoe UI"/>
@@ -34331,7 +36153,17 @@
                 <w:szCs w:val="22"/>
                 <w:lang w:val="en-US"/>
               </w:rPr>
-              <w:t>1024/2048/4096 b</w:t>
+              <w:t>1024/2048/</w:t>
+            </w:r>
+            <w:proofErr w:type="gramStart"/>
+            <w:r>
+              <w:rPr>
+                <w:rFonts w:ascii="Roboto" w:hAnsi="Roboto" w:cs="Segoe UI"/>
+                <w:sz w:val="22"/>
+                <w:szCs w:val="22"/>
+                <w:lang w:val="en-US"/>
+              </w:rPr>
+              <w:t>4096 b</w:t>
             </w:r>
             <w:r>
               <w:rPr>
@@ -34342,6 +36174,7 @@
               </w:rPr>
               <w:t>it</w:t>
             </w:r>
+            <w:proofErr w:type="gramEnd"/>
             <w:r>
               <w:rPr>
                 <w:rFonts w:ascii="Roboto" w:hAnsi="Roboto" w:cs="Segoe UI"/>
@@ -34987,6 +36820,7 @@
                 <w:lang w:val="en-US"/>
               </w:rPr>
             </w:pPr>
+            <w:proofErr w:type="spellStart"/>
             <w:r>
               <w:rPr>
                 <w:rFonts w:ascii="Roboto" w:hAnsi="Roboto" w:cs="Segoe UI"/>
@@ -35005,6 +36839,7 @@
               </w:rPr>
               <w:t>SharedSecret</w:t>
             </w:r>
+            <w:proofErr w:type="spellEnd"/>
           </w:p>
         </w:tc>
         <w:tc>
@@ -35092,6 +36927,7 @@
                 <w:lang w:val="en-US"/>
               </w:rPr>
             </w:pPr>
+            <w:proofErr w:type="spellStart"/>
             <w:r>
               <w:rPr>
                 <w:rFonts w:ascii="Roboto" w:hAnsi="Roboto" w:cs="Segoe UI"/>
@@ -35101,6 +36937,7 @@
               </w:rPr>
               <w:t>KeyLengthKEM</w:t>
             </w:r>
+            <w:proofErr w:type="spellEnd"/>
           </w:p>
         </w:tc>
         <w:tc>
@@ -35250,6 +37087,7 @@
                 <w:lang w:val="en-US"/>
               </w:rPr>
             </w:pPr>
+            <w:proofErr w:type="spellStart"/>
             <w:r>
               <w:rPr>
                 <w:rFonts w:ascii="Roboto" w:hAnsi="Roboto" w:cs="Segoe UI"/>
@@ -35259,6 +37097,7 @@
               </w:rPr>
               <w:t>HexString</w:t>
             </w:r>
+            <w:proofErr w:type="spellEnd"/>
           </w:p>
         </w:tc>
         <w:tc>
@@ -35337,6 +37176,7 @@
                 <w:lang w:val="en-US"/>
               </w:rPr>
             </w:pPr>
+            <w:proofErr w:type="spellStart"/>
             <w:r>
               <w:rPr>
                 <w:rFonts w:ascii="Roboto" w:hAnsi="Roboto" w:cs="Segoe UI"/>
@@ -35346,6 +37186,7 @@
               </w:rPr>
               <w:t>HexString</w:t>
             </w:r>
+            <w:proofErr w:type="spellEnd"/>
           </w:p>
         </w:tc>
         <w:tc>
@@ -35389,14 +37230,25 @@
                 <w:lang w:val="en-US"/>
               </w:rPr>
             </w:pPr>
-            <w:r>
-              <w:rPr>
-                <w:rFonts w:ascii="Roboto" w:hAnsi="Roboto" w:cs="Segoe UI"/>
-                <w:sz w:val="22"/>
-                <w:szCs w:val="22"/>
-                <w:lang w:val="en-US"/>
-              </w:rPr>
-              <w:t>Initialisation vector (IV)</w:t>
+            <w:proofErr w:type="spellStart"/>
+            <w:r>
+              <w:rPr>
+                <w:rFonts w:ascii="Roboto" w:hAnsi="Roboto" w:cs="Segoe UI"/>
+                <w:sz w:val="22"/>
+                <w:szCs w:val="22"/>
+                <w:lang w:val="en-US"/>
+              </w:rPr>
+              <w:t>Initialisation</w:t>
+            </w:r>
+            <w:proofErr w:type="spellEnd"/>
+            <w:r>
+              <w:rPr>
+                <w:rFonts w:ascii="Roboto" w:hAnsi="Roboto" w:cs="Segoe UI"/>
+                <w:sz w:val="22"/>
+                <w:szCs w:val="22"/>
+                <w:lang w:val="en-US"/>
+              </w:rPr>
+              <w:t xml:space="preserve"> vector (IV)</w:t>
             </w:r>
           </w:p>
         </w:tc>
@@ -35415,6 +37267,7 @@
                 <w:lang w:val="en-US"/>
               </w:rPr>
             </w:pPr>
+            <w:proofErr w:type="spellStart"/>
             <w:r>
               <w:rPr>
                 <w:rFonts w:ascii="Roboto" w:hAnsi="Roboto" w:cs="Segoe UI"/>
@@ -35424,6 +37277,7 @@
               </w:rPr>
               <w:t>HexString</w:t>
             </w:r>
+            <w:proofErr w:type="spellEnd"/>
           </w:p>
         </w:tc>
         <w:tc>
@@ -35440,14 +37294,25 @@
                 <w:lang w:val="en-US"/>
               </w:rPr>
             </w:pPr>
-            <w:r>
-              <w:rPr>
-                <w:rFonts w:ascii="Roboto" w:hAnsi="Roboto" w:cs="Segoe UI"/>
-                <w:sz w:val="22"/>
-                <w:szCs w:val="22"/>
-                <w:lang w:val="en-US"/>
-              </w:rPr>
-              <w:t>Initialisation vector (IV) used for AES CFB/CTR encryption</w:t>
+            <w:proofErr w:type="spellStart"/>
+            <w:r>
+              <w:rPr>
+                <w:rFonts w:ascii="Roboto" w:hAnsi="Roboto" w:cs="Segoe UI"/>
+                <w:sz w:val="22"/>
+                <w:szCs w:val="22"/>
+                <w:lang w:val="en-US"/>
+              </w:rPr>
+              <w:t>Initialisation</w:t>
+            </w:r>
+            <w:proofErr w:type="spellEnd"/>
+            <w:r>
+              <w:rPr>
+                <w:rFonts w:ascii="Roboto" w:hAnsi="Roboto" w:cs="Segoe UI"/>
+                <w:sz w:val="22"/>
+                <w:szCs w:val="22"/>
+                <w:lang w:val="en-US"/>
+              </w:rPr>
+              <w:t xml:space="preserve"> vector (IV) used for AES CFB/CTR encryption</w:t>
             </w:r>
           </w:p>
         </w:tc>
@@ -35662,7 +37527,17 @@
           <w:szCs w:val="22"/>
           <w:lang w:val="en-US"/>
         </w:rPr>
-        <w:t>;89AD;U;;</w:t>
+        <w:t>;89</w:t>
+      </w:r>
+      <w:proofErr w:type="gramStart"/>
+      <w:r>
+        <w:rPr>
+          <w:rFonts w:ascii="Roboto" w:hAnsi="Roboto" w:cs="Segoe UI"/>
+          <w:sz w:val="22"/>
+          <w:szCs w:val="22"/>
+          <w:lang w:val="en-US"/>
+        </w:rPr>
+        <w:t>AD;U;;</w:t>
       </w:r>
       <w:r>
         <w:rPr>
@@ -35673,6 +37548,7 @@
         </w:rPr>
         <w:t>;</w:t>
       </w:r>
+      <w:proofErr w:type="gramEnd"/>
       <w:r>
         <w:rPr>
           <w:rFonts w:ascii="Roboto" w:hAnsi="Roboto" w:cs="Segoe UI"/>
@@ -35800,7 +37676,17 @@
           <w:szCs w:val="22"/>
           <w:lang w:val="en-US"/>
         </w:rPr>
-        <w:t>0191C643A8AF</w:t>
+        <w:t>0191C643A8</w:t>
+      </w:r>
+      <w:proofErr w:type="gramStart"/>
+      <w:r>
+        <w:rPr>
+          <w:rFonts w:ascii="Roboto" w:hAnsi="Roboto" w:cs="Segoe UI"/>
+          <w:sz w:val="22"/>
+          <w:szCs w:val="22"/>
+          <w:lang w:val="en-US"/>
+        </w:rPr>
+        <w:t>AF</w:t>
       </w:r>
       <w:r>
         <w:rPr>
@@ -35818,7 +37704,17 @@
           <w:szCs w:val="22"/>
           <w:lang w:val="en-US"/>
         </w:rPr>
-        <w:t>FE2A</w:t>
+        <w:t>FE</w:t>
+      </w:r>
+      <w:proofErr w:type="gramEnd"/>
+      <w:r>
+        <w:rPr>
+          <w:rFonts w:ascii="Roboto" w:hAnsi="Roboto" w:cs="Segoe UI"/>
+          <w:sz w:val="22"/>
+          <w:szCs w:val="22"/>
+          <w:lang w:val="en-US"/>
+        </w:rPr>
+        <w:t>2A</w:t>
       </w:r>
       <w:r>
         <w:rPr>
@@ -35945,7 +37841,55 @@
           <w:lang w:val="en-US"/>
         </w:rPr>
         <w:lastRenderedPageBreak/>
-        <w:t>DH-, ECDH and Kyber/FrodoKEM sequences</w:t>
+        <w:t xml:space="preserve">DH-, ECDH and </w:t>
+      </w:r>
+      <w:proofErr w:type="spellStart"/>
+      <w:r>
+        <w:rPr>
+          <w:rFonts w:ascii="Roboto" w:hAnsi="Roboto" w:cs="Segoe UI"/>
+          <w:i/>
+          <w:iCs/>
+          <w:sz w:val="22"/>
+          <w:szCs w:val="22"/>
+          <w:lang w:val="en-US"/>
+        </w:rPr>
+        <w:t>Kyber</w:t>
+      </w:r>
+      <w:proofErr w:type="spellEnd"/>
+      <w:r>
+        <w:rPr>
+          <w:rFonts w:ascii="Roboto" w:hAnsi="Roboto" w:cs="Segoe UI"/>
+          <w:i/>
+          <w:iCs/>
+          <w:sz w:val="22"/>
+          <w:szCs w:val="22"/>
+          <w:lang w:val="en-US"/>
+        </w:rPr>
+        <w:t>/</w:t>
+      </w:r>
+      <w:proofErr w:type="spellStart"/>
+      <w:r>
+        <w:rPr>
+          <w:rFonts w:ascii="Roboto" w:hAnsi="Roboto" w:cs="Segoe UI"/>
+          <w:i/>
+          <w:iCs/>
+          <w:sz w:val="22"/>
+          <w:szCs w:val="22"/>
+          <w:lang w:val="en-US"/>
+        </w:rPr>
+        <w:t>FrodoKEM</w:t>
+      </w:r>
+      <w:proofErr w:type="spellEnd"/>
+      <w:r>
+        <w:rPr>
+          <w:rFonts w:ascii="Roboto" w:hAnsi="Roboto" w:cs="Segoe UI"/>
+          <w:i/>
+          <w:iCs/>
+          <w:sz w:val="22"/>
+          <w:szCs w:val="22"/>
+          <w:lang w:val="en-US"/>
+        </w:rPr>
+        <w:t xml:space="preserve"> sequences</w:t>
       </w:r>
       <w:r>
         <w:rPr>
@@ -36013,7 +37957,7 @@
           <v:shape id="_x0000_i1026" type="#_x0000_t75" style="width:608.15pt;height:417pt" o:ole="">
             <v:imagedata r:id="rId15" o:title=""/>
           </v:shape>
-          <o:OLEObject Type="Embed" ProgID="Visio.Drawing.15" ShapeID="_x0000_i1026" DrawAspect="Content" ObjectID="_1817890859" r:id="rId16"/>
+          <o:OLEObject Type="Embed" ProgID="Visio.Drawing.15" ShapeID="_x0000_i1026" DrawAspect="Content" ObjectID="_1817898631" r:id="rId16"/>
         </w:object>
       </w:r>
     </w:p>
@@ -36123,6 +38067,7 @@
         </w:rPr>
         <w:t xml:space="preserve">You can mix different messages in a single POST request. Updates for existing messages, </w:t>
       </w:r>
+      <w:proofErr w:type="gramStart"/>
       <w:r>
         <w:rPr>
           <w:rFonts w:ascii="Roboto" w:hAnsi="Roboto" w:cs="Segoe UI"/>
@@ -36132,6 +38077,7 @@
         </w:rPr>
         <w:t>e.g.</w:t>
       </w:r>
+      <w:proofErr w:type="gramEnd"/>
       <w:r>
         <w:rPr>
           <w:rFonts w:ascii="Roboto" w:hAnsi="Roboto" w:cs="Segoe UI"/>
@@ -36291,8 +38237,19 @@
           <w:szCs w:val="22"/>
           <w:lang w:val="en-US"/>
         </w:rPr>
-        <w:t xml:space="preserve">   "messages":[</w:t>
-      </w:r>
+        <w:t xml:space="preserve">   "messages</w:t>
+      </w:r>
+      <w:proofErr w:type="gramStart"/>
+      <w:r>
+        <w:rPr>
+          <w:rFonts w:ascii="Roboto" w:hAnsi="Roboto" w:cs="Segoe UI"/>
+          <w:sz w:val="22"/>
+          <w:szCs w:val="22"/>
+          <w:lang w:val="en-US"/>
+        </w:rPr>
+        <w:t>":[</w:t>
+      </w:r>
+      <w:proofErr w:type="gramEnd"/>
     </w:p>
     <w:p>
       <w:pPr>
@@ -36524,8 +38481,19 @@
           <w:lang w:val="en-US"/>
         </w:rPr>
         <w:br/>
-        <w:t>Host: sample.host</w:t>
-      </w:r>
+        <w:t xml:space="preserve">Host: </w:t>
+      </w:r>
+      <w:proofErr w:type="spellStart"/>
+      <w:proofErr w:type="gramStart"/>
+      <w:r>
+        <w:rPr>
+          <w:rFonts w:ascii="Roboto" w:hAnsi="Roboto" w:cs="Segoe UI"/>
+          <w:lang w:val="en-US"/>
+        </w:rPr>
+        <w:t>sample.host</w:t>
+      </w:r>
+      <w:proofErr w:type="spellEnd"/>
+      <w:proofErr w:type="gramEnd"/>
       <w:r>
         <w:rPr>
           <w:rFonts w:ascii="Roboto" w:hAnsi="Roboto" w:cs="Segoe UI"/>
@@ -36686,8 +38654,19 @@
           <w:szCs w:val="22"/>
           <w:lang w:val="en-US"/>
         </w:rPr>
-        <w:t xml:space="preserve">   "messages":[</w:t>
-      </w:r>
+        <w:t xml:space="preserve">   "messages</w:t>
+      </w:r>
+      <w:proofErr w:type="gramStart"/>
+      <w:r>
+        <w:rPr>
+          <w:rFonts w:ascii="Roboto" w:hAnsi="Roboto" w:cs="Segoe UI"/>
+          <w:sz w:val="22"/>
+          <w:szCs w:val="22"/>
+          <w:lang w:val="en-US"/>
+        </w:rPr>
+        <w:t>":[</w:t>
+      </w:r>
+      <w:proofErr w:type="gramEnd"/>
     </w:p>
     <w:p>
       <w:pPr>
@@ -36746,7 +38725,27 @@
           <w:szCs w:val="22"/>
           <w:lang w:val="en-US"/>
         </w:rPr>
-        <w:t>;66A3;S;TRUE;102;TRUE;53.32;8.11"</w:t>
+        <w:t>;66A</w:t>
+      </w:r>
+      <w:proofErr w:type="gramStart"/>
+      <w:r>
+        <w:rPr>
+          <w:rFonts w:ascii="Roboto" w:hAnsi="Roboto" w:cs="Segoe UI"/>
+          <w:sz w:val="22"/>
+          <w:szCs w:val="22"/>
+          <w:lang w:val="en-US"/>
+        </w:rPr>
+        <w:t>3;S</w:t>
+      </w:r>
+      <w:proofErr w:type="gramEnd"/>
+      <w:r>
+        <w:rPr>
+          <w:rFonts w:ascii="Roboto" w:hAnsi="Roboto" w:cs="Segoe UI"/>
+          <w:sz w:val="22"/>
+          <w:szCs w:val="22"/>
+          <w:lang w:val="en-US"/>
+        </w:rPr>
+        <w:t>;TRUE;102;TRUE;53.32;8.11"</w:t>
       </w:r>
       <w:r>
         <w:rPr>
@@ -36776,7 +38775,27 @@
           <w:szCs w:val="22"/>
           <w:lang w:val="en-US"/>
         </w:rPr>
-        <w:t xml:space="preserve">         "message":"METEO;AC;</w:t>
+        <w:t xml:space="preserve">         "message":"</w:t>
+      </w:r>
+      <w:proofErr w:type="gramStart"/>
+      <w:r>
+        <w:rPr>
+          <w:rFonts w:ascii="Roboto" w:hAnsi="Roboto" w:cs="Segoe UI"/>
+          <w:sz w:val="22"/>
+          <w:szCs w:val="22"/>
+          <w:lang w:val="en-US"/>
+        </w:rPr>
+        <w:t>METEO;AC</w:t>
+      </w:r>
+      <w:proofErr w:type="gramEnd"/>
+      <w:r>
+        <w:rPr>
+          <w:rFonts w:ascii="Roboto" w:hAnsi="Roboto" w:cs="Segoe UI"/>
+          <w:sz w:val="22"/>
+          <w:szCs w:val="22"/>
+          <w:lang w:val="en-US"/>
+        </w:rPr>
+        <w:t>;</w:t>
       </w:r>
       <w:r>
         <w:rPr>
@@ -36824,7 +38843,27 @@
           <w:szCs w:val="22"/>
           <w:lang w:val="en-US"/>
         </w:rPr>
-        <w:t xml:space="preserve">         "message":"TEXT;D6;</w:t>
+        <w:t xml:space="preserve">         "message":"</w:t>
+      </w:r>
+      <w:proofErr w:type="gramStart"/>
+      <w:r>
+        <w:rPr>
+          <w:rFonts w:ascii="Roboto" w:hAnsi="Roboto" w:cs="Segoe UI"/>
+          <w:sz w:val="22"/>
+          <w:szCs w:val="22"/>
+          <w:lang w:val="en-US"/>
+        </w:rPr>
+        <w:t>TEXT;D</w:t>
+      </w:r>
+      <w:proofErr w:type="gramEnd"/>
+      <w:r>
+        <w:rPr>
+          <w:rFonts w:ascii="Roboto" w:hAnsi="Roboto" w:cs="Segoe UI"/>
+          <w:sz w:val="22"/>
+          <w:szCs w:val="22"/>
+          <w:lang w:val="en-US"/>
+        </w:rPr>
+        <w:t>6;</w:t>
       </w:r>
       <w:r>
         <w:rPr>
@@ -36890,7 +38929,27 @@
           <w:szCs w:val="22"/>
           <w:lang w:val="en-US"/>
         </w:rPr>
-        <w:t>;910E;U;;8;1;FF8000;Area A;10000;53.43;9.45"</w:t>
+        <w:t>;910</w:t>
+      </w:r>
+      <w:proofErr w:type="gramStart"/>
+      <w:r>
+        <w:rPr>
+          <w:rFonts w:ascii="Roboto" w:hAnsi="Roboto" w:cs="Segoe UI"/>
+          <w:sz w:val="22"/>
+          <w:szCs w:val="22"/>
+          <w:lang w:val="en-US"/>
+        </w:rPr>
+        <w:t>E;U;;</w:t>
+      </w:r>
+      <w:proofErr w:type="gramEnd"/>
+      <w:r>
+        <w:rPr>
+          <w:rFonts w:ascii="Roboto" w:hAnsi="Roboto" w:cs="Segoe UI"/>
+          <w:sz w:val="22"/>
+          <w:szCs w:val="22"/>
+          <w:lang w:val="en-US"/>
+        </w:rPr>
+        <w:t>8;1;FF8000;Area A;10000;53.43;9.45"</w:t>
       </w:r>
     </w:p>
     <w:p>
@@ -37086,8 +39145,19 @@
           <w:lang w:val="en-US"/>
         </w:rPr>
         <w:br/>
-        <w:t>Host: sample.host</w:t>
-      </w:r>
+        <w:t xml:space="preserve">Host: </w:t>
+      </w:r>
+      <w:proofErr w:type="spellStart"/>
+      <w:proofErr w:type="gramStart"/>
+      <w:r>
+        <w:rPr>
+          <w:rFonts w:ascii="Roboto" w:hAnsi="Roboto" w:cs="Segoe UI"/>
+          <w:lang w:val="en-US"/>
+        </w:rPr>
+        <w:t>sample.host</w:t>
+      </w:r>
+      <w:proofErr w:type="spellEnd"/>
+      <w:proofErr w:type="gramEnd"/>
       <w:r>
         <w:rPr>
           <w:rFonts w:ascii="Roboto" w:hAnsi="Roboto" w:cs="Segoe UI"/>
@@ -37136,8 +39206,19 @@
           <w:szCs w:val="22"/>
           <w:lang w:val="en-US"/>
         </w:rPr>
-        <w:t xml:space="preserve">   "messages":[</w:t>
-      </w:r>
+        <w:t xml:space="preserve">   "messages</w:t>
+      </w:r>
+      <w:proofErr w:type="gramStart"/>
+      <w:r>
+        <w:rPr>
+          <w:rFonts w:ascii="Roboto" w:hAnsi="Roboto" w:cs="Segoe UI"/>
+          <w:sz w:val="22"/>
+          <w:szCs w:val="22"/>
+          <w:lang w:val="en-US"/>
+        </w:rPr>
+        <w:t>":[</w:t>
+      </w:r>
+      <w:proofErr w:type="gramEnd"/>
     </w:p>
     <w:p>
       <w:pPr>
@@ -37196,7 +39277,27 @@
           <w:szCs w:val="22"/>
           <w:lang w:val="en-US"/>
         </w:rPr>
-        <w:t xml:space="preserve">;66A3;R;TRUE;;42.32;-123.11;10000;50.23;297;;;33.3;-0.15;sfapmf---------"         </w:t>
+        <w:t>;66A</w:t>
+      </w:r>
+      <w:proofErr w:type="gramStart"/>
+      <w:r>
+        <w:rPr>
+          <w:rFonts w:ascii="Roboto" w:hAnsi="Roboto" w:cs="Segoe UI"/>
+          <w:sz w:val="22"/>
+          <w:szCs w:val="22"/>
+          <w:lang w:val="en-US"/>
+        </w:rPr>
+        <w:t>3;R</w:t>
+      </w:r>
+      <w:proofErr w:type="gramEnd"/>
+      <w:r>
+        <w:rPr>
+          <w:rFonts w:ascii="Roboto" w:hAnsi="Roboto" w:cs="Segoe UI"/>
+          <w:sz w:val="22"/>
+          <w:szCs w:val="22"/>
+          <w:lang w:val="en-US"/>
+        </w:rPr>
+        <w:t xml:space="preserve">;TRUE;;42.32;-123.11;10000;50.23;297;;;33.3;-0.15;sfapmf---------"         </w:t>
       </w:r>
     </w:p>
     <w:p>
@@ -37217,7 +39318,27 @@
           <w:szCs w:val="22"/>
           <w:lang w:val="en-US"/>
         </w:rPr>
-        <w:t xml:space="preserve">         "message":"TEXT;AE;</w:t>
+        <w:t xml:space="preserve">         "message":"</w:t>
+      </w:r>
+      <w:proofErr w:type="gramStart"/>
+      <w:r>
+        <w:rPr>
+          <w:rFonts w:ascii="Roboto" w:hAnsi="Roboto" w:cs="Segoe UI"/>
+          <w:sz w:val="22"/>
+          <w:szCs w:val="22"/>
+          <w:lang w:val="en-US"/>
+        </w:rPr>
+        <w:t>TEXT;AE</w:t>
+      </w:r>
+      <w:proofErr w:type="gramEnd"/>
+      <w:r>
+        <w:rPr>
+          <w:rFonts w:ascii="Roboto" w:hAnsi="Roboto" w:cs="Segoe UI"/>
+          <w:sz w:val="22"/>
+          <w:szCs w:val="22"/>
+          <w:lang w:val="en-US"/>
+        </w:rPr>
+        <w:t>;</w:t>
       </w:r>
       <w:r>
         <w:rPr>
@@ -37235,7 +39356,7 @@
           <w:szCs w:val="22"/>
           <w:lang w:val="en-US"/>
         </w:rPr>
-        <w:t>;374E;S;;3;"This is a chat message!";E4F1"</w:t>
+        <w:t>;374E;S;;3;This is a chat message!;E4F1"</w:t>
       </w:r>
     </w:p>
     <w:p>
@@ -37427,7 +39548,51 @@
           <w:szCs w:val="20"/>
           <w:shd w:val="clear" w:color="auto" w:fill="FAFAFA"/>
         </w:rPr>
-        <w:t>{"success":"true"}</w:t>
+        <w:t>{"</w:t>
+      </w:r>
+      <w:proofErr w:type="spellStart"/>
+      <w:r>
+        <w:rPr>
+          <w:rFonts w:ascii="Roboto" w:hAnsi="Roboto"/>
+          <w:color w:val="383A42"/>
+          <w:sz w:val="20"/>
+          <w:szCs w:val="20"/>
+          <w:shd w:val="clear" w:color="auto" w:fill="FAFAFA"/>
+        </w:rPr>
+        <w:t>success</w:t>
+      </w:r>
+      <w:proofErr w:type="spellEnd"/>
+      <w:r>
+        <w:rPr>
+          <w:rFonts w:ascii="Roboto" w:hAnsi="Roboto"/>
+          <w:color w:val="383A42"/>
+          <w:sz w:val="20"/>
+          <w:szCs w:val="20"/>
+          <w:shd w:val="clear" w:color="auto" w:fill="FAFAFA"/>
+        </w:rPr>
+        <w:t>":"</w:t>
+      </w:r>
+      <w:proofErr w:type="spellStart"/>
+      <w:r>
+        <w:rPr>
+          <w:rFonts w:ascii="Roboto" w:hAnsi="Roboto"/>
+          <w:color w:val="383A42"/>
+          <w:sz w:val="20"/>
+          <w:szCs w:val="20"/>
+          <w:shd w:val="clear" w:color="auto" w:fill="FAFAFA"/>
+        </w:rPr>
+        <w:t>true</w:t>
+      </w:r>
+      <w:proofErr w:type="spellEnd"/>
+      <w:r>
+        <w:rPr>
+          <w:rFonts w:ascii="Roboto" w:hAnsi="Roboto"/>
+          <w:color w:val="383A42"/>
+          <w:sz w:val="20"/>
+          <w:szCs w:val="20"/>
+          <w:shd w:val="clear" w:color="auto" w:fill="FAFAFA"/>
+        </w:rPr>
+        <w:t>"}</w:t>
       </w:r>
     </w:p>
     <w:p>
@@ -37475,7 +39640,31 @@
           <w:lang w:val="en-US"/>
         </w:rPr>
         <w:lastRenderedPageBreak/>
-        <w:t>SEDAP-Express Protobuf-</w:t>
+        <w:t xml:space="preserve">SEDAP-Express </w:t>
+      </w:r>
+      <w:proofErr w:type="spellStart"/>
+      <w:r>
+        <w:rPr>
+          <w:rFonts w:ascii="Roboto" w:hAnsi="Roboto" w:cs="Segoe UI"/>
+          <w:b/>
+          <w:bCs/>
+          <w:sz w:val="22"/>
+          <w:szCs w:val="22"/>
+          <w:lang w:val="en-US"/>
+        </w:rPr>
+        <w:t>Protobuf</w:t>
+      </w:r>
+      <w:proofErr w:type="spellEnd"/>
+      <w:r>
+        <w:rPr>
+          <w:rFonts w:ascii="Roboto" w:hAnsi="Roboto" w:cs="Segoe UI"/>
+          <w:b/>
+          <w:bCs/>
+          <w:sz w:val="22"/>
+          <w:szCs w:val="22"/>
+          <w:lang w:val="en-US"/>
+        </w:rPr>
+        <w:t>-</w:t>
       </w:r>
       <w:r>
         <w:rPr>
@@ -37549,6 +39738,7 @@
           <w:lang w:val="en-US"/>
         </w:rPr>
       </w:pPr>
+      <w:proofErr w:type="spellStart"/>
       <w:r>
         <w:rPr>
           <w:rFonts w:ascii="Roboto" w:hAnsi="Roboto" w:cs="Segoe UI"/>
@@ -37558,7 +39748,19 @@
           <w:szCs w:val="22"/>
           <w:lang w:val="en-US"/>
         </w:rPr>
-        <w:t>Definiton:</w:t>
+        <w:t>Definiton</w:t>
+      </w:r>
+      <w:proofErr w:type="spellEnd"/>
+      <w:r>
+        <w:rPr>
+          <w:rFonts w:ascii="Roboto" w:hAnsi="Roboto" w:cs="Segoe UI"/>
+          <w:i/>
+          <w:iCs/>
+          <w:sz w:val="22"/>
+          <w:szCs w:val="22"/>
+          <w:lang w:val="en-US"/>
+        </w:rPr>
+        <w:t>:</w:t>
       </w:r>
     </w:p>
     <w:p>
@@ -37612,7 +39814,27 @@
           <w:szCs w:val="22"/>
           <w:lang w:val="en-US"/>
         </w:rPr>
-        <w:t>message SomeMessage {</w:t>
+        <w:t xml:space="preserve">message </w:t>
+      </w:r>
+      <w:proofErr w:type="spellStart"/>
+      <w:r>
+        <w:rPr>
+          <w:rFonts w:ascii="Roboto" w:hAnsi="Roboto" w:cs="Segoe UI"/>
+          <w:sz w:val="22"/>
+          <w:szCs w:val="22"/>
+          <w:lang w:val="en-US"/>
+        </w:rPr>
+        <w:t>SomeMessage</w:t>
+      </w:r>
+      <w:proofErr w:type="spellEnd"/>
+      <w:r>
+        <w:rPr>
+          <w:rFonts w:ascii="Roboto" w:hAnsi="Roboto" w:cs="Segoe UI"/>
+          <w:sz w:val="22"/>
+          <w:szCs w:val="22"/>
+          <w:lang w:val="en-US"/>
+        </w:rPr>
+        <w:t xml:space="preserve"> {</w:t>
       </w:r>
     </w:p>
     <w:p>
@@ -37720,7 +39942,27 @@
           <w:szCs w:val="22"/>
           <w:lang w:val="en-US"/>
         </w:rPr>
-        <w:t xml:space="preserve">    repeated Messages messages = 1;</w:t>
+        <w:t xml:space="preserve">    repeated Messages </w:t>
+      </w:r>
+      <w:proofErr w:type="spellStart"/>
+      <w:r>
+        <w:rPr>
+          <w:rFonts w:ascii="Roboto" w:hAnsi="Roboto" w:cs="Segoe UI"/>
+          <w:sz w:val="22"/>
+          <w:szCs w:val="22"/>
+          <w:lang w:val="en-US"/>
+        </w:rPr>
+        <w:t>messages</w:t>
+      </w:r>
+      <w:proofErr w:type="spellEnd"/>
+      <w:r>
+        <w:rPr>
+          <w:rFonts w:ascii="Roboto" w:hAnsi="Roboto" w:cs="Segoe UI"/>
+          <w:sz w:val="22"/>
+          <w:szCs w:val="22"/>
+          <w:lang w:val="en-US"/>
+        </w:rPr>
+        <w:t xml:space="preserve"> = 1;</w:t>
       </w:r>
     </w:p>
     <w:p>
@@ -37976,14 +40218,25 @@
           <w:lang w:val="en-US"/>
         </w:rPr>
       </w:pPr>
-      <w:r>
-        <w:rPr>
-          <w:rFonts w:ascii="Roboto" w:hAnsi="Roboto" w:cs="Segoe UI"/>
-          <w:sz w:val="22"/>
-          <w:szCs w:val="22"/>
-          <w:lang w:val="en-US"/>
-        </w:rPr>
-        <w:t>Wibbelhofstraße 3</w:t>
+      <w:proofErr w:type="spellStart"/>
+      <w:r>
+        <w:rPr>
+          <w:rFonts w:ascii="Roboto" w:hAnsi="Roboto" w:cs="Segoe UI"/>
+          <w:sz w:val="22"/>
+          <w:szCs w:val="22"/>
+          <w:lang w:val="en-US"/>
+        </w:rPr>
+        <w:t>Wibbelhofstraße</w:t>
+      </w:r>
+      <w:proofErr w:type="spellEnd"/>
+      <w:r>
+        <w:rPr>
+          <w:rFonts w:ascii="Roboto" w:hAnsi="Roboto" w:cs="Segoe UI"/>
+          <w:sz w:val="22"/>
+          <w:szCs w:val="22"/>
+          <w:lang w:val="en-US"/>
+        </w:rPr>
+        <w:t xml:space="preserve"> 3</w:t>
       </w:r>
     </w:p>
     <w:p>
@@ -38188,8 +40441,20 @@
                   <w:szCs w:val="22"/>
                   <w:lang w:val="en-US"/>
                 </w:rPr>
-                <w:t>linkedin.com/in/volker-voss</w:t>
+                <w:t>linkedin.com/in/</w:t>
               </w:r>
+              <w:proofErr w:type="spellStart"/>
+              <w:r>
+                <w:rPr>
+                  <w:rStyle w:val="Hyperlink"/>
+                  <w:rFonts w:ascii="Roboto" w:hAnsi="Roboto" w:cs="Segoe UI"/>
+                  <w:sz w:val="22"/>
+                  <w:szCs w:val="22"/>
+                  <w:lang w:val="en-US"/>
+                </w:rPr>
+                <w:t>volker-voss</w:t>
+              </w:r>
+              <w:proofErr w:type="spellEnd"/>
             </w:hyperlink>
           </w:p>
         </w:tc>

</xml_diff>